<commit_message>
Move implementations to project
</commit_message>
<xml_diff>
--- a/Diplomova Praca/DiplomovaPracaKajanek.docx
+++ b/Diplomova Praca/DiplomovaPracaKajanek.docx
@@ -1,6 +1,6 @@
 
 <file path=word/document.xml><?xml version="1.0" encoding="utf-8"?>
-<w:document xmlns:wpc="http://schemas.microsoft.com/office/word/2010/wordprocessingCanvas" xmlns:cx="http://schemas.microsoft.com/office/drawing/2014/chartex" xmlns:cx1="http://schemas.microsoft.com/office/drawing/2015/9/8/chartex" xmlns:cx2="http://schemas.microsoft.com/office/drawing/2015/10/21/chartex" xmlns:cx3="http://schemas.microsoft.com/office/drawing/2016/5/9/chartex" xmlns:cx4="http://schemas.microsoft.com/office/drawing/2016/5/10/chartex" xmlns:cx5="http://schemas.microsoft.com/office/drawing/2016/5/11/chartex" xmlns:mc="http://schemas.openxmlformats.org/markup-compatibility/2006" xmlns:o="urn:schemas-microsoft-com:office:office" xmlns:r="http://schemas.openxmlformats.org/officeDocument/2006/relationships" xmlns:m="http://schemas.openxmlformats.org/officeDocument/2006/math" xmlns:v="urn:schemas-microsoft-com:vml" xmlns:wp14="http://schemas.microsoft.com/office/word/2010/wordprocessingDrawing" xmlns:wp="http://schemas.openxmlformats.org/drawingml/2006/wordprocessingDrawing" xmlns:w10="urn:schemas-microsoft-com:office:word" xmlns:w="http://schemas.openxmlformats.org/wordprocessingml/2006/main" xmlns:w14="http://schemas.microsoft.com/office/word/2010/wordml" xmlns:w15="http://schemas.microsoft.com/office/word/2012/wordml" xmlns:w16se="http://schemas.microsoft.com/office/word/2015/wordml/symex" xmlns:wpg="http://schemas.microsoft.com/office/word/2010/wordprocessingGroup" xmlns:wpi="http://schemas.microsoft.com/office/word/2010/wordprocessingInk" xmlns:wne="http://schemas.microsoft.com/office/word/2006/wordml" xmlns:wps="http://schemas.microsoft.com/office/word/2010/wordprocessingShape" mc:Ignorable="w14 w15 w16se wp14">
+<w:document xmlns:wpc="http://schemas.microsoft.com/office/word/2010/wordprocessingCanvas" xmlns:cx="http://schemas.microsoft.com/office/drawing/2014/chartex" xmlns:cx1="http://schemas.microsoft.com/office/drawing/2015/9/8/chartex" xmlns:cx2="http://schemas.microsoft.com/office/drawing/2015/10/21/chartex" xmlns:cx3="http://schemas.microsoft.com/office/drawing/2016/5/9/chartex" xmlns:cx4="http://schemas.microsoft.com/office/drawing/2016/5/10/chartex" xmlns:cx5="http://schemas.microsoft.com/office/drawing/2016/5/11/chartex" xmlns:cx6="http://schemas.microsoft.com/office/drawing/2016/5/12/chartex" xmlns:cx7="http://schemas.microsoft.com/office/drawing/2016/5/13/chartex" xmlns:cx8="http://schemas.microsoft.com/office/drawing/2016/5/14/chartex" xmlns:mc="http://schemas.openxmlformats.org/markup-compatibility/2006" xmlns:o="urn:schemas-microsoft-com:office:office" xmlns:r="http://schemas.openxmlformats.org/officeDocument/2006/relationships" xmlns:m="http://schemas.openxmlformats.org/officeDocument/2006/math" xmlns:v="urn:schemas-microsoft-com:vml" xmlns:wp14="http://schemas.microsoft.com/office/word/2010/wordprocessingDrawing" xmlns:wp="http://schemas.openxmlformats.org/drawingml/2006/wordprocessingDrawing" xmlns:w10="urn:schemas-microsoft-com:office:word" xmlns:w="http://schemas.openxmlformats.org/wordprocessingml/2006/main" xmlns:w14="http://schemas.microsoft.com/office/word/2010/wordml" xmlns:w15="http://schemas.microsoft.com/office/word/2012/wordml" xmlns:w16se="http://schemas.microsoft.com/office/word/2015/wordml/symex" xmlns:wpg="http://schemas.microsoft.com/office/word/2010/wordprocessingGroup" xmlns:wpi="http://schemas.microsoft.com/office/word/2010/wordprocessingInk" xmlns:wne="http://schemas.microsoft.com/office/word/2006/wordml" xmlns:wps="http://schemas.microsoft.com/office/word/2010/wordprocessingShape" mc:Ignorable="w14 w15 w16se wp14">
   <w:body>
     <w:tbl>
       <w:tblPr>
@@ -997,7 +997,7 @@
         <w:rPr>
           <w:rFonts w:eastAsia="SimSun"/>
           <w:noProof/>
-          <w:lang w:val="en-US"/>
+          <w:lang w:eastAsia="sk-SK"/>
         </w:rPr>
         <mc:AlternateContent>
           <mc:Choice Requires="wps">
@@ -1047,14 +1047,27 @@
                             <w:r>
                               <w:t xml:space="preserve">Obrázok </w:t>
                             </w:r>
-                            <w:fldSimple w:instr=" SEQ Obrázok \* ARABIC ">
-                              <w:r>
-                                <w:rPr>
-                                  <w:noProof/>
-                                </w:rPr>
-                                <w:t>1</w:t>
-                              </w:r>
-                            </w:fldSimple>
+                            <w:r>
+                              <w:fldChar w:fldCharType="begin"/>
+                            </w:r>
+                            <w:r>
+                              <w:instrText xml:space="preserve"> SEQ Obrázok \* ARABIC </w:instrText>
+                            </w:r>
+                            <w:r>
+                              <w:fldChar w:fldCharType="separate"/>
+                            </w:r>
+                            <w:r>
+                              <w:rPr>
+                                <w:noProof/>
+                              </w:rPr>
+                              <w:t>1</w:t>
+                            </w:r>
+                            <w:r>
+                              <w:rPr>
+                                <w:noProof/>
+                              </w:rPr>
+                              <w:fldChar w:fldCharType="end"/>
+                            </w:r>
                             <w:r>
                               <w:t>-Rozdiel medzi nárastom výkonu CPU a pamäte</w:t>
                             </w:r>
@@ -1113,7 +1126,7 @@
               </wp:anchor>
             </w:drawing>
           </mc:Choice>
-          <mc:Fallback xmlns:cx8="http://schemas.microsoft.com/office/drawing/2016/5/14/chartex" xmlns:cx7="http://schemas.microsoft.com/office/drawing/2016/5/13/chartex" xmlns:cx6="http://schemas.microsoft.com/office/drawing/2016/5/12/chartex">
+          <mc:Fallback>
             <w:pict>
               <v:shapetype w14:anchorId="7C77711F" id="_x0000_t202" coordsize="21600,21600" o:spt="202" path="m,l,21600r21600,l21600,xe">
                 <v:stroke joinstyle="miter"/>
@@ -1203,7 +1216,7 @@
         <w:rPr>
           <w:rFonts w:eastAsia="SimSun"/>
           <w:noProof/>
-          <w:lang w:val="en-US"/>
+          <w:lang w:eastAsia="sk-SK"/>
         </w:rPr>
         <w:drawing>
           <wp:anchor distT="0" distB="0" distL="114300" distR="114300" simplePos="0" relativeHeight="251660288" behindDoc="0" locked="0" layoutInCell="1" allowOverlap="1" wp14:anchorId="42B69988" wp14:editId="722CCF45">
@@ -1613,7 +1626,7 @@
       <w:r>
         <w:rPr>
           <w:noProof/>
-          <w:lang w:val="en-US"/>
+          <w:lang w:eastAsia="sk-SK"/>
         </w:rPr>
         <w:drawing>
           <wp:anchor distT="0" distB="0" distL="114300" distR="114300" simplePos="0" relativeHeight="251667456" behindDoc="0" locked="0" layoutInCell="1" allowOverlap="1">
@@ -1696,7 +1709,7 @@
       <w:r>
         <w:rPr>
           <w:noProof/>
-          <w:lang w:val="en-US"/>
+          <w:lang w:eastAsia="sk-SK"/>
         </w:rPr>
         <w:drawing>
           <wp:anchor distT="0" distB="0" distL="114300" distR="114300" simplePos="0" relativeHeight="251668480" behindDoc="0" locked="0" layoutInCell="1" allowOverlap="1">
@@ -2196,7 +2209,7 @@
       <w:r>
         <w:rPr>
           <w:noProof/>
-          <w:lang w:val="en-US"/>
+          <w:lang w:eastAsia="sk-SK"/>
         </w:rPr>
         <mc:AlternateContent>
           <mc:Choice Requires="wps">
@@ -2248,14 +2261,27 @@
                             <w:r>
                               <w:t xml:space="preserve">Obrázok </w:t>
                             </w:r>
-                            <w:fldSimple w:instr=" SEQ Obrázok \* ARABIC ">
-                              <w:r>
-                                <w:rPr>
-                                  <w:noProof/>
-                                </w:rPr>
-                                <w:t>6</w:t>
-                              </w:r>
-                            </w:fldSimple>
+                            <w:r>
+                              <w:fldChar w:fldCharType="begin"/>
+                            </w:r>
+                            <w:r>
+                              <w:instrText xml:space="preserve"> SEQ Obrázok \* ARABIC </w:instrText>
+                            </w:r>
+                            <w:r>
+                              <w:fldChar w:fldCharType="separate"/>
+                            </w:r>
+                            <w:r>
+                              <w:rPr>
+                                <w:noProof/>
+                              </w:rPr>
+                              <w:t>6</w:t>
+                            </w:r>
+                            <w:r>
+                              <w:rPr>
+                                <w:noProof/>
+                              </w:rPr>
+                              <w:fldChar w:fldCharType="end"/>
+                            </w:r>
                             <w:r>
                               <w:rPr>
                                 <w:noProof/>
@@ -2315,7 +2341,7 @@
               </wp:anchor>
             </w:drawing>
           </mc:Choice>
-          <mc:Fallback xmlns:cx8="http://schemas.microsoft.com/office/drawing/2016/5/14/chartex" xmlns:cx7="http://schemas.microsoft.com/office/drawing/2016/5/13/chartex" xmlns:cx6="http://schemas.microsoft.com/office/drawing/2016/5/12/chartex">
+          <mc:Fallback>
             <w:pict>
               <v:shape w14:anchorId="569DAC62" id="Text Box 20" o:spid="_x0000_s1027" type="#_x0000_t202" style="position:absolute;left:0;text-align:left;margin-left:75pt;margin-top:165.8pt;width:331.5pt;height:.05pt;z-index:251663360;visibility:visible;mso-wrap-style:square;mso-width-percent:0;mso-wrap-distance-left:9pt;mso-wrap-distance-top:0;mso-wrap-distance-right:9pt;mso-wrap-distance-bottom:0;mso-position-horizontal:absolute;mso-position-horizontal-relative:text;mso-position-vertical:absolute;mso-position-vertical-relative:text;mso-width-percent:0;mso-width-relative:margin;v-text-anchor:top" o:gfxdata="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" stroked="f">
                 <v:textbox style="mso-fit-shape-to-text:t" inset="0,0,0,0">
@@ -2406,7 +2432,7 @@
       <w:r>
         <w:rPr>
           <w:noProof/>
-          <w:lang w:val="en-US"/>
+          <w:lang w:eastAsia="sk-SK"/>
         </w:rPr>
         <w:drawing>
           <wp:anchor distT="0" distB="0" distL="114300" distR="114300" simplePos="0" relativeHeight="251662336" behindDoc="0" locked="0" layoutInCell="1" allowOverlap="1" wp14:anchorId="0B737B50" wp14:editId="684E6648">
@@ -2661,7 +2687,7 @@
       <w:r>
         <w:rPr>
           <w:noProof/>
-          <w:lang w:val="en-US"/>
+          <w:lang w:eastAsia="sk-SK"/>
         </w:rPr>
         <mc:AlternateContent>
           <mc:Choice Requires="wps">
@@ -2713,14 +2739,27 @@
                             <w:r>
                               <w:t xml:space="preserve">Obrázok </w:t>
                             </w:r>
-                            <w:fldSimple w:instr=" SEQ Obrázok \* ARABIC ">
-                              <w:r>
-                                <w:rPr>
-                                  <w:noProof/>
-                                </w:rPr>
-                                <w:t>7</w:t>
-                              </w:r>
-                            </w:fldSimple>
+                            <w:r>
+                              <w:fldChar w:fldCharType="begin"/>
+                            </w:r>
+                            <w:r>
+                              <w:instrText xml:space="preserve"> SEQ Obrázok \* ARABIC </w:instrText>
+                            </w:r>
+                            <w:r>
+                              <w:fldChar w:fldCharType="separate"/>
+                            </w:r>
+                            <w:r>
+                              <w:rPr>
+                                <w:noProof/>
+                              </w:rPr>
+                              <w:t>7</w:t>
+                            </w:r>
+                            <w:r>
+                              <w:rPr>
+                                <w:noProof/>
+                              </w:rPr>
+                              <w:fldChar w:fldCharType="end"/>
+                            </w:r>
                             <w:r>
                               <w:rPr>
                                 <w:noProof/>
@@ -2774,7 +2813,7 @@
               </wp:anchor>
             </w:drawing>
           </mc:Choice>
-          <mc:Fallback xmlns:cx8="http://schemas.microsoft.com/office/drawing/2016/5/14/chartex" xmlns:cx7="http://schemas.microsoft.com/office/drawing/2016/5/13/chartex" xmlns:cx6="http://schemas.microsoft.com/office/drawing/2016/5/12/chartex">
+          <mc:Fallback>
             <w:pict>
               <v:shape w14:anchorId="14C22B5A" id="Text Box 24" o:spid="_x0000_s1028" type="#_x0000_t202" style="position:absolute;left:0;text-align:left;margin-left:103.05pt;margin-top:355.05pt;width:276pt;height:48.75pt;z-index:251666432;visibility:visible;mso-wrap-style:square;mso-width-percent:0;mso-height-percent:0;mso-wrap-distance-left:9pt;mso-wrap-distance-top:0;mso-wrap-distance-right:9pt;mso-wrap-distance-bottom:0;mso-position-horizontal:absolute;mso-position-horizontal-relative:margin;mso-position-vertical:absolute;mso-position-vertical-relative:text;mso-width-percent:0;mso-height-percent:0;mso-width-relative:margin;mso-height-relative:margin;v-text-anchor:top" o:gfxdata="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" stroked="f">
                 <v:textbox inset="0,0,0,0">
@@ -2856,7 +2895,7 @@
       <w:r>
         <w:rPr>
           <w:noProof/>
-          <w:lang w:val="en-US"/>
+          <w:lang w:eastAsia="sk-SK"/>
         </w:rPr>
         <w:drawing>
           <wp:anchor distT="0" distB="0" distL="114300" distR="114300" simplePos="0" relativeHeight="251665408" behindDoc="0" locked="0" layoutInCell="1" allowOverlap="1" wp14:anchorId="0CDA7937" wp14:editId="3468ED93">
@@ -2974,7 +3013,10 @@
         <w:pStyle w:val="ZPNadpis3"/>
       </w:pPr>
       <w:r>
-        <w:t>LiteHOG a FDAHOG</w:t>
+        <w:t>LiteHOG a</w:t>
+      </w:r>
+      <w:r>
+        <w:t> FDA-HOG</w:t>
       </w:r>
     </w:p>
     <w:p>
@@ -2999,8 +3041,16 @@
     </w:p>
     <w:p>
       <w:r>
-        <w:t>FDAHOG - TODO</w:t>
-      </w:r>
+        <w:t>Ďalšou var</w:t>
+      </w:r>
+      <w:r>
+        <w:t>iantou tohto konceptu je S-HOG a FDA-HOG. Oproti predošlému deskriptoru neosekávame magnitúdu gradientu ale využívame integrálny obraz na rýchly výpočet histogramov. Pre každý z 8 košov histogramu vypočítame jeden integrálny obraz, ktorý nám následne umožní rýchlo vypočítať histogramy v rámci bunky. S-HOG považuje za jednu črtu ľubovoľnú jednu hodnotu z hociktorého z 8mych košov. FDA-HOG vloží do rovnice FDA hodnoty histogramov a vytvorí z 8 orientácií jednu lineárnu transformáciu.</w:t>
+      </w:r>
+      <w:r>
+        <w:t xml:space="preserve"> Obe</w:t>
+      </w:r>
+      <w:bookmarkStart w:id="8" w:name="_GoBack"/>
+      <w:bookmarkEnd w:id="8"/>
     </w:p>
     <w:p>
       <w:pPr>
@@ -3059,6 +3109,7 @@
         <w:pStyle w:val="ZPNadpis2"/>
       </w:pPr>
       <w:r>
+        <w:lastRenderedPageBreak/>
         <w:t>OpenCV</w:t>
       </w:r>
     </w:p>
@@ -3067,11 +3118,7 @@
         <w:t xml:space="preserve">OpenCV je knižnica programovacích funkcií, ktorá slúži hlavne na </w:t>
       </w:r>
       <w:r>
-        <w:t xml:space="preserve">prácu s obrazom v reálnom čase. Je dostupná pod BSD licenciou. Možno ju používať na viacerých platformách, napríklad Windows, Linux, OS X, Android, iOS. Obsahuje moduly na úpravu videa, rozpoznávanie objektov, </w:t>
-      </w:r>
-      <w:r>
-        <w:lastRenderedPageBreak/>
-        <w:t xml:space="preserve">sledovanie pohybu, segmentáciu obrazu, rozšírenú realitu, mobilnú robotiku a taktiež obsahuje podporu na paralelné výpočty na CPU aj GPU. </w:t>
+        <w:t xml:space="preserve">prácu s obrazom v reálnom čase. Je dostupná pod BSD licenciou. Možno ju používať na viacerých platformách, napríklad Windows, Linux, OS X, Android, iOS. Obsahuje moduly na úpravu videa, rozpoznávanie objektov, sledovanie pohybu, segmentáciu obrazu, rozšírenú realitu, mobilnú robotiku a taktiež obsahuje podporu na paralelné výpočty na CPU aj GPU. </w:t>
       </w:r>
     </w:p>
     <w:p>
@@ -3248,8 +3295,6 @@
       <w:r>
         <w:t>Dataset</w:t>
       </w:r>
-      <w:bookmarkStart w:id="8" w:name="_GoBack"/>
-      <w:bookmarkEnd w:id="8"/>
     </w:p>
     <w:p>
       <w:pPr>
@@ -3314,7 +3359,7 @@
 </file>
 
 <file path=word/numbering.xml><?xml version="1.0" encoding="utf-8"?>
-<w:numbering xmlns:wpc="http://schemas.microsoft.com/office/word/2010/wordprocessingCanvas" xmlns:cx="http://schemas.microsoft.com/office/drawing/2014/chartex" xmlns:cx1="http://schemas.microsoft.com/office/drawing/2015/9/8/chartex" xmlns:cx2="http://schemas.microsoft.com/office/drawing/2015/10/21/chartex" xmlns:cx3="http://schemas.microsoft.com/office/drawing/2016/5/9/chartex" xmlns:cx4="http://schemas.microsoft.com/office/drawing/2016/5/10/chartex" xmlns:cx5="http://schemas.microsoft.com/office/drawing/2016/5/11/chartex" xmlns:mc="http://schemas.openxmlformats.org/markup-compatibility/2006" xmlns:o="urn:schemas-microsoft-com:office:office" xmlns:r="http://schemas.openxmlformats.org/officeDocument/2006/relationships" xmlns:m="http://schemas.openxmlformats.org/officeDocument/2006/math" xmlns:v="urn:schemas-microsoft-com:vml" xmlns:wp14="http://schemas.microsoft.com/office/word/2010/wordprocessingDrawing" xmlns:wp="http://schemas.openxmlformats.org/drawingml/2006/wordprocessingDrawing" xmlns:w10="urn:schemas-microsoft-com:office:word" xmlns:w="http://schemas.openxmlformats.org/wordprocessingml/2006/main" xmlns:w14="http://schemas.microsoft.com/office/word/2010/wordml" xmlns:w15="http://schemas.microsoft.com/office/word/2012/wordml" xmlns:w16se="http://schemas.microsoft.com/office/word/2015/wordml/symex" xmlns:wpg="http://schemas.microsoft.com/office/word/2010/wordprocessingGroup" xmlns:wpi="http://schemas.microsoft.com/office/word/2010/wordprocessingInk" xmlns:wne="http://schemas.microsoft.com/office/word/2006/wordml" xmlns:wps="http://schemas.microsoft.com/office/word/2010/wordprocessingShape" mc:Ignorable="w14 w15 w16se wp14">
+<w:numbering xmlns:wpc="http://schemas.microsoft.com/office/word/2010/wordprocessingCanvas" xmlns:cx="http://schemas.microsoft.com/office/drawing/2014/chartex" xmlns:cx1="http://schemas.microsoft.com/office/drawing/2015/9/8/chartex" xmlns:cx2="http://schemas.microsoft.com/office/drawing/2015/10/21/chartex" xmlns:cx3="http://schemas.microsoft.com/office/drawing/2016/5/9/chartex" xmlns:cx4="http://schemas.microsoft.com/office/drawing/2016/5/10/chartex" xmlns:cx5="http://schemas.microsoft.com/office/drawing/2016/5/11/chartex" xmlns:cx6="http://schemas.microsoft.com/office/drawing/2016/5/12/chartex" xmlns:cx7="http://schemas.microsoft.com/office/drawing/2016/5/13/chartex" xmlns:cx8="http://schemas.microsoft.com/office/drawing/2016/5/14/chartex" xmlns:mc="http://schemas.openxmlformats.org/markup-compatibility/2006" xmlns:o="urn:schemas-microsoft-com:office:office" xmlns:r="http://schemas.openxmlformats.org/officeDocument/2006/relationships" xmlns:m="http://schemas.openxmlformats.org/officeDocument/2006/math" xmlns:v="urn:schemas-microsoft-com:vml" xmlns:wp14="http://schemas.microsoft.com/office/word/2010/wordprocessingDrawing" xmlns:wp="http://schemas.openxmlformats.org/drawingml/2006/wordprocessingDrawing" xmlns:w10="urn:schemas-microsoft-com:office:word" xmlns:w="http://schemas.openxmlformats.org/wordprocessingml/2006/main" xmlns:w14="http://schemas.microsoft.com/office/word/2010/wordml" xmlns:w15="http://schemas.microsoft.com/office/word/2012/wordml" xmlns:w16se="http://schemas.microsoft.com/office/word/2015/wordml/symex" xmlns:wpg="http://schemas.microsoft.com/office/word/2010/wordprocessingGroup" xmlns:wpi="http://schemas.microsoft.com/office/word/2010/wordprocessingInk" xmlns:wne="http://schemas.microsoft.com/office/word/2006/wordml" xmlns:wps="http://schemas.microsoft.com/office/word/2010/wordprocessingShape" mc:Ignorable="w14 w15 w16se wp14">
   <w:abstractNum w:abstractNumId="0" w15:restartNumberingAfterBreak="0">
     <w:nsid w:val="233C5AF7"/>
     <w:multiLevelType w:val="hybridMultilevel"/>
@@ -5332,7 +5377,7 @@
 </file>
 
 <file path=customXml/itemProps1.xml><?xml version="1.0" encoding="utf-8"?>
-<ds:datastoreItem xmlns:ds="http://schemas.openxmlformats.org/officeDocument/2006/customXml" ds:itemID="{7480A0F5-0274-4605-8626-DC4EFE3EFD76}">
+<ds:datastoreItem xmlns:ds="http://schemas.openxmlformats.org/officeDocument/2006/customXml" ds:itemID="{5EE697E2-8CED-40C2-B979-AA6A13F3803B}">
   <ds:schemaRefs>
     <ds:schemaRef ds:uri="http://schemas.openxmlformats.org/officeDocument/2006/bibliography"/>
   </ds:schemaRefs>

</xml_diff>

<commit_message>
More text and finish training SHOG
</commit_message>
<xml_diff>
--- a/Diplomova Praca/DiplomovaPracaKajanek.docx
+++ b/Diplomova Praca/DiplomovaPracaKajanek.docx
@@ -1,6 +1,6 @@
 
 <file path=word/document.xml><?xml version="1.0" encoding="utf-8"?>
-<w:document xmlns:wpc="http://schemas.microsoft.com/office/word/2010/wordprocessingCanvas" xmlns:cx="http://schemas.microsoft.com/office/drawing/2014/chartex" xmlns:cx1="http://schemas.microsoft.com/office/drawing/2015/9/8/chartex" xmlns:cx2="http://schemas.microsoft.com/office/drawing/2015/10/21/chartex" xmlns:cx3="http://schemas.microsoft.com/office/drawing/2016/5/9/chartex" xmlns:cx4="http://schemas.microsoft.com/office/drawing/2016/5/10/chartex" xmlns:cx5="http://schemas.microsoft.com/office/drawing/2016/5/11/chartex" xmlns:mc="http://schemas.openxmlformats.org/markup-compatibility/2006" xmlns:o="urn:schemas-microsoft-com:office:office" xmlns:r="http://schemas.openxmlformats.org/officeDocument/2006/relationships" xmlns:m="http://schemas.openxmlformats.org/officeDocument/2006/math" xmlns:v="urn:schemas-microsoft-com:vml" xmlns:wp14="http://schemas.microsoft.com/office/word/2010/wordprocessingDrawing" xmlns:wp="http://schemas.openxmlformats.org/drawingml/2006/wordprocessingDrawing" xmlns:w10="urn:schemas-microsoft-com:office:word" xmlns:w="http://schemas.openxmlformats.org/wordprocessingml/2006/main" xmlns:w14="http://schemas.microsoft.com/office/word/2010/wordml" xmlns:w15="http://schemas.microsoft.com/office/word/2012/wordml" xmlns:w16se="http://schemas.microsoft.com/office/word/2015/wordml/symex" xmlns:wpg="http://schemas.microsoft.com/office/word/2010/wordprocessingGroup" xmlns:wpi="http://schemas.microsoft.com/office/word/2010/wordprocessingInk" xmlns:wne="http://schemas.microsoft.com/office/word/2006/wordml" xmlns:wps="http://schemas.microsoft.com/office/word/2010/wordprocessingShape" mc:Ignorable="w14 w15 w16se wp14">
+<w:document xmlns:wpc="http://schemas.microsoft.com/office/word/2010/wordprocessingCanvas" xmlns:cx="http://schemas.microsoft.com/office/drawing/2014/chartex" xmlns:cx1="http://schemas.microsoft.com/office/drawing/2015/9/8/chartex" xmlns:cx2="http://schemas.microsoft.com/office/drawing/2015/10/21/chartex" xmlns:cx3="http://schemas.microsoft.com/office/drawing/2016/5/9/chartex" xmlns:cx4="http://schemas.microsoft.com/office/drawing/2016/5/10/chartex" xmlns:cx5="http://schemas.microsoft.com/office/drawing/2016/5/11/chartex" xmlns:cx6="http://schemas.microsoft.com/office/drawing/2016/5/12/chartex" xmlns:cx7="http://schemas.microsoft.com/office/drawing/2016/5/13/chartex" xmlns:cx8="http://schemas.microsoft.com/office/drawing/2016/5/14/chartex" xmlns:mc="http://schemas.openxmlformats.org/markup-compatibility/2006" xmlns:o="urn:schemas-microsoft-com:office:office" xmlns:r="http://schemas.openxmlformats.org/officeDocument/2006/relationships" xmlns:m="http://schemas.openxmlformats.org/officeDocument/2006/math" xmlns:v="urn:schemas-microsoft-com:vml" xmlns:wp14="http://schemas.microsoft.com/office/word/2010/wordprocessingDrawing" xmlns:wp="http://schemas.openxmlformats.org/drawingml/2006/wordprocessingDrawing" xmlns:w10="urn:schemas-microsoft-com:office:word" xmlns:w="http://schemas.openxmlformats.org/wordprocessingml/2006/main" xmlns:w14="http://schemas.microsoft.com/office/word/2010/wordml" xmlns:w15="http://schemas.microsoft.com/office/word/2012/wordml" xmlns:w16se="http://schemas.microsoft.com/office/word/2015/wordml/symex" xmlns:wpg="http://schemas.microsoft.com/office/word/2010/wordprocessingGroup" xmlns:wpi="http://schemas.microsoft.com/office/word/2010/wordprocessingInk" xmlns:wne="http://schemas.microsoft.com/office/word/2006/wordml" xmlns:wps="http://schemas.microsoft.com/office/word/2010/wordprocessingShape" mc:Ignorable="w14 w15 w16se wp14">
   <w:body>
     <w:tbl>
       <w:tblPr>
@@ -58,7 +58,10 @@
               <w:fldChar w:fldCharType="end"/>
             </w:r>
             <w:r>
-              <w:t>žilinská univerzita v žiline</w:t>
+              <w:t xml:space="preserve">žilinská univerzita v </w:t>
+            </w:r>
+            <w:r>
+              <w:t>Žiline</w:t>
             </w:r>
           </w:p>
           <w:p>
@@ -287,6 +290,28 @@
                 <w:rFonts w:ascii="Times New Roman" w:hAnsi="Times New Roman"/>
               </w:rPr>
               <w:t>282/2016</w:t>
+            </w:r>
+          </w:p>
+          <w:p>
+            <w:pPr>
+              <w:pStyle w:val="ZPVedciprce"/>
+              <w:rPr>
+                <w:rFonts w:ascii="Times New Roman" w:hAnsi="Times New Roman"/>
+              </w:rPr>
+            </w:pPr>
+            <w:r>
+              <w:rPr>
+                <w:rFonts w:ascii="Times New Roman" w:hAnsi="Times New Roman"/>
+              </w:rPr>
+              <w:t xml:space="preserve">Ministerské číslo práce: </w:t>
+            </w:r>
+            <w:r>
+              <w:rPr>
+                <w:rFonts w:ascii="Times New Roman" w:hAnsi="Times New Roman"/>
+                <w:color w:val="000000"/>
+                <w:szCs w:val="28"/>
+              </w:rPr>
+              <w:t>28360420172282</w:t>
             </w:r>
           </w:p>
           <w:p>
@@ -806,11 +831,7 @@
           <w:docPartUnique/>
         </w:docPartObj>
       </w:sdtPr>
-      <w:sdtEndPr>
-        <w:rPr>
-          <w:noProof/>
-        </w:rPr>
-      </w:sdtEndPr>
+      <w:sdtEndPr/>
       <w:sdtContent>
         <w:p>
           <w:pPr>
@@ -829,10 +850,8 @@
             </w:tabs>
             <w:rPr>
               <w:rFonts w:eastAsiaTheme="minorEastAsia" w:cstheme="minorBidi"/>
-              <w:noProof/>
               <w:sz w:val="22"/>
               <w:szCs w:val="22"/>
-              <w:lang w:val="en-US"/>
             </w:rPr>
           </w:pPr>
           <w:r>
@@ -849,54 +868,46 @@
               <w:rPr>
                 <w:rStyle w:val="Hyperlink"/>
                 <w:rFonts w:eastAsiaTheme="majorEastAsia"/>
-                <w:noProof/>
               </w:rPr>
               <w:t>Contents</w:t>
             </w:r>
             <w:r>
               <w:rPr>
-                <w:noProof/>
                 <w:webHidden/>
               </w:rPr>
               <w:tab/>
             </w:r>
             <w:r>
               <w:rPr>
-                <w:noProof/>
                 <w:webHidden/>
               </w:rPr>
               <w:fldChar w:fldCharType="begin"/>
             </w:r>
             <w:r>
               <w:rPr>
-                <w:noProof/>
                 <w:webHidden/>
               </w:rPr>
               <w:instrText xml:space="preserve"> PAGEREF _Toc480362916 \h </w:instrText>
             </w:r>
             <w:r>
               <w:rPr>
-                <w:noProof/>
-                <w:webHidden/>
-              </w:rPr>
-            </w:r>
-            <w:r>
-              <w:rPr>
-                <w:noProof/>
+                <w:webHidden/>
+              </w:rPr>
+            </w:r>
+            <w:r>
+              <w:rPr>
                 <w:webHidden/>
               </w:rPr>
               <w:fldChar w:fldCharType="separate"/>
             </w:r>
             <w:r>
               <w:rPr>
-                <w:noProof/>
                 <w:webHidden/>
               </w:rPr>
               <w:t>7</w:t>
             </w:r>
             <w:r>
               <w:rPr>
-                <w:noProof/>
                 <w:webHidden/>
               </w:rPr>
               <w:fldChar w:fldCharType="end"/>
@@ -911,10 +922,8 @@
             </w:tabs>
             <w:rPr>
               <w:rFonts w:eastAsiaTheme="minorEastAsia" w:cstheme="minorBidi"/>
-              <w:noProof/>
               <w:sz w:val="22"/>
               <w:szCs w:val="22"/>
-              <w:lang w:val="en-US"/>
             </w:rPr>
           </w:pPr>
           <w:hyperlink w:anchor="_Toc480362917" w:history="1">
@@ -922,54 +931,46 @@
               <w:rPr>
                 <w:rStyle w:val="Hyperlink"/>
                 <w:rFonts w:eastAsiaTheme="majorEastAsia"/>
-                <w:noProof/>
               </w:rPr>
               <w:t>Úvod</w:t>
             </w:r>
             <w:r>
               <w:rPr>
-                <w:noProof/>
                 <w:webHidden/>
               </w:rPr>
               <w:tab/>
             </w:r>
             <w:r>
               <w:rPr>
-                <w:noProof/>
                 <w:webHidden/>
               </w:rPr>
               <w:fldChar w:fldCharType="begin"/>
             </w:r>
             <w:r>
               <w:rPr>
-                <w:noProof/>
                 <w:webHidden/>
               </w:rPr>
               <w:instrText xml:space="preserve"> PAGEREF _Toc480362917 \h </w:instrText>
             </w:r>
             <w:r>
               <w:rPr>
-                <w:noProof/>
-                <w:webHidden/>
-              </w:rPr>
-            </w:r>
-            <w:r>
-              <w:rPr>
-                <w:noProof/>
+                <w:webHidden/>
+              </w:rPr>
+            </w:r>
+            <w:r>
+              <w:rPr>
                 <w:webHidden/>
               </w:rPr>
               <w:fldChar w:fldCharType="separate"/>
             </w:r>
             <w:r>
               <w:rPr>
-                <w:noProof/>
                 <w:webHidden/>
               </w:rPr>
               <w:t>9</w:t>
             </w:r>
             <w:r>
               <w:rPr>
-                <w:noProof/>
                 <w:webHidden/>
               </w:rPr>
               <w:fldChar w:fldCharType="end"/>
@@ -985,10 +986,8 @@
             </w:tabs>
             <w:rPr>
               <w:rFonts w:eastAsiaTheme="minorEastAsia" w:cstheme="minorBidi"/>
-              <w:noProof/>
               <w:sz w:val="22"/>
               <w:szCs w:val="22"/>
-              <w:lang w:val="en-US"/>
             </w:rPr>
           </w:pPr>
           <w:hyperlink w:anchor="_Toc480362918" w:history="1">
@@ -996,17 +995,14 @@
               <w:rPr>
                 <w:rStyle w:val="Hyperlink"/>
                 <w:rFonts w:eastAsiaTheme="majorEastAsia"/>
-                <w:noProof/>
               </w:rPr>
               <w:t>1.</w:t>
             </w:r>
             <w:r>
               <w:rPr>
                 <w:rFonts w:eastAsiaTheme="minorEastAsia" w:cstheme="minorBidi"/>
-                <w:noProof/>
                 <w:sz w:val="22"/>
                 <w:szCs w:val="22"/>
-                <w:lang w:val="en-US"/>
               </w:rPr>
               <w:tab/>
             </w:r>
@@ -1014,54 +1010,46 @@
               <w:rPr>
                 <w:rStyle w:val="Hyperlink"/>
                 <w:rFonts w:eastAsiaTheme="majorEastAsia"/>
-                <w:noProof/>
               </w:rPr>
               <w:t>Teoretická časť</w:t>
             </w:r>
             <w:r>
               <w:rPr>
-                <w:noProof/>
                 <w:webHidden/>
               </w:rPr>
               <w:tab/>
             </w:r>
             <w:r>
               <w:rPr>
-                <w:noProof/>
                 <w:webHidden/>
               </w:rPr>
               <w:fldChar w:fldCharType="begin"/>
             </w:r>
             <w:r>
               <w:rPr>
-                <w:noProof/>
                 <w:webHidden/>
               </w:rPr>
               <w:instrText xml:space="preserve"> PAGEREF _Toc480362918 \h </w:instrText>
             </w:r>
             <w:r>
               <w:rPr>
-                <w:noProof/>
-                <w:webHidden/>
-              </w:rPr>
-            </w:r>
-            <w:r>
-              <w:rPr>
-                <w:noProof/>
+                <w:webHidden/>
+              </w:rPr>
+            </w:r>
+            <w:r>
+              <w:rPr>
                 <w:webHidden/>
               </w:rPr>
               <w:fldChar w:fldCharType="separate"/>
             </w:r>
             <w:r>
               <w:rPr>
-                <w:noProof/>
                 <w:webHidden/>
               </w:rPr>
               <w:t>10</w:t>
             </w:r>
             <w:r>
               <w:rPr>
-                <w:noProof/>
                 <w:webHidden/>
               </w:rPr>
               <w:fldChar w:fldCharType="end"/>
@@ -1075,77 +1063,62 @@
               <w:tab w:val="left" w:pos="880"/>
               <w:tab w:val="right" w:leader="dot" w:pos="9062"/>
             </w:tabs>
-            <w:rPr>
-              <w:noProof/>
-            </w:rPr>
           </w:pPr>
           <w:hyperlink w:anchor="_Toc480362919" w:history="1">
             <w:r>
               <w:rPr>
                 <w:rStyle w:val="Hyperlink"/>
                 <w:rFonts w:eastAsiaTheme="majorEastAsia"/>
-                <w:noProof/>
               </w:rPr>
               <w:t>1.1</w:t>
             </w:r>
             <w:r>
-              <w:rPr>
-                <w:noProof/>
-              </w:rPr>
               <w:tab/>
             </w:r>
             <w:r>
               <w:rPr>
                 <w:rStyle w:val="Hyperlink"/>
                 <w:rFonts w:eastAsiaTheme="majorEastAsia"/>
-                <w:noProof/>
               </w:rPr>
               <w:t>Počítačové videnie</w:t>
             </w:r>
             <w:r>
               <w:rPr>
-                <w:noProof/>
                 <w:webHidden/>
               </w:rPr>
               <w:tab/>
             </w:r>
             <w:r>
               <w:rPr>
-                <w:noProof/>
                 <w:webHidden/>
               </w:rPr>
               <w:fldChar w:fldCharType="begin"/>
             </w:r>
             <w:r>
               <w:rPr>
-                <w:noProof/>
                 <w:webHidden/>
               </w:rPr>
               <w:instrText xml:space="preserve"> PAGEREF _Toc480362919 \h </w:instrText>
             </w:r>
             <w:r>
               <w:rPr>
-                <w:noProof/>
-                <w:webHidden/>
-              </w:rPr>
-            </w:r>
-            <w:r>
-              <w:rPr>
-                <w:noProof/>
+                <w:webHidden/>
+              </w:rPr>
+            </w:r>
+            <w:r>
+              <w:rPr>
                 <w:webHidden/>
               </w:rPr>
               <w:fldChar w:fldCharType="separate"/>
             </w:r>
             <w:r>
               <w:rPr>
-                <w:noProof/>
                 <w:webHidden/>
               </w:rPr>
               <w:t>10</w:t>
             </w:r>
             <w:r>
               <w:rPr>
-                <w:noProof/>
                 <w:webHidden/>
               </w:rPr>
               <w:fldChar w:fldCharType="end"/>
@@ -1159,77 +1132,62 @@
               <w:tab w:val="left" w:pos="880"/>
               <w:tab w:val="right" w:leader="dot" w:pos="9062"/>
             </w:tabs>
-            <w:rPr>
-              <w:noProof/>
-            </w:rPr>
           </w:pPr>
           <w:hyperlink w:anchor="_Toc480362920" w:history="1">
             <w:r>
               <w:rPr>
                 <w:rStyle w:val="Hyperlink"/>
                 <w:rFonts w:eastAsiaTheme="majorEastAsia"/>
-                <w:noProof/>
               </w:rPr>
               <w:t>1.2</w:t>
             </w:r>
             <w:r>
-              <w:rPr>
-                <w:noProof/>
-              </w:rPr>
               <w:tab/>
             </w:r>
             <w:r>
               <w:rPr>
                 <w:rStyle w:val="Hyperlink"/>
                 <w:rFonts w:eastAsiaTheme="majorEastAsia"/>
-                <w:noProof/>
               </w:rPr>
               <w:t>Rýchlosť výpočtov</w:t>
             </w:r>
             <w:r>
               <w:rPr>
-                <w:noProof/>
                 <w:webHidden/>
               </w:rPr>
               <w:tab/>
             </w:r>
             <w:r>
               <w:rPr>
-                <w:noProof/>
                 <w:webHidden/>
               </w:rPr>
               <w:fldChar w:fldCharType="begin"/>
             </w:r>
             <w:r>
               <w:rPr>
-                <w:noProof/>
                 <w:webHidden/>
               </w:rPr>
               <w:instrText xml:space="preserve"> PAGEREF _Toc480362920 \h </w:instrText>
             </w:r>
             <w:r>
               <w:rPr>
-                <w:noProof/>
-                <w:webHidden/>
-              </w:rPr>
-            </w:r>
-            <w:r>
-              <w:rPr>
-                <w:noProof/>
+                <w:webHidden/>
+              </w:rPr>
+            </w:r>
+            <w:r>
+              <w:rPr>
                 <w:webHidden/>
               </w:rPr>
               <w:fldChar w:fldCharType="separate"/>
             </w:r>
             <w:r>
               <w:rPr>
-                <w:noProof/>
                 <w:webHidden/>
               </w:rPr>
               <w:t>10</w:t>
             </w:r>
             <w:r>
               <w:rPr>
-                <w:noProof/>
                 <w:webHidden/>
               </w:rPr>
               <w:fldChar w:fldCharType="end"/>
@@ -1243,77 +1201,62 @@
               <w:tab w:val="left" w:pos="880"/>
               <w:tab w:val="right" w:leader="dot" w:pos="9062"/>
             </w:tabs>
-            <w:rPr>
-              <w:noProof/>
-            </w:rPr>
           </w:pPr>
           <w:hyperlink w:anchor="_Toc480362921" w:history="1">
             <w:r>
               <w:rPr>
                 <w:rStyle w:val="Hyperlink"/>
                 <w:rFonts w:eastAsiaTheme="majorEastAsia"/>
-                <w:noProof/>
               </w:rPr>
               <w:t>1.3</w:t>
             </w:r>
             <w:r>
-              <w:rPr>
-                <w:noProof/>
-              </w:rPr>
               <w:tab/>
             </w:r>
             <w:r>
               <w:rPr>
                 <w:rStyle w:val="Hyperlink"/>
                 <w:rFonts w:eastAsiaTheme="majorEastAsia"/>
-                <w:noProof/>
               </w:rPr>
               <w:t>Deskriptory/Klasifikátory</w:t>
             </w:r>
             <w:r>
               <w:rPr>
-                <w:noProof/>
                 <w:webHidden/>
               </w:rPr>
               <w:tab/>
             </w:r>
             <w:r>
               <w:rPr>
-                <w:noProof/>
                 <w:webHidden/>
               </w:rPr>
               <w:fldChar w:fldCharType="begin"/>
             </w:r>
             <w:r>
               <w:rPr>
-                <w:noProof/>
                 <w:webHidden/>
               </w:rPr>
               <w:instrText xml:space="preserve"> PAGEREF _Toc480362921 \h </w:instrText>
             </w:r>
             <w:r>
               <w:rPr>
-                <w:noProof/>
-                <w:webHidden/>
-              </w:rPr>
-            </w:r>
-            <w:r>
-              <w:rPr>
-                <w:noProof/>
+                <w:webHidden/>
+              </w:rPr>
+            </w:r>
+            <w:r>
+              <w:rPr>
                 <w:webHidden/>
               </w:rPr>
               <w:fldChar w:fldCharType="separate"/>
             </w:r>
             <w:r>
               <w:rPr>
-                <w:noProof/>
                 <w:webHidden/>
               </w:rPr>
               <w:t>11</w:t>
             </w:r>
             <w:r>
               <w:rPr>
-                <w:noProof/>
                 <w:webHidden/>
               </w:rPr>
               <w:fldChar w:fldCharType="end"/>
@@ -1327,77 +1270,62 @@
               <w:tab w:val="left" w:pos="880"/>
               <w:tab w:val="right" w:leader="dot" w:pos="9062"/>
             </w:tabs>
-            <w:rPr>
-              <w:noProof/>
-            </w:rPr>
           </w:pPr>
           <w:hyperlink w:anchor="_Toc480362922" w:history="1">
             <w:r>
               <w:rPr>
                 <w:rStyle w:val="Hyperlink"/>
                 <w:rFonts w:eastAsiaTheme="majorEastAsia"/>
-                <w:noProof/>
               </w:rPr>
               <w:t>1.4</w:t>
             </w:r>
             <w:r>
-              <w:rPr>
-                <w:noProof/>
-              </w:rPr>
               <w:tab/>
             </w:r>
             <w:r>
               <w:rPr>
                 <w:rStyle w:val="Hyperlink"/>
                 <w:rFonts w:eastAsiaTheme="majorEastAsia"/>
-                <w:noProof/>
               </w:rPr>
               <w:t>AdaBoost + slabé klasifikátory</w:t>
             </w:r>
             <w:r>
               <w:rPr>
-                <w:noProof/>
                 <w:webHidden/>
               </w:rPr>
               <w:tab/>
             </w:r>
             <w:r>
               <w:rPr>
-                <w:noProof/>
                 <w:webHidden/>
               </w:rPr>
               <w:fldChar w:fldCharType="begin"/>
             </w:r>
             <w:r>
               <w:rPr>
-                <w:noProof/>
                 <w:webHidden/>
               </w:rPr>
               <w:instrText xml:space="preserve"> PAGEREF _Toc480362922 \h </w:instrText>
             </w:r>
             <w:r>
               <w:rPr>
-                <w:noProof/>
-                <w:webHidden/>
-              </w:rPr>
-            </w:r>
-            <w:r>
-              <w:rPr>
-                <w:noProof/>
+                <w:webHidden/>
+              </w:rPr>
+            </w:r>
+            <w:r>
+              <w:rPr>
                 <w:webHidden/>
               </w:rPr>
               <w:fldChar w:fldCharType="separate"/>
             </w:r>
             <w:r>
               <w:rPr>
-                <w:noProof/>
                 <w:webHidden/>
               </w:rPr>
               <w:t>13</w:t>
             </w:r>
             <w:r>
               <w:rPr>
-                <w:noProof/>
                 <w:webHidden/>
               </w:rPr>
               <w:fldChar w:fldCharType="end"/>
@@ -1411,77 +1339,62 @@
               <w:tab w:val="left" w:pos="880"/>
               <w:tab w:val="right" w:leader="dot" w:pos="9062"/>
             </w:tabs>
-            <w:rPr>
-              <w:noProof/>
-            </w:rPr>
           </w:pPr>
           <w:hyperlink w:anchor="_Toc480362923" w:history="1">
             <w:r>
               <w:rPr>
                 <w:rStyle w:val="Hyperlink"/>
                 <w:rFonts w:eastAsiaTheme="majorEastAsia"/>
-                <w:noProof/>
               </w:rPr>
               <w:t>1.5</w:t>
             </w:r>
             <w:r>
-              <w:rPr>
-                <w:noProof/>
-              </w:rPr>
               <w:tab/>
             </w:r>
             <w:r>
               <w:rPr>
                 <w:rStyle w:val="Hyperlink"/>
                 <w:rFonts w:eastAsiaTheme="majorEastAsia"/>
-                <w:noProof/>
               </w:rPr>
               <w:t>Adaboost a spojenie s deskriptormi</w:t>
             </w:r>
             <w:r>
               <w:rPr>
-                <w:noProof/>
                 <w:webHidden/>
               </w:rPr>
               <w:tab/>
             </w:r>
             <w:r>
               <w:rPr>
-                <w:noProof/>
                 <w:webHidden/>
               </w:rPr>
               <w:fldChar w:fldCharType="begin"/>
             </w:r>
             <w:r>
               <w:rPr>
-                <w:noProof/>
                 <w:webHidden/>
               </w:rPr>
               <w:instrText xml:space="preserve"> PAGEREF _Toc480362923 \h </w:instrText>
             </w:r>
             <w:r>
               <w:rPr>
-                <w:noProof/>
-                <w:webHidden/>
-              </w:rPr>
-            </w:r>
-            <w:r>
-              <w:rPr>
-                <w:noProof/>
+                <w:webHidden/>
+              </w:rPr>
+            </w:r>
+            <w:r>
+              <w:rPr>
                 <w:webHidden/>
               </w:rPr>
               <w:fldChar w:fldCharType="separate"/>
             </w:r>
             <w:r>
               <w:rPr>
-                <w:noProof/>
                 <w:webHidden/>
               </w:rPr>
               <w:t>15</w:t>
             </w:r>
             <w:r>
               <w:rPr>
-                <w:noProof/>
                 <w:webHidden/>
               </w:rPr>
               <w:fldChar w:fldCharType="end"/>
@@ -1495,77 +1408,62 @@
               <w:tab w:val="left" w:pos="1320"/>
               <w:tab w:val="right" w:leader="dot" w:pos="9062"/>
             </w:tabs>
-            <w:rPr>
-              <w:noProof/>
-            </w:rPr>
           </w:pPr>
           <w:hyperlink w:anchor="_Toc480362924" w:history="1">
             <w:r>
               <w:rPr>
                 <w:rStyle w:val="Hyperlink"/>
                 <w:rFonts w:eastAsiaTheme="majorEastAsia"/>
-                <w:noProof/>
               </w:rPr>
               <w:t>1.5.1</w:t>
             </w:r>
             <w:r>
-              <w:rPr>
-                <w:noProof/>
-              </w:rPr>
               <w:tab/>
             </w:r>
             <w:r>
               <w:rPr>
                 <w:rStyle w:val="Hyperlink"/>
                 <w:rFonts w:eastAsiaTheme="majorEastAsia"/>
-                <w:noProof/>
               </w:rPr>
               <w:t>Haarové vlnky</w:t>
             </w:r>
             <w:r>
               <w:rPr>
-                <w:noProof/>
                 <w:webHidden/>
               </w:rPr>
               <w:tab/>
             </w:r>
             <w:r>
               <w:rPr>
-                <w:noProof/>
                 <w:webHidden/>
               </w:rPr>
               <w:fldChar w:fldCharType="begin"/>
             </w:r>
             <w:r>
               <w:rPr>
-                <w:noProof/>
                 <w:webHidden/>
               </w:rPr>
               <w:instrText xml:space="preserve"> PAGEREF _Toc480362924 \h </w:instrText>
             </w:r>
             <w:r>
               <w:rPr>
-                <w:noProof/>
-                <w:webHidden/>
-              </w:rPr>
-            </w:r>
-            <w:r>
-              <w:rPr>
-                <w:noProof/>
+                <w:webHidden/>
+              </w:rPr>
+            </w:r>
+            <w:r>
+              <w:rPr>
                 <w:webHidden/>
               </w:rPr>
               <w:fldChar w:fldCharType="separate"/>
             </w:r>
             <w:r>
               <w:rPr>
-                <w:noProof/>
                 <w:webHidden/>
               </w:rPr>
               <w:t>15</w:t>
             </w:r>
             <w:r>
               <w:rPr>
-                <w:noProof/>
                 <w:webHidden/>
               </w:rPr>
               <w:fldChar w:fldCharType="end"/>
@@ -1579,77 +1477,62 @@
               <w:tab w:val="left" w:pos="1320"/>
               <w:tab w:val="right" w:leader="dot" w:pos="9062"/>
             </w:tabs>
-            <w:rPr>
-              <w:noProof/>
-            </w:rPr>
           </w:pPr>
           <w:hyperlink w:anchor="_Toc480362925" w:history="1">
             <w:r>
               <w:rPr>
                 <w:rStyle w:val="Hyperlink"/>
                 <w:rFonts w:eastAsiaTheme="majorEastAsia"/>
-                <w:noProof/>
               </w:rPr>
               <w:t>1.5.2</w:t>
             </w:r>
             <w:r>
-              <w:rPr>
-                <w:noProof/>
-              </w:rPr>
               <w:tab/>
             </w:r>
             <w:r>
               <w:rPr>
                 <w:rStyle w:val="Hyperlink"/>
                 <w:rFonts w:eastAsiaTheme="majorEastAsia"/>
-                <w:noProof/>
               </w:rPr>
               <w:t>Histogram of oriented gradients</w:t>
             </w:r>
             <w:r>
               <w:rPr>
-                <w:noProof/>
                 <w:webHidden/>
               </w:rPr>
               <w:tab/>
             </w:r>
             <w:r>
               <w:rPr>
-                <w:noProof/>
                 <w:webHidden/>
               </w:rPr>
               <w:fldChar w:fldCharType="begin"/>
             </w:r>
             <w:r>
               <w:rPr>
-                <w:noProof/>
                 <w:webHidden/>
               </w:rPr>
               <w:instrText xml:space="preserve"> PAGEREF _Toc480362925 \h </w:instrText>
             </w:r>
             <w:r>
               <w:rPr>
-                <w:noProof/>
-                <w:webHidden/>
-              </w:rPr>
-            </w:r>
-            <w:r>
-              <w:rPr>
-                <w:noProof/>
+                <w:webHidden/>
+              </w:rPr>
+            </w:r>
+            <w:r>
+              <w:rPr>
                 <w:webHidden/>
               </w:rPr>
               <w:fldChar w:fldCharType="separate"/>
             </w:r>
             <w:r>
               <w:rPr>
-                <w:noProof/>
                 <w:webHidden/>
               </w:rPr>
               <w:t>17</w:t>
             </w:r>
             <w:r>
               <w:rPr>
-                <w:noProof/>
                 <w:webHidden/>
               </w:rPr>
               <w:fldChar w:fldCharType="end"/>
@@ -1663,77 +1546,62 @@
               <w:tab w:val="left" w:pos="1320"/>
               <w:tab w:val="right" w:leader="dot" w:pos="9062"/>
             </w:tabs>
-            <w:rPr>
-              <w:noProof/>
-            </w:rPr>
           </w:pPr>
           <w:hyperlink w:anchor="_Toc480362926" w:history="1">
             <w:r>
               <w:rPr>
                 <w:rStyle w:val="Hyperlink"/>
                 <w:rFonts w:eastAsiaTheme="majorEastAsia"/>
-                <w:noProof/>
               </w:rPr>
               <w:t>1.5.3</w:t>
             </w:r>
             <w:r>
-              <w:rPr>
-                <w:noProof/>
-              </w:rPr>
               <w:tab/>
             </w:r>
             <w:r>
               <w:rPr>
                 <w:rStyle w:val="Hyperlink"/>
                 <w:rFonts w:eastAsiaTheme="majorEastAsia"/>
-                <w:noProof/>
               </w:rPr>
               <w:t>Aproximácie HOG deskriptora - HistFeat</w:t>
             </w:r>
             <w:r>
               <w:rPr>
-                <w:noProof/>
                 <w:webHidden/>
               </w:rPr>
               <w:tab/>
             </w:r>
             <w:r>
               <w:rPr>
-                <w:noProof/>
                 <w:webHidden/>
               </w:rPr>
               <w:fldChar w:fldCharType="begin"/>
             </w:r>
             <w:r>
               <w:rPr>
-                <w:noProof/>
                 <w:webHidden/>
               </w:rPr>
               <w:instrText xml:space="preserve"> PAGEREF _Toc480362926 \h </w:instrText>
             </w:r>
             <w:r>
               <w:rPr>
-                <w:noProof/>
-                <w:webHidden/>
-              </w:rPr>
-            </w:r>
-            <w:r>
-              <w:rPr>
-                <w:noProof/>
+                <w:webHidden/>
+              </w:rPr>
+            </w:r>
+            <w:r>
+              <w:rPr>
                 <w:webHidden/>
               </w:rPr>
               <w:fldChar w:fldCharType="separate"/>
             </w:r>
             <w:r>
               <w:rPr>
-                <w:noProof/>
                 <w:webHidden/>
               </w:rPr>
               <w:t>19</w:t>
             </w:r>
             <w:r>
               <w:rPr>
-                <w:noProof/>
                 <w:webHidden/>
               </w:rPr>
               <w:fldChar w:fldCharType="end"/>
@@ -1747,77 +1615,62 @@
               <w:tab w:val="left" w:pos="1320"/>
               <w:tab w:val="right" w:leader="dot" w:pos="9062"/>
             </w:tabs>
-            <w:rPr>
-              <w:noProof/>
-            </w:rPr>
           </w:pPr>
           <w:hyperlink w:anchor="_Toc480362927" w:history="1">
             <w:r>
               <w:rPr>
                 <w:rStyle w:val="Hyperlink"/>
                 <w:rFonts w:eastAsiaTheme="majorEastAsia"/>
-                <w:noProof/>
               </w:rPr>
               <w:t>1.5.4</w:t>
             </w:r>
             <w:r>
-              <w:rPr>
-                <w:noProof/>
-              </w:rPr>
               <w:tab/>
             </w:r>
             <w:r>
               <w:rPr>
                 <w:rStyle w:val="Hyperlink"/>
                 <w:rFonts w:eastAsiaTheme="majorEastAsia"/>
-                <w:noProof/>
               </w:rPr>
               <w:t>LiteHOG a FDA-HOG</w:t>
             </w:r>
             <w:r>
               <w:rPr>
-                <w:noProof/>
                 <w:webHidden/>
               </w:rPr>
               <w:tab/>
             </w:r>
             <w:r>
               <w:rPr>
-                <w:noProof/>
                 <w:webHidden/>
               </w:rPr>
               <w:fldChar w:fldCharType="begin"/>
             </w:r>
             <w:r>
               <w:rPr>
-                <w:noProof/>
                 <w:webHidden/>
               </w:rPr>
               <w:instrText xml:space="preserve"> PAGEREF _Toc480362927 \h </w:instrText>
             </w:r>
             <w:r>
               <w:rPr>
-                <w:noProof/>
-                <w:webHidden/>
-              </w:rPr>
-            </w:r>
-            <w:r>
-              <w:rPr>
-                <w:noProof/>
+                <w:webHidden/>
+              </w:rPr>
+            </w:r>
+            <w:r>
+              <w:rPr>
                 <w:webHidden/>
               </w:rPr>
               <w:fldChar w:fldCharType="separate"/>
             </w:r>
             <w:r>
               <w:rPr>
-                <w:noProof/>
                 <w:webHidden/>
               </w:rPr>
               <w:t>20</w:t>
             </w:r>
             <w:r>
               <w:rPr>
-                <w:noProof/>
                 <w:webHidden/>
               </w:rPr>
               <w:fldChar w:fldCharType="end"/>
@@ -1831,77 +1684,62 @@
               <w:tab w:val="left" w:pos="880"/>
               <w:tab w:val="right" w:leader="dot" w:pos="9062"/>
             </w:tabs>
-            <w:rPr>
-              <w:noProof/>
-            </w:rPr>
           </w:pPr>
           <w:hyperlink w:anchor="_Toc480362928" w:history="1">
             <w:r>
               <w:rPr>
                 <w:rStyle w:val="Hyperlink"/>
                 <w:rFonts w:eastAsiaTheme="majorEastAsia"/>
-                <w:noProof/>
               </w:rPr>
               <w:t>1.6</w:t>
             </w:r>
             <w:r>
-              <w:rPr>
-                <w:noProof/>
-              </w:rPr>
               <w:tab/>
             </w:r>
             <w:r>
               <w:rPr>
                 <w:rStyle w:val="Hyperlink"/>
                 <w:rFonts w:eastAsiaTheme="majorEastAsia"/>
-                <w:noProof/>
               </w:rPr>
               <w:t>Viola-Jones kaskáda</w:t>
             </w:r>
             <w:r>
               <w:rPr>
-                <w:noProof/>
                 <w:webHidden/>
               </w:rPr>
               <w:tab/>
             </w:r>
             <w:r>
               <w:rPr>
-                <w:noProof/>
                 <w:webHidden/>
               </w:rPr>
               <w:fldChar w:fldCharType="begin"/>
             </w:r>
             <w:r>
               <w:rPr>
-                <w:noProof/>
                 <w:webHidden/>
               </w:rPr>
               <w:instrText xml:space="preserve"> PAGEREF _Toc480362928 \h </w:instrText>
             </w:r>
             <w:r>
               <w:rPr>
-                <w:noProof/>
-                <w:webHidden/>
-              </w:rPr>
-            </w:r>
-            <w:r>
-              <w:rPr>
-                <w:noProof/>
+                <w:webHidden/>
+              </w:rPr>
+            </w:r>
+            <w:r>
+              <w:rPr>
                 <w:webHidden/>
               </w:rPr>
               <w:fldChar w:fldCharType="separate"/>
             </w:r>
             <w:r>
               <w:rPr>
-                <w:noProof/>
                 <w:webHidden/>
               </w:rPr>
               <w:t>21</w:t>
             </w:r>
             <w:r>
               <w:rPr>
-                <w:noProof/>
                 <w:webHidden/>
               </w:rPr>
               <w:fldChar w:fldCharType="end"/>
@@ -1915,77 +1753,62 @@
               <w:tab w:val="left" w:pos="880"/>
               <w:tab w:val="right" w:leader="dot" w:pos="9062"/>
             </w:tabs>
-            <w:rPr>
-              <w:noProof/>
-            </w:rPr>
           </w:pPr>
           <w:hyperlink w:anchor="_Toc480362929" w:history="1">
             <w:r>
               <w:rPr>
                 <w:rStyle w:val="Hyperlink"/>
                 <w:rFonts w:eastAsiaTheme="majorEastAsia"/>
-                <w:noProof/>
               </w:rPr>
               <w:t>1.7</w:t>
             </w:r>
             <w:r>
-              <w:rPr>
-                <w:noProof/>
-              </w:rPr>
               <w:tab/>
             </w:r>
             <w:r>
               <w:rPr>
                 <w:rStyle w:val="Hyperlink"/>
                 <w:rFonts w:eastAsiaTheme="majorEastAsia"/>
-                <w:noProof/>
               </w:rPr>
               <w:t>OpenCV</w:t>
             </w:r>
             <w:r>
               <w:rPr>
-                <w:noProof/>
                 <w:webHidden/>
               </w:rPr>
               <w:tab/>
             </w:r>
             <w:r>
               <w:rPr>
-                <w:noProof/>
                 <w:webHidden/>
               </w:rPr>
               <w:fldChar w:fldCharType="begin"/>
             </w:r>
             <w:r>
               <w:rPr>
-                <w:noProof/>
                 <w:webHidden/>
               </w:rPr>
               <w:instrText xml:space="preserve"> PAGEREF _Toc480362929 \h </w:instrText>
             </w:r>
             <w:r>
               <w:rPr>
-                <w:noProof/>
-                <w:webHidden/>
-              </w:rPr>
-            </w:r>
-            <w:r>
-              <w:rPr>
-                <w:noProof/>
+                <w:webHidden/>
+              </w:rPr>
+            </w:r>
+            <w:r>
+              <w:rPr>
                 <w:webHidden/>
               </w:rPr>
               <w:fldChar w:fldCharType="separate"/>
             </w:r>
             <w:r>
               <w:rPr>
-                <w:noProof/>
                 <w:webHidden/>
               </w:rPr>
               <w:t>22</w:t>
             </w:r>
             <w:r>
               <w:rPr>
-                <w:noProof/>
                 <w:webHidden/>
               </w:rPr>
               <w:fldChar w:fldCharType="end"/>
@@ -2001,10 +1824,8 @@
             </w:tabs>
             <w:rPr>
               <w:rFonts w:eastAsiaTheme="minorEastAsia" w:cstheme="minorBidi"/>
-              <w:noProof/>
               <w:sz w:val="22"/>
               <w:szCs w:val="22"/>
-              <w:lang w:val="en-US"/>
             </w:rPr>
           </w:pPr>
           <w:hyperlink w:anchor="_Toc480362930" w:history="1">
@@ -2012,17 +1833,14 @@
               <w:rPr>
                 <w:rStyle w:val="Hyperlink"/>
                 <w:rFonts w:eastAsiaTheme="majorEastAsia"/>
-                <w:noProof/>
               </w:rPr>
               <w:t>2.</w:t>
             </w:r>
             <w:r>
               <w:rPr>
                 <w:rFonts w:eastAsiaTheme="minorEastAsia" w:cstheme="minorBidi"/>
-                <w:noProof/>
                 <w:sz w:val="22"/>
                 <w:szCs w:val="22"/>
-                <w:lang w:val="en-US"/>
               </w:rPr>
               <w:tab/>
             </w:r>
@@ -2030,54 +1848,46 @@
               <w:rPr>
                 <w:rStyle w:val="Hyperlink"/>
                 <w:rFonts w:eastAsiaTheme="majorEastAsia"/>
-                <w:noProof/>
               </w:rPr>
               <w:t>Praktická časť</w:t>
             </w:r>
             <w:r>
               <w:rPr>
-                <w:noProof/>
                 <w:webHidden/>
               </w:rPr>
               <w:tab/>
             </w:r>
             <w:r>
               <w:rPr>
-                <w:noProof/>
                 <w:webHidden/>
               </w:rPr>
               <w:fldChar w:fldCharType="begin"/>
             </w:r>
             <w:r>
               <w:rPr>
-                <w:noProof/>
                 <w:webHidden/>
               </w:rPr>
               <w:instrText xml:space="preserve"> PAGEREF _Toc480362930 \h </w:instrText>
             </w:r>
             <w:r>
               <w:rPr>
-                <w:noProof/>
-                <w:webHidden/>
-              </w:rPr>
-            </w:r>
-            <w:r>
-              <w:rPr>
-                <w:noProof/>
+                <w:webHidden/>
+              </w:rPr>
+            </w:r>
+            <w:r>
+              <w:rPr>
                 <w:webHidden/>
               </w:rPr>
               <w:fldChar w:fldCharType="separate"/>
             </w:r>
             <w:r>
               <w:rPr>
-                <w:noProof/>
                 <w:webHidden/>
               </w:rPr>
               <w:t>23</w:t>
             </w:r>
             <w:r>
               <w:rPr>
-                <w:noProof/>
                 <w:webHidden/>
               </w:rPr>
               <w:fldChar w:fldCharType="end"/>
@@ -2091,77 +1901,62 @@
               <w:tab w:val="left" w:pos="880"/>
               <w:tab w:val="right" w:leader="dot" w:pos="9062"/>
             </w:tabs>
-            <w:rPr>
-              <w:noProof/>
-            </w:rPr>
           </w:pPr>
           <w:hyperlink w:anchor="_Toc480362931" w:history="1">
             <w:r>
               <w:rPr>
                 <w:rStyle w:val="Hyperlink"/>
                 <w:rFonts w:eastAsiaTheme="majorEastAsia"/>
-                <w:noProof/>
               </w:rPr>
               <w:t>2.1</w:t>
             </w:r>
             <w:r>
-              <w:rPr>
-                <w:noProof/>
-              </w:rPr>
               <w:tab/>
             </w:r>
             <w:r>
               <w:rPr>
                 <w:rStyle w:val="Hyperlink"/>
                 <w:rFonts w:eastAsiaTheme="majorEastAsia"/>
-                <w:noProof/>
               </w:rPr>
               <w:t>Testovanie</w:t>
             </w:r>
             <w:r>
               <w:rPr>
-                <w:noProof/>
                 <w:webHidden/>
               </w:rPr>
               <w:tab/>
             </w:r>
             <w:r>
               <w:rPr>
-                <w:noProof/>
                 <w:webHidden/>
               </w:rPr>
               <w:fldChar w:fldCharType="begin"/>
             </w:r>
             <w:r>
               <w:rPr>
-                <w:noProof/>
                 <w:webHidden/>
               </w:rPr>
               <w:instrText xml:space="preserve"> PAGEREF _Toc480362931 \h </w:instrText>
             </w:r>
             <w:r>
               <w:rPr>
-                <w:noProof/>
-                <w:webHidden/>
-              </w:rPr>
-            </w:r>
-            <w:r>
-              <w:rPr>
-                <w:noProof/>
+                <w:webHidden/>
+              </w:rPr>
+            </w:r>
+            <w:r>
+              <w:rPr>
                 <w:webHidden/>
               </w:rPr>
               <w:fldChar w:fldCharType="separate"/>
             </w:r>
             <w:r>
               <w:rPr>
-                <w:noProof/>
                 <w:webHidden/>
               </w:rPr>
               <w:t>23</w:t>
             </w:r>
             <w:r>
               <w:rPr>
-                <w:noProof/>
                 <w:webHidden/>
               </w:rPr>
               <w:fldChar w:fldCharType="end"/>
@@ -2175,77 +1970,62 @@
               <w:tab w:val="left" w:pos="1320"/>
               <w:tab w:val="right" w:leader="dot" w:pos="9062"/>
             </w:tabs>
-            <w:rPr>
-              <w:noProof/>
-            </w:rPr>
           </w:pPr>
           <w:hyperlink w:anchor="_Toc480362932" w:history="1">
             <w:r>
               <w:rPr>
                 <w:rStyle w:val="Hyperlink"/>
                 <w:rFonts w:eastAsiaTheme="majorEastAsia"/>
-                <w:noProof/>
               </w:rPr>
               <w:t>2.1.1</w:t>
             </w:r>
             <w:r>
-              <w:rPr>
-                <w:noProof/>
-              </w:rPr>
               <w:tab/>
             </w:r>
             <w:r>
               <w:rPr>
                 <w:rStyle w:val="Hyperlink"/>
                 <w:rFonts w:eastAsiaTheme="majorEastAsia"/>
-                <w:noProof/>
               </w:rPr>
               <w:t>Dataset</w:t>
             </w:r>
             <w:r>
               <w:rPr>
-                <w:noProof/>
                 <w:webHidden/>
               </w:rPr>
               <w:tab/>
             </w:r>
             <w:r>
               <w:rPr>
-                <w:noProof/>
                 <w:webHidden/>
               </w:rPr>
               <w:fldChar w:fldCharType="begin"/>
             </w:r>
             <w:r>
               <w:rPr>
-                <w:noProof/>
                 <w:webHidden/>
               </w:rPr>
               <w:instrText xml:space="preserve"> PAGEREF _Toc480362932 \h </w:instrText>
             </w:r>
             <w:r>
               <w:rPr>
-                <w:noProof/>
-                <w:webHidden/>
-              </w:rPr>
-            </w:r>
-            <w:r>
-              <w:rPr>
-                <w:noProof/>
+                <w:webHidden/>
+              </w:rPr>
+            </w:r>
+            <w:r>
+              <w:rPr>
                 <w:webHidden/>
               </w:rPr>
               <w:fldChar w:fldCharType="separate"/>
             </w:r>
             <w:r>
               <w:rPr>
-                <w:noProof/>
                 <w:webHidden/>
               </w:rPr>
               <w:t>23</w:t>
             </w:r>
             <w:r>
               <w:rPr>
-                <w:noProof/>
                 <w:webHidden/>
               </w:rPr>
               <w:fldChar w:fldCharType="end"/>
@@ -2259,77 +2039,62 @@
               <w:tab w:val="left" w:pos="880"/>
               <w:tab w:val="right" w:leader="dot" w:pos="9062"/>
             </w:tabs>
-            <w:rPr>
-              <w:noProof/>
-            </w:rPr>
           </w:pPr>
           <w:hyperlink w:anchor="_Toc480362933" w:history="1">
             <w:r>
               <w:rPr>
                 <w:rStyle w:val="Hyperlink"/>
                 <w:rFonts w:eastAsiaTheme="majorEastAsia"/>
-                <w:noProof/>
               </w:rPr>
               <w:t>2.2</w:t>
             </w:r>
             <w:r>
-              <w:rPr>
-                <w:noProof/>
-              </w:rPr>
               <w:tab/>
             </w:r>
             <w:r>
               <w:rPr>
                 <w:rStyle w:val="Hyperlink"/>
                 <w:rFonts w:eastAsiaTheme="majorEastAsia"/>
-                <w:noProof/>
               </w:rPr>
               <w:t>Porovnávanie implementácií AdaBoostu</w:t>
             </w:r>
             <w:r>
               <w:rPr>
-                <w:noProof/>
                 <w:webHidden/>
               </w:rPr>
               <w:tab/>
             </w:r>
             <w:r>
               <w:rPr>
-                <w:noProof/>
                 <w:webHidden/>
               </w:rPr>
               <w:fldChar w:fldCharType="begin"/>
             </w:r>
             <w:r>
               <w:rPr>
-                <w:noProof/>
                 <w:webHidden/>
               </w:rPr>
               <w:instrText xml:space="preserve"> PAGEREF _Toc480362933 \h </w:instrText>
             </w:r>
             <w:r>
               <w:rPr>
-                <w:noProof/>
-                <w:webHidden/>
-              </w:rPr>
-            </w:r>
-            <w:r>
-              <w:rPr>
-                <w:noProof/>
+                <w:webHidden/>
+              </w:rPr>
+            </w:r>
+            <w:r>
+              <w:rPr>
                 <w:webHidden/>
               </w:rPr>
               <w:fldChar w:fldCharType="separate"/>
             </w:r>
             <w:r>
               <w:rPr>
-                <w:noProof/>
                 <w:webHidden/>
               </w:rPr>
               <w:t>24</w:t>
             </w:r>
             <w:r>
               <w:rPr>
-                <w:noProof/>
                 <w:webHidden/>
               </w:rPr>
               <w:fldChar w:fldCharType="end"/>
@@ -2343,77 +2108,62 @@
               <w:tab w:val="left" w:pos="1320"/>
               <w:tab w:val="right" w:leader="dot" w:pos="9062"/>
             </w:tabs>
-            <w:rPr>
-              <w:noProof/>
-            </w:rPr>
           </w:pPr>
           <w:hyperlink w:anchor="_Toc480362934" w:history="1">
             <w:r>
               <w:rPr>
                 <w:rStyle w:val="Hyperlink"/>
                 <w:rFonts w:eastAsiaTheme="majorEastAsia"/>
-                <w:noProof/>
               </w:rPr>
               <w:t>2.2.1</w:t>
             </w:r>
             <w:r>
-              <w:rPr>
-                <w:noProof/>
-              </w:rPr>
               <w:tab/>
             </w:r>
             <w:r>
               <w:rPr>
                 <w:rStyle w:val="Hyperlink"/>
                 <w:rFonts w:eastAsiaTheme="majorEastAsia"/>
-                <w:noProof/>
               </w:rPr>
               <w:t>OpenCV 3.0 implementácia</w:t>
             </w:r>
             <w:r>
               <w:rPr>
-                <w:noProof/>
                 <w:webHidden/>
               </w:rPr>
               <w:tab/>
             </w:r>
             <w:r>
               <w:rPr>
-                <w:noProof/>
                 <w:webHidden/>
               </w:rPr>
               <w:fldChar w:fldCharType="begin"/>
             </w:r>
             <w:r>
               <w:rPr>
-                <w:noProof/>
                 <w:webHidden/>
               </w:rPr>
               <w:instrText xml:space="preserve"> PAGEREF _Toc480362934 \h </w:instrText>
             </w:r>
             <w:r>
               <w:rPr>
-                <w:noProof/>
-                <w:webHidden/>
-              </w:rPr>
-            </w:r>
-            <w:r>
-              <w:rPr>
-                <w:noProof/>
+                <w:webHidden/>
+              </w:rPr>
+            </w:r>
+            <w:r>
+              <w:rPr>
                 <w:webHidden/>
               </w:rPr>
               <w:fldChar w:fldCharType="separate"/>
             </w:r>
             <w:r>
               <w:rPr>
-                <w:noProof/>
                 <w:webHidden/>
               </w:rPr>
               <w:t>25</w:t>
             </w:r>
             <w:r>
               <w:rPr>
-                <w:noProof/>
                 <w:webHidden/>
               </w:rPr>
               <w:fldChar w:fldCharType="end"/>
@@ -2427,77 +2177,62 @@
               <w:tab w:val="left" w:pos="1320"/>
               <w:tab w:val="right" w:leader="dot" w:pos="9062"/>
             </w:tabs>
-            <w:rPr>
-              <w:noProof/>
-            </w:rPr>
           </w:pPr>
           <w:hyperlink w:anchor="_Toc480362935" w:history="1">
             <w:r>
               <w:rPr>
                 <w:rStyle w:val="Hyperlink"/>
                 <w:rFonts w:eastAsiaTheme="majorEastAsia"/>
-                <w:noProof/>
               </w:rPr>
               <w:t>2.2.2</w:t>
             </w:r>
             <w:r>
-              <w:rPr>
-                <w:noProof/>
-              </w:rPr>
               <w:tab/>
             </w:r>
             <w:r>
               <w:rPr>
                 <w:rStyle w:val="Hyperlink"/>
                 <w:rFonts w:eastAsiaTheme="majorEastAsia"/>
-                <w:noProof/>
               </w:rPr>
               <w:t>Viola-Jones implementácia</w:t>
             </w:r>
             <w:r>
               <w:rPr>
-                <w:noProof/>
                 <w:webHidden/>
               </w:rPr>
               <w:tab/>
             </w:r>
             <w:r>
               <w:rPr>
-                <w:noProof/>
                 <w:webHidden/>
               </w:rPr>
               <w:fldChar w:fldCharType="begin"/>
             </w:r>
             <w:r>
               <w:rPr>
-                <w:noProof/>
                 <w:webHidden/>
               </w:rPr>
               <w:instrText xml:space="preserve"> PAGEREF _Toc480362935 \h </w:instrText>
             </w:r>
             <w:r>
               <w:rPr>
-                <w:noProof/>
-                <w:webHidden/>
-              </w:rPr>
-            </w:r>
-            <w:r>
-              <w:rPr>
-                <w:noProof/>
+                <w:webHidden/>
+              </w:rPr>
+            </w:r>
+            <w:r>
+              <w:rPr>
                 <w:webHidden/>
               </w:rPr>
               <w:fldChar w:fldCharType="separate"/>
             </w:r>
             <w:r>
               <w:rPr>
-                <w:noProof/>
                 <w:webHidden/>
               </w:rPr>
               <w:t>25</w:t>
             </w:r>
             <w:r>
               <w:rPr>
-                <w:noProof/>
                 <w:webHidden/>
               </w:rPr>
               <w:fldChar w:fldCharType="end"/>
@@ -2511,77 +2246,62 @@
               <w:tab w:val="left" w:pos="1320"/>
               <w:tab w:val="right" w:leader="dot" w:pos="9062"/>
             </w:tabs>
-            <w:rPr>
-              <w:noProof/>
-            </w:rPr>
           </w:pPr>
           <w:hyperlink w:anchor="_Toc480362936" w:history="1">
             <w:r>
               <w:rPr>
                 <w:rStyle w:val="Hyperlink"/>
                 <w:rFonts w:eastAsiaTheme="majorEastAsia"/>
-                <w:noProof/>
               </w:rPr>
               <w:t>2.2.3</w:t>
             </w:r>
             <w:r>
-              <w:rPr>
-                <w:noProof/>
-              </w:rPr>
               <w:tab/>
             </w:r>
             <w:r>
               <w:rPr>
                 <w:rStyle w:val="Hyperlink"/>
                 <w:rFonts w:eastAsiaTheme="majorEastAsia"/>
-                <w:noProof/>
               </w:rPr>
               <w:t>MultiBoost</w:t>
             </w:r>
             <w:r>
               <w:rPr>
-                <w:noProof/>
                 <w:webHidden/>
               </w:rPr>
               <w:tab/>
             </w:r>
             <w:r>
               <w:rPr>
-                <w:noProof/>
                 <w:webHidden/>
               </w:rPr>
               <w:fldChar w:fldCharType="begin"/>
             </w:r>
             <w:r>
               <w:rPr>
-                <w:noProof/>
                 <w:webHidden/>
               </w:rPr>
               <w:instrText xml:space="preserve"> PAGEREF _Toc480362936 \h </w:instrText>
             </w:r>
             <w:r>
               <w:rPr>
-                <w:noProof/>
-                <w:webHidden/>
-              </w:rPr>
-            </w:r>
-            <w:r>
-              <w:rPr>
-                <w:noProof/>
+                <w:webHidden/>
+              </w:rPr>
+            </w:r>
+            <w:r>
+              <w:rPr>
                 <w:webHidden/>
               </w:rPr>
               <w:fldChar w:fldCharType="separate"/>
             </w:r>
             <w:r>
               <w:rPr>
-                <w:noProof/>
                 <w:webHidden/>
               </w:rPr>
               <w:t>26</w:t>
             </w:r>
             <w:r>
               <w:rPr>
-                <w:noProof/>
                 <w:webHidden/>
               </w:rPr>
               <w:fldChar w:fldCharType="end"/>
@@ -2595,77 +2315,62 @@
               <w:tab w:val="left" w:pos="880"/>
               <w:tab w:val="right" w:leader="dot" w:pos="9062"/>
             </w:tabs>
-            <w:rPr>
-              <w:noProof/>
-            </w:rPr>
           </w:pPr>
           <w:hyperlink w:anchor="_Toc480362937" w:history="1">
             <w:r>
               <w:rPr>
                 <w:rStyle w:val="Hyperlink"/>
                 <w:rFonts w:eastAsiaTheme="majorEastAsia"/>
-                <w:noProof/>
               </w:rPr>
               <w:t>2.3</w:t>
             </w:r>
             <w:r>
-              <w:rPr>
-                <w:noProof/>
-              </w:rPr>
               <w:tab/>
             </w:r>
             <w:r>
               <w:rPr>
                 <w:rStyle w:val="Hyperlink"/>
                 <w:rFonts w:eastAsiaTheme="majorEastAsia"/>
-                <w:noProof/>
               </w:rPr>
               <w:t>Popis našich vlastných pokusov</w:t>
             </w:r>
             <w:r>
               <w:rPr>
-                <w:noProof/>
                 <w:webHidden/>
               </w:rPr>
               <w:tab/>
             </w:r>
             <w:r>
               <w:rPr>
-                <w:noProof/>
                 <w:webHidden/>
               </w:rPr>
               <w:fldChar w:fldCharType="begin"/>
             </w:r>
             <w:r>
               <w:rPr>
-                <w:noProof/>
                 <w:webHidden/>
               </w:rPr>
               <w:instrText xml:space="preserve"> PAGEREF _Toc480362937 \h </w:instrText>
             </w:r>
             <w:r>
               <w:rPr>
-                <w:noProof/>
-                <w:webHidden/>
-              </w:rPr>
-            </w:r>
-            <w:r>
-              <w:rPr>
-                <w:noProof/>
+                <w:webHidden/>
+              </w:rPr>
+            </w:r>
+            <w:r>
+              <w:rPr>
                 <w:webHidden/>
               </w:rPr>
               <w:fldChar w:fldCharType="separate"/>
             </w:r>
             <w:r>
               <w:rPr>
-                <w:noProof/>
                 <w:webHidden/>
               </w:rPr>
               <w:t>26</w:t>
             </w:r>
             <w:r>
               <w:rPr>
-                <w:noProof/>
                 <w:webHidden/>
               </w:rPr>
               <w:fldChar w:fldCharType="end"/>
@@ -2679,77 +2384,62 @@
               <w:tab w:val="left" w:pos="880"/>
               <w:tab w:val="right" w:leader="dot" w:pos="9062"/>
             </w:tabs>
-            <w:rPr>
-              <w:noProof/>
-            </w:rPr>
           </w:pPr>
           <w:hyperlink w:anchor="_Toc480362938" w:history="1">
             <w:r>
               <w:rPr>
                 <w:rStyle w:val="Hyperlink"/>
                 <w:rFonts w:eastAsiaTheme="majorEastAsia"/>
-                <w:noProof/>
               </w:rPr>
               <w:t>2.4</w:t>
             </w:r>
             <w:r>
-              <w:rPr>
-                <w:noProof/>
-              </w:rPr>
               <w:tab/>
             </w:r>
             <w:r>
               <w:rPr>
                 <w:rStyle w:val="Hyperlink"/>
                 <w:rFonts w:eastAsiaTheme="majorEastAsia"/>
-                <w:noProof/>
               </w:rPr>
               <w:t>Analýza Viola-Jones kaskády</w:t>
             </w:r>
             <w:r>
               <w:rPr>
-                <w:noProof/>
                 <w:webHidden/>
               </w:rPr>
               <w:tab/>
             </w:r>
             <w:r>
               <w:rPr>
-                <w:noProof/>
                 <w:webHidden/>
               </w:rPr>
               <w:fldChar w:fldCharType="begin"/>
             </w:r>
             <w:r>
               <w:rPr>
-                <w:noProof/>
                 <w:webHidden/>
               </w:rPr>
               <w:instrText xml:space="preserve"> PAGEREF _Toc480362938 \h </w:instrText>
             </w:r>
             <w:r>
               <w:rPr>
-                <w:noProof/>
-                <w:webHidden/>
-              </w:rPr>
-            </w:r>
-            <w:r>
-              <w:rPr>
-                <w:noProof/>
+                <w:webHidden/>
+              </w:rPr>
+            </w:r>
+            <w:r>
+              <w:rPr>
                 <w:webHidden/>
               </w:rPr>
               <w:fldChar w:fldCharType="separate"/>
             </w:r>
             <w:r>
               <w:rPr>
-                <w:noProof/>
                 <w:webHidden/>
               </w:rPr>
               <w:t>26</w:t>
             </w:r>
             <w:r>
               <w:rPr>
-                <w:noProof/>
                 <w:webHidden/>
               </w:rPr>
               <w:fldChar w:fldCharType="end"/>
@@ -2763,77 +2453,62 @@
               <w:tab w:val="left" w:pos="880"/>
               <w:tab w:val="right" w:leader="dot" w:pos="9062"/>
             </w:tabs>
-            <w:rPr>
-              <w:noProof/>
-            </w:rPr>
           </w:pPr>
           <w:hyperlink w:anchor="_Toc480362939" w:history="1">
             <w:r>
               <w:rPr>
                 <w:rStyle w:val="Hyperlink"/>
                 <w:rFonts w:eastAsiaTheme="majorEastAsia"/>
-                <w:noProof/>
               </w:rPr>
               <w:t>2.5</w:t>
             </w:r>
             <w:r>
-              <w:rPr>
-                <w:noProof/>
-              </w:rPr>
               <w:tab/>
             </w:r>
             <w:r>
               <w:rPr>
                 <w:rStyle w:val="Hyperlink"/>
                 <w:rFonts w:eastAsiaTheme="majorEastAsia"/>
-                <w:noProof/>
               </w:rPr>
               <w:t>Implementácia rozšírenia na CPU</w:t>
             </w:r>
             <w:r>
               <w:rPr>
-                <w:noProof/>
                 <w:webHidden/>
               </w:rPr>
               <w:tab/>
             </w:r>
             <w:r>
               <w:rPr>
-                <w:noProof/>
                 <w:webHidden/>
               </w:rPr>
               <w:fldChar w:fldCharType="begin"/>
             </w:r>
             <w:r>
               <w:rPr>
-                <w:noProof/>
                 <w:webHidden/>
               </w:rPr>
               <w:instrText xml:space="preserve"> PAGEREF _Toc480362939 \h </w:instrText>
             </w:r>
             <w:r>
               <w:rPr>
-                <w:noProof/>
-                <w:webHidden/>
-              </w:rPr>
-            </w:r>
-            <w:r>
-              <w:rPr>
-                <w:noProof/>
+                <w:webHidden/>
+              </w:rPr>
+            </w:r>
+            <w:r>
+              <w:rPr>
                 <w:webHidden/>
               </w:rPr>
               <w:fldChar w:fldCharType="separate"/>
             </w:r>
             <w:r>
               <w:rPr>
-                <w:noProof/>
                 <w:webHidden/>
               </w:rPr>
               <w:t>26</w:t>
             </w:r>
             <w:r>
               <w:rPr>
-                <w:noProof/>
                 <w:webHidden/>
               </w:rPr>
               <w:fldChar w:fldCharType="end"/>
@@ -2847,77 +2522,62 @@
               <w:tab w:val="left" w:pos="880"/>
               <w:tab w:val="right" w:leader="dot" w:pos="9062"/>
             </w:tabs>
-            <w:rPr>
-              <w:noProof/>
-            </w:rPr>
           </w:pPr>
           <w:hyperlink w:anchor="_Toc480362940" w:history="1">
             <w:r>
               <w:rPr>
                 <w:rStyle w:val="Hyperlink"/>
                 <w:rFonts w:eastAsiaTheme="majorEastAsia"/>
-                <w:noProof/>
               </w:rPr>
               <w:t>2.6</w:t>
             </w:r>
             <w:r>
-              <w:rPr>
-                <w:noProof/>
-              </w:rPr>
               <w:tab/>
             </w:r>
             <w:r>
               <w:rPr>
                 <w:rStyle w:val="Hyperlink"/>
                 <w:rFonts w:eastAsiaTheme="majorEastAsia"/>
-                <w:noProof/>
               </w:rPr>
               <w:t>Možnosti rozšírenia na GPU</w:t>
             </w:r>
             <w:r>
               <w:rPr>
-                <w:noProof/>
                 <w:webHidden/>
               </w:rPr>
               <w:tab/>
             </w:r>
             <w:r>
               <w:rPr>
-                <w:noProof/>
                 <w:webHidden/>
               </w:rPr>
               <w:fldChar w:fldCharType="begin"/>
             </w:r>
             <w:r>
               <w:rPr>
-                <w:noProof/>
                 <w:webHidden/>
               </w:rPr>
               <w:instrText xml:space="preserve"> PAGEREF _Toc480362940 \h </w:instrText>
             </w:r>
             <w:r>
               <w:rPr>
-                <w:noProof/>
-                <w:webHidden/>
-              </w:rPr>
-            </w:r>
-            <w:r>
-              <w:rPr>
-                <w:noProof/>
+                <w:webHidden/>
+              </w:rPr>
+            </w:r>
+            <w:r>
+              <w:rPr>
                 <w:webHidden/>
               </w:rPr>
               <w:fldChar w:fldCharType="separate"/>
             </w:r>
             <w:r>
               <w:rPr>
-                <w:noProof/>
                 <w:webHidden/>
               </w:rPr>
               <w:t>26</w:t>
             </w:r>
             <w:r>
               <w:rPr>
-                <w:noProof/>
                 <w:webHidden/>
               </w:rPr>
               <w:fldChar w:fldCharType="end"/>
@@ -2933,10 +2593,8 @@
             </w:tabs>
             <w:rPr>
               <w:rFonts w:eastAsiaTheme="minorEastAsia" w:cstheme="minorBidi"/>
-              <w:noProof/>
               <w:sz w:val="22"/>
               <w:szCs w:val="22"/>
-              <w:lang w:val="en-US"/>
             </w:rPr>
           </w:pPr>
           <w:hyperlink w:anchor="_Toc480362941" w:history="1">
@@ -2944,17 +2602,14 @@
               <w:rPr>
                 <w:rStyle w:val="Hyperlink"/>
                 <w:rFonts w:eastAsiaTheme="majorEastAsia"/>
-                <w:noProof/>
               </w:rPr>
               <w:t>3.</w:t>
             </w:r>
             <w:r>
               <w:rPr>
                 <w:rFonts w:eastAsiaTheme="minorEastAsia" w:cstheme="minorBidi"/>
-                <w:noProof/>
                 <w:sz w:val="22"/>
                 <w:szCs w:val="22"/>
-                <w:lang w:val="en-US"/>
               </w:rPr>
               <w:tab/>
             </w:r>
@@ -2962,54 +2617,46 @@
               <w:rPr>
                 <w:rStyle w:val="Hyperlink"/>
                 <w:rFonts w:eastAsiaTheme="majorEastAsia"/>
-                <w:noProof/>
               </w:rPr>
               <w:t>Záver</w:t>
             </w:r>
             <w:r>
               <w:rPr>
-                <w:noProof/>
                 <w:webHidden/>
               </w:rPr>
               <w:tab/>
             </w:r>
             <w:r>
               <w:rPr>
-                <w:noProof/>
                 <w:webHidden/>
               </w:rPr>
               <w:fldChar w:fldCharType="begin"/>
             </w:r>
             <w:r>
               <w:rPr>
-                <w:noProof/>
                 <w:webHidden/>
               </w:rPr>
               <w:instrText xml:space="preserve"> PAGEREF _Toc480362941 \h </w:instrText>
             </w:r>
             <w:r>
               <w:rPr>
-                <w:noProof/>
-                <w:webHidden/>
-              </w:rPr>
-            </w:r>
-            <w:r>
-              <w:rPr>
-                <w:noProof/>
+                <w:webHidden/>
+              </w:rPr>
+            </w:r>
+            <w:r>
+              <w:rPr>
                 <w:webHidden/>
               </w:rPr>
               <w:fldChar w:fldCharType="separate"/>
             </w:r>
             <w:r>
               <w:rPr>
-                <w:noProof/>
                 <w:webHidden/>
               </w:rPr>
               <w:t>27</w:t>
             </w:r>
             <w:r>
               <w:rPr>
-                <w:noProof/>
                 <w:webHidden/>
               </w:rPr>
               <w:fldChar w:fldCharType="end"/>
@@ -3021,7 +2668,6 @@
             <w:rPr>
               <w:b/>
               <w:bCs/>
-              <w:noProof/>
             </w:rPr>
             <w:fldChar w:fldCharType="end"/>
           </w:r>
@@ -3121,8 +2767,7 @@
       <w:r>
         <w:rPr>
           <w:rFonts w:eastAsia="SimSun"/>
-          <w:noProof/>
-          <w:lang w:val="en-US"/>
+          <w:lang w:eastAsia="sk-SK"/>
         </w:rPr>
         <w:lastRenderedPageBreak/>
         <mc:AlternateContent>
@@ -3173,27 +2818,14 @@
                             <w:r>
                               <w:t xml:space="preserve">Obrázok </w:t>
                             </w:r>
-                            <w:r>
-                              <w:fldChar w:fldCharType="begin"/>
-                            </w:r>
-                            <w:r>
-                              <w:instrText xml:space="preserve"> SEQ Obrázok \* ARABIC </w:instrText>
-                            </w:r>
-                            <w:r>
-                              <w:fldChar w:fldCharType="separate"/>
-                            </w:r>
-                            <w:r>
-                              <w:rPr>
-                                <w:noProof/>
-                              </w:rPr>
-                              <w:t>1</w:t>
-                            </w:r>
-                            <w:r>
-                              <w:rPr>
-                                <w:noProof/>
-                              </w:rPr>
-                              <w:fldChar w:fldCharType="end"/>
-                            </w:r>
+                            <w:fldSimple w:instr=" SEQ Obrázok \* ARABIC ">
+                              <w:r>
+                                <w:rPr>
+                                  <w:noProof/>
+                                </w:rPr>
+                                <w:t>1</w:t>
+                              </w:r>
+                            </w:fldSimple>
                             <w:r>
                               <w:t>-Rozdiel medzi nárastom výkonu CPU a pamäte</w:t>
                             </w:r>
@@ -3328,8 +2960,7 @@
       <w:r>
         <w:rPr>
           <w:rFonts w:eastAsia="SimSun"/>
-          <w:noProof/>
-          <w:lang w:val="en-US"/>
+          <w:lang w:eastAsia="sk-SK"/>
         </w:rPr>
         <w:drawing>
           <wp:anchor distT="0" distB="0" distL="114300" distR="114300" simplePos="0" relativeHeight="251660288" behindDoc="0" locked="0" layoutInCell="1" allowOverlap="1" wp14:anchorId="42B69988" wp14:editId="722CCF45">
@@ -3397,7 +3028,19 @@
     </w:p>
     <w:p>
       <w:r>
-        <w:t>Vo výsledku tieto faktory spôsobujú, že niektoré algoritmy sú ťažko využiteľné v praxi. Často je možné vidieť algoritmy, ktoré sú len malou zmenou oproti pôvodnému konceptu a napriek tomu tento obmenený algoritmus už je možné využiť pri výpočtoch v reálnom čase. Ako príklad je úprava HOG deskriptoru na LiteHOG verziu (pridať referenciu) alebo snaha aproximovať niektoré medzistupne výpočtu HOG deskriptoru pomocou integrálneho obrazu (pridať referenciu na BC)</w:t>
+        <w:t>Vo výsledku tieto faktory spôsobujú, že niektoré algoritmy sú ťažko využiteľné v praxi. Často je možné vidieť algoritmy, ktoré sú len malou zmenou oproti pôvodnému konceptu a napriek tomu tento obmenený algoritmus už je možné využiť pri výpočtoch v reálnom čase. Ako príklad je úprava HOG deskriptoru na LiteHOG verziu (</w:t>
+      </w:r>
+      <w:r>
+        <w:t xml:space="preserve">TODO </w:t>
+      </w:r>
+      <w:r>
+        <w:t>pridať referenciu) alebo snaha aproximovať niektoré medzistupne výpočtu HOG deskriptoru pomocou integrálneho obrazu (</w:t>
+      </w:r>
+      <w:r>
+        <w:t xml:space="preserve">TODO </w:t>
+      </w:r>
+      <w:r>
+        <w:t>pridať referenciu na BC)</w:t>
       </w:r>
     </w:p>
     <w:p>
@@ -3515,8 +3158,7 @@
     <w:p>
       <w:r>
         <w:rPr>
-          <w:noProof/>
-          <w:lang w:val="en-US"/>
+          <w:lang w:eastAsia="sk-SK"/>
         </w:rPr>
         <w:lastRenderedPageBreak/>
         <mc:AlternateContent>
@@ -3567,27 +3209,14 @@
                             <w:r>
                               <w:t xml:space="preserve">Obrázok </w:t>
                             </w:r>
-                            <w:r>
-                              <w:fldChar w:fldCharType="begin"/>
-                            </w:r>
-                            <w:r>
-                              <w:instrText xml:space="preserve"> SEQ Obrázok \* ARABIC </w:instrText>
-                            </w:r>
-                            <w:r>
-                              <w:fldChar w:fldCharType="separate"/>
-                            </w:r>
-                            <w:r>
-                              <w:rPr>
-                                <w:noProof/>
-                              </w:rPr>
-                              <w:t>2</w:t>
-                            </w:r>
-                            <w:r>
-                              <w:rPr>
-                                <w:noProof/>
-                              </w:rPr>
-                              <w:fldChar w:fldCharType="end"/>
-                            </w:r>
+                            <w:fldSimple w:instr=" SEQ Obrázok \* ARABIC ">
+                              <w:r>
+                                <w:rPr>
+                                  <w:noProof/>
+                                </w:rPr>
+                                <w:t>2</w:t>
+                              </w:r>
+                            </w:fldSimple>
                             <w:r>
                               <w:t>- Klasifikátor</w:t>
                             </w:r>
@@ -3644,8 +3273,7 @@
       </w:r>
       <w:r>
         <w:rPr>
-          <w:noProof/>
-          <w:lang w:val="en-US"/>
+          <w:lang w:eastAsia="sk-SK"/>
         </w:rPr>
         <w:drawing>
           <wp:anchor distT="0" distB="0" distL="114300" distR="114300" simplePos="0" relativeHeight="251677696" behindDoc="0" locked="0" layoutInCell="1" allowOverlap="1">
@@ -3764,7 +3392,13 @@
     <w:p>
       <w:r>
         <w:lastRenderedPageBreak/>
-        <w:t>Ako slabé klasifikátory sa zvyčajne používajú rozhodovacie stromy rôznych spôsobov. V práci (pridať prácu ktorá vylepšovala hog od dalal triggsa) používali ako slabé klasifikátory SVM klasifikátory, za účelom zjednodušenia viacdimenzionálnej úlohy na lineárnu.</w:t>
+        <w:t>Ako slabé klasifikátory sa zvyčajne používajú rozhodovacie stromy rôznych spôsobov. V práci (</w:t>
+      </w:r>
+      <w:r>
+        <w:t xml:space="preserve">TODO </w:t>
+      </w:r>
+      <w:r>
+        <w:t>pridať prácu ktorá vylepšovala hog od dalal triggsa) používali ako slabé klasifikátory SVM klasifikátory, za účelom zjednodušenia viacdimenzionálnej úlohy na lineárnu.</w:t>
       </w:r>
     </w:p>
     <w:p>
@@ -3798,10 +3432,7 @@
         <w:t>AdaBoost</w:t>
       </w:r>
       <w:r>
-        <w:t xml:space="preserve"> – vstupná hodnota sa prenásobí hodnotou v liste </w:t>
-      </w:r>
-      <w:r>
-        <w:t>rozhodovacieho stromu, a porovná sa voči nejakej hranici buď jednotlivo alebo ako suma pre všetky vstupné hodnoty</w:t>
+        <w:t xml:space="preserve"> – vstupná hodnota sa prenásobí hodnotou v liste rozhodovacieho stromu, a porovná sa voči nejakej hranici buď jednotlivo alebo ako suma pre všetky vstupné hodnoty</w:t>
       </w:r>
     </w:p>
     <w:p>
@@ -3869,6 +3500,7 @@
     </w:p>
     <w:p>
       <w:r>
+        <w:lastRenderedPageBreak/>
         <w:t>TODO: prečo sa používajú rozhodovacie stromy</w:t>
       </w:r>
     </w:p>
@@ -3881,99 +3513,100 @@
         </w:numPr>
       </w:pPr>
       <w:r>
+        <w:t>Pruning</w:t>
+      </w:r>
+      <w:r>
+        <w:t xml:space="preserve"> – využíva určitý spôsob odstraňovania tých slabých klasifikátorov, ktoré neposkytujú dostatočnú rozhodovaciu hodnotu, alebo nejaké iné kritérium.</w:t>
+      </w:r>
+    </w:p>
+    <w:p>
+      <w:pPr>
+        <w:pStyle w:val="ZPNadpis2"/>
+      </w:pPr>
+      <w:bookmarkStart w:id="12" w:name="_Toc480362923"/>
+      <w:r>
+        <w:t>Adaboost a spojenie s</w:t>
+      </w:r>
+      <w:r>
+        <w:t> </w:t>
+      </w:r>
+      <w:r>
+        <w:t>deskriptormi</w:t>
+      </w:r>
+      <w:bookmarkEnd w:id="12"/>
+    </w:p>
+    <w:p>
+      <w:r>
+        <w:t xml:space="preserve">Najväčší problém využitia AdaBoostu v praxi je potreba </w:t>
+      </w:r>
+      <w:r>
+        <w:t>dobrého deskriptoru, ktorý správne vyjadrí nami hľadané objekty v obraze. Za prepokladu, že nami používaná implementácia AdaBoostu je maximálne optimalizovaná, zostáva už len nájsť deskriptor, ktorý dokáže vygenerovať veľa rôznych čŕt, ktoré sú zároveň rýchle a taktiež ľahko nepretrénujú trénovaný model.</w:t>
+      </w:r>
+    </w:p>
+    <w:p>
+      <w:r>
+        <w:t>V</w:t>
+      </w:r>
+      <w:r>
+        <w:t> minulosti už boli vypracované pokusy s deskriptormi za použitia AdaBoostu, a to v spojení s Haarovými vlnkami (Viola Jones práca referencia), neskôr taktiež v spojení s HOG deskriptorom, a SVM ako slabým klasifikátorom (pokračovanie hoga referencia aziati), v spojení s Local Binary Patterns a taktiež v spojení s aproximáciami HOG deskriptora (litehog a fda hog referencie)</w:t>
+      </w:r>
+      <w:r>
+        <w:t>.</w:t>
+      </w:r>
+    </w:p>
+    <w:p>
+      <w:r>
+        <w:t>Keďže napriek využitiu ideálnych deskriptorov na danú, sa dokáže jeden klasifikátor ľahko pretrénovať, používajú sa tzv. kaskády klasifikátorov. Je to niekoľko klasifikátorov za sebou, ktoré filtrujú všetky testovacie vstupy, tak aby na konci sme mali len správne výsledky. Tento prístup má niekoľko výhod. Umožňuje používať rôzne typy klasifikátorov, s rôznymi rýchlosťami a rôznymi filtračnými schopnosťami. Na začiatku kaskády sa zvyknú používať čo najrýchlejšie klasifikátory, a na konci kaskády čo najpresnejšie klasifikátory.</w:t>
+      </w:r>
+    </w:p>
+    <w:p>
+      <w:pPr>
+        <w:pStyle w:val="ZPNadpis3"/>
+      </w:pPr>
+      <w:bookmarkStart w:id="13" w:name="_Toc480362924"/>
+      <w:r>
+        <w:t>Haarové vlnky</w:t>
+      </w:r>
+      <w:bookmarkEnd w:id="13"/>
+    </w:p>
+    <w:p>
+      <w:r>
+        <w:t>Jednoduchá Haarová vlnka</w:t>
+      </w:r>
+      <w:r>
+        <w:t xml:space="preserve"> (v angl. Haar-like feature)</w:t>
+      </w:r>
+      <w:r>
+        <w:t xml:space="preserve"> v oblasti detekcie objektov sa dá definovať ako rozdiel súm pixelov </w:t>
+      </w:r>
+      <w:r>
+        <w:t xml:space="preserve">oblastí v danom obdĺžnikovom okne a tieto oblasti môžu byť </w:t>
+      </w:r>
+      <w:r>
         <w:lastRenderedPageBreak/>
-        <w:t>Pruning</w:t>
-      </w:r>
-      <w:r>
-        <w:t xml:space="preserve"> – využíva určitý spôsob odstraňovania tých slabých klasifikátorov, ktoré neposkytujú dostatočnú rozhodovaciu hodnotu, alebo nejaké iné kritérium.</w:t>
-      </w:r>
-    </w:p>
-    <w:p>
-      <w:pPr>
-        <w:pStyle w:val="ZPNadpis2"/>
-      </w:pPr>
-      <w:bookmarkStart w:id="12" w:name="_Toc480362923"/>
-      <w:r>
-        <w:t>Adaboost a spojenie s</w:t>
-      </w:r>
-      <w:r>
-        <w:t> </w:t>
-      </w:r>
-      <w:r>
-        <w:t>deskriptormi</w:t>
-      </w:r>
-      <w:bookmarkEnd w:id="12"/>
-    </w:p>
-    <w:p>
-      <w:r>
-        <w:t xml:space="preserve">Najväčší problém využitia AdaBoostu v praxi je potreba </w:t>
-      </w:r>
-      <w:r>
-        <w:t>dobrého deskriptoru, ktorý správne vyjadrí nami hľadané objekty v obraze. Za prepokladu, že nami používaná implementácia AdaBoostu je maximálne optimalizovaná, zostáva už len nájsť deskriptor, ktorý dokáže vygenerovať veľa rôznych čŕt, ktoré sú zároveň rýchle a taktiež ľahko nepretrénujú trénovaný model.</w:t>
-      </w:r>
-    </w:p>
-    <w:p>
-      <w:r>
-        <w:t>V</w:t>
-      </w:r>
-      <w:r>
-        <w:t> minulosti už boli vypracované pokusy s deskriptormi za použitia AdaBoostu, a to v spojení s Haarovými vlnkami (Viola Jones práca referencia), neskôr taktiež v spojení s HOG deskriptorom, a SVM ako slabým klasifikátorom (pokračovanie hoga referencia aziati), v spojení s Local Binary Patterns a taktiež v spojení s aproximáciami HOG deskriptora (litehog a fda hog referencie)</w:t>
+        <w:t xml:space="preserve">rôznych veľkostí a tvarov. Najjednoduchšie vlnky sa skladajú z dvoch </w:t>
+      </w:r>
+      <w:r>
+        <w:t>obdĺžnikových oblastí</w:t>
+      </w:r>
+      <w:r>
+        <w:t>, a komplexnejšie z troch</w:t>
+      </w:r>
+      <w:r>
+        <w:t xml:space="preserve"> alebo štyroch oblastí (obrazok 1)</w:t>
       </w:r>
       <w:r>
         <w:t>.</w:t>
       </w:r>
-    </w:p>
-    <w:p>
-      <w:r>
-        <w:t>Keďže napriek využitiu ideálnych deskriptorov na danú, sa dokáže jeden klasifikátor ľahko pretrénovať, používajú sa tzv. kaskády klasifikátorov. Je to niekoľko klasifikátorov za sebou, ktoré filtrujú všetky testovacie vstupy, tak aby na konci sme mali len správne výsledky. Tento prístup má niekoľko výhod. Umožňuje používať rôzne typy klasifikátorov, s rôznymi rýchlosťami a rôznymi filtračnými schopnosťami. Na začiatku kaskády sa zvyknú používať čo najrýchlejšie klasifikátory, a na konci kaskády čo najpresnejšie klasifikátory.</w:t>
-      </w:r>
-    </w:p>
-    <w:p>
-      <w:pPr>
-        <w:pStyle w:val="ZPNadpis3"/>
-      </w:pPr>
-      <w:bookmarkStart w:id="13" w:name="_Toc480362924"/>
-      <w:r>
-        <w:t>Haarové vlnky</w:t>
-      </w:r>
-      <w:bookmarkEnd w:id="13"/>
-    </w:p>
-    <w:p>
-      <w:r>
-        <w:t>Jednoduchá Haarová vlnka</w:t>
-      </w:r>
-      <w:r>
-        <w:t xml:space="preserve"> (v angl. Haar-like feature)</w:t>
-      </w:r>
-      <w:r>
-        <w:t xml:space="preserve"> v oblasti detekcie objektov sa dá definovať ako rozdiel súm pixelov </w:t>
-      </w:r>
-      <w:r>
-        <w:t xml:space="preserve">oblastí v danom obdĺžnikovom okne a tieto oblasti môžu byť rôznych veľkostí a tvarov. Najjednoduchšie vlnky sa skladajú z dvoch </w:t>
-      </w:r>
-      <w:r>
-        <w:t>obdĺžnikových oblastí</w:t>
-      </w:r>
-      <w:r>
-        <w:t>, a komplexnejšie z troch</w:t>
-      </w:r>
-      <w:r>
-        <w:t xml:space="preserve"> alebo štyroch oblastí (obrazok 1)</w:t>
-      </w:r>
-      <w:r>
-        <w:t>.</w:t>
-      </w:r>
       <w:r>
         <w:rPr>
-          <w:noProof/>
           <w:lang w:eastAsia="sk-SK"/>
         </w:rPr>
         <w:t xml:space="preserve"> </w:t>
       </w:r>
       <w:r>
         <w:rPr>
-          <w:noProof/>
-          <w:lang w:val="en-US"/>
+          <w:lang w:eastAsia="sk-SK"/>
         </w:rPr>
         <w:drawing>
           <wp:anchor distT="0" distB="0" distL="114300" distR="114300" simplePos="0" relativeHeight="251667456" behindDoc="0" locked="0" layoutInCell="1" allowOverlap="1">
@@ -4036,10 +3669,8 @@
     <w:p>
       <w:r>
         <w:rPr>
-          <w:noProof/>
-          <w:lang w:val="en-US"/>
+          <w:lang w:eastAsia="sk-SK"/>
         </w:rPr>
-        <w:lastRenderedPageBreak/>
         <mc:AlternateContent>
           <mc:Choice Requires="wps">
             <w:drawing>
@@ -4088,27 +3719,14 @@
                             <w:r>
                               <w:t xml:space="preserve">Obrázok </w:t>
                             </w:r>
-                            <w:r>
-                              <w:fldChar w:fldCharType="begin"/>
-                            </w:r>
-                            <w:r>
-                              <w:instrText xml:space="preserve"> SEQ Obrázok \* ARABIC </w:instrText>
-                            </w:r>
-                            <w:r>
-                              <w:fldChar w:fldCharType="separate"/>
-                            </w:r>
-                            <w:r>
-                              <w:rPr>
-                                <w:noProof/>
-                              </w:rPr>
-                              <w:t>3</w:t>
-                            </w:r>
-                            <w:r>
-                              <w:rPr>
-                                <w:noProof/>
-                              </w:rPr>
-                              <w:fldChar w:fldCharType="end"/>
-                            </w:r>
+                            <w:fldSimple w:instr=" SEQ Obrázok \* ARABIC ">
+                              <w:r>
+                                <w:rPr>
+                                  <w:noProof/>
+                                </w:rPr>
+                                <w:t>3</w:t>
+                              </w:r>
+                            </w:fldSimple>
                             <w:r>
                               <w:t>- Aplikácia Haarových vlniek na obrázok</w:t>
                             </w:r>
@@ -4165,8 +3783,7 @@
       </w:r>
       <w:r>
         <w:rPr>
-          <w:noProof/>
-          <w:lang w:val="en-US"/>
+          <w:lang w:eastAsia="sk-SK"/>
         </w:rPr>
         <w:drawing>
           <wp:anchor distT="0" distB="0" distL="114300" distR="114300" simplePos="0" relativeHeight="251674624" behindDoc="0" locked="0" layoutInCell="1" allowOverlap="1">
@@ -4242,7 +3859,6 @@
       </w:r>
       <w:r>
         <w:rPr>
-          <w:noProof/>
           <w:lang w:eastAsia="sk-SK"/>
         </w:rPr>
         <w:t xml:space="preserve"> </w:t>
@@ -4257,7 +3873,6 @@
       </w:r>
       <w:r>
         <w:rPr>
-          <w:noProof/>
           <w:lang w:eastAsia="sk-SK"/>
         </w:rPr>
         <w:t xml:space="preserve"> </w:t>
@@ -4266,9 +3881,9 @@
     <w:p>
       <w:r>
         <w:rPr>
-          <w:noProof/>
-          <w:lang w:val="en-US"/>
+          <w:lang w:eastAsia="sk-SK"/>
         </w:rPr>
+        <w:lastRenderedPageBreak/>
         <w:drawing>
           <wp:anchor distT="0" distB="0" distL="114300" distR="114300" simplePos="0" relativeHeight="251668480" behindDoc="0" locked="0" layoutInCell="1" allowOverlap="1">
             <wp:simplePos x="0" y="0"/>
@@ -4333,69 +3948,61 @@
         </w:drawing>
       </w:r>
       <w:r>
-        <w:t xml:space="preserve">Neskôr sa začali taktiež používať naklonené Haarové vlnky (obrázok 4), ktoré dostaneme otočením ľubovoľnej vlnky o 45 stupňov. Napriek tomu, že sú úspešné pri popise </w:t>
-      </w:r>
+        <w:t>Neskôr sa začali taktiež používať naklonené Haarové vlnky (obrázok 4), ktoré dostaneme otočením ľubovoľnej vlnky o 45 stupňov. Napriek tomu, že sú úspešné pri popise niektorých typov objektov, v bežnej praxi sa nezvyknú využívať, kvôli problémom so zaokrúhľovaním a s výpočetnou rýchlosťou.</w:t>
+      </w:r>
+    </w:p>
+    <w:p>
+      <w:r>
+        <w:t>Hlavným problémom využitia Haarových vlniek v praxi je ich náhodnosť a počet prístupov do pamäte. Ako bolo spomenuté v kapitole 1.2, v dnešnej dobe rýchlosť procesorov je podstatne vyššia ako rýchlosť pamäte. V prípade že chceme optimalizovať prácu s pamäťou, je potrebné načítavať hodnoty, ktoré sú v pamäti uložené za sebou, aby bolo možné ich načítať viac na</w:t>
+      </w:r>
+      <w:r>
+        <w:t>raz (radič zbernice naraz zvykne prenášať</w:t>
+      </w:r>
+      <w:r>
+        <w:t xml:space="preserve"> 128-bit</w:t>
+      </w:r>
+      <w:r>
+        <w:t>ov</w:t>
+      </w:r>
+      <w:r>
+        <w:t xml:space="preserve"> a bežná hodnota je 32-bit)</w:t>
+      </w:r>
+      <w:r>
+        <w:t>, a taktiež je potrebné znížiť čo najviacej počet prístupov do pamäte. Preto v praxi 9 prístupov do pamäte je viac na jednu črtu ako by sme chceli, a kedže vlnky sú zväčša náhodne roztrúsené po detekčnom okne, nie je možné ich naskladať za sebou.</w:t>
+      </w:r>
+      <w:r>
+        <w:t xml:space="preserve"> (TODO: pridať vysvetlenie prečo je 9 veľa)</w:t>
+      </w:r>
+    </w:p>
+    <w:p>
+      <w:pPr>
+        <w:pStyle w:val="ZPNadpis3"/>
+      </w:pPr>
+      <w:bookmarkStart w:id="14" w:name="_Toc480362925"/>
+      <w:r>
+        <w:t>Histogram of oriented gradients</w:t>
+      </w:r>
+      <w:bookmarkEnd w:id="14"/>
+    </w:p>
+    <w:p>
+      <w:r>
+        <w:t>Histogram orientovaných gradientov, ďalej HOG, je deskriptor</w:t>
+      </w:r>
+      <w:r>
+        <w:t xml:space="preserve"> využívaný v oblasti detekcie objektov na rôzne úlohy. Je omnoho komplexnejší ako Haarová vlnka a črty, ktoré poskytuje, sú všetky vypočítané v jednom jednotnom algoritme. Hlavnou myšlienkou HOGu je vyjadrenie detekčného okna podľa orientácií gradientov, ktoré dokážu dobre popísať hrany v obraze, bez toho aby sme potrebovali pracovať s jednotlivými pixelmi.</w:t>
+      </w:r>
+    </w:p>
+    <w:p>
+      <w:r>
+        <w:t xml:space="preserve">Prvý krát bol tento termín použitý v práci Dalala a Triggsa (referencia), a bol použitý v spojení s SVM klasifikátorom na detekciu chodcov. Autori sa snažili navrhnúť algoritmus na popis objektov v reálnom čase. </w:t>
+      </w:r>
+      <w:r>
+        <w:t>Kvôli dobrému vyjadreniu tvaru a lokálneho výzoru objektu, je HOG invariantný voči geometrickej a fotometrickej rotácií, čo spôsobuje že je jedinečne výkonný pri detekcií ľudí, za predpokladu, že sú v relatívne vzpriamenom postoji.</w:t>
+      </w:r>
+    </w:p>
+    <w:p>
       <w:r>
         <w:lastRenderedPageBreak/>
-        <w:t>niektorých typov objektov, v bežnej praxi sa nezvyknú využívať, kvôli problémom so zaokrúhľovaním a s výpočetnou rýchlosťou.</w:t>
-      </w:r>
-    </w:p>
-    <w:p>
-      <w:r>
-        <w:t>Hlavným problémom využitia Haarových vlniek v praxi je ich náhodnosť a počet prístupov do pamäte. Ako bolo spomenuté v kapitole 1.2, v dnešnej dobe rýchlosť procesorov je podstatne vyššia ako rýchlosť pamäte. V prípade že chceme optimalizovať prácu s pamäťou, je potrebné načítavať hodnoty, ktoré sú v pamäti uložené za sebou, aby bolo možné ich načítať viac na</w:t>
-      </w:r>
-      <w:r>
-        <w:t>raz (radič zbernice naraz zvykne prenášať</w:t>
-      </w:r>
-      <w:r>
-        <w:t xml:space="preserve"> 128-bit</w:t>
-      </w:r>
-      <w:r>
-        <w:t>ov</w:t>
-      </w:r>
-      <w:r>
-        <w:t xml:space="preserve"> a bežná hodnota je 32-bit)</w:t>
-      </w:r>
-      <w:r>
-        <w:t>, a taktiež je potrebné znížiť čo najviacej počet prístupov do pamäte. Preto v praxi 9 prístupov do pamäte je viac na jednu črtu ako by sme chceli, a kedže vlnky sú zväčša náhodne roztrúsené po detekčnom okne, nie je možné ich naskladať za sebou.</w:t>
-      </w:r>
-      <w:r>
-        <w:t xml:space="preserve"> (TODO: pridať vysvetlenie prečo je 9 veľa</w:t>
-      </w:r>
-      <w:bookmarkStart w:id="14" w:name="_GoBack"/>
-      <w:bookmarkEnd w:id="14"/>
-      <w:r>
-        <w:t>)</w:t>
-      </w:r>
-    </w:p>
-    <w:p>
-      <w:pPr>
-        <w:pStyle w:val="ZPNadpis3"/>
-      </w:pPr>
-      <w:bookmarkStart w:id="15" w:name="_Toc480362925"/>
-      <w:r>
-        <w:t>Histogram of oriented gradients</w:t>
-      </w:r>
-      <w:bookmarkEnd w:id="15"/>
-    </w:p>
-    <w:p>
-      <w:r>
-        <w:t>Histogram orientovaných gradientov, ďalej HOG, je deskriptor</w:t>
-      </w:r>
-      <w:r>
-        <w:t xml:space="preserve"> využívaný v oblasti detekcie objektov na rôzne úlohy. Je omnoho komplexnejší ako Haarová vlnka a črty, ktoré poskytuje, sú všetky vypočítané v jednom jednotnom algoritme. Hlavnou myšlienkou HOGu je vyjadrenie detekčného okna podľa orientácií gradientov, ktoré dokážu dobre popísať hrany v obraze, bez toho aby sme potrebovali pracovať s jednotlivými pixelmi.</w:t>
-      </w:r>
-    </w:p>
-    <w:p>
-      <w:r>
-        <w:t xml:space="preserve">Prvý krát bol tento termín použitý v práci Dalala a Triggsa (referencia), a bol použitý v spojení s SVM klasifikátorom na detekciu chodcov. Autori sa snažili navrhnúť algoritmus na popis objektov v reálnom čase. </w:t>
-      </w:r>
-      <w:r>
-        <w:t>Kvôli dobrému vyjadreniu tvaru a lokálneho výzoru objektu, je HOG invariantný voči geometrickej a fotometrickej rotácií, čo spôsobuje že je jedinečne výkonný pri detekcií ľudí, za predpokladu, že sú v relatívne vzpriamenom postoji.</w:t>
-      </w:r>
-    </w:p>
-    <w:p>
-      <w:r>
         <w:t>Samotný výpočet HOG deskriptoru má niekoľko krokov, a v práci Dalala a Triggsa (referencia) boli detailne rozobraté najlepšie verzie podkrokov. Výsledný algoritmus sa skladal z nasledujúcich častí:</w:t>
       </w:r>
     </w:p>
@@ -4437,7 +4044,6 @@
     </w:p>
     <w:p>
       <w:r>
-        <w:lastRenderedPageBreak/>
         <w:t>Diskrétny gradient ľubovoľného pixelu vypočítame aplikovaním nejakej</w:t>
       </w:r>
       <w:r>
@@ -4447,19 +4053,7 @@
         <w:t xml:space="preserve"> masky v horizontálnom a vertikálnom </w:t>
       </w:r>
       <w:r>
-        <w:t xml:space="preserve">smere. V základnej práci HOGu bola vybraná maska </w:t>
-      </w:r>
-      <w:r>
-        <w:rPr>
-          <w:lang w:val="en-US"/>
-        </w:rPr>
-        <w:t xml:space="preserve">[-1,0,1], </w:t>
-      </w:r>
-      <w:r>
-        <w:t>kvôli</w:t>
-      </w:r>
-      <w:r>
-        <w:t xml:space="preserve"> jej jednoduchosti, a nulovému posunu hrany. Tieto hodnoty dosadíme do vzorca na magnitúdu</w:t>
+        <w:t>smere. V základnej práci HOGu bola vybraná maska [-1,0,1], kvôli jej jednoduchosti, a nulovému posunu hrany. Tieto hodnoty dosadíme do vzorca na magnitúdu</w:t>
       </w:r>
     </w:p>
     <w:p>
@@ -4761,8 +4355,7 @@
     <w:p>
       <w:r>
         <w:rPr>
-          <w:noProof/>
-          <w:lang w:val="en-US"/>
+          <w:lang w:eastAsia="sk-SK"/>
         </w:rPr>
         <w:drawing>
           <wp:anchor distT="0" distB="0" distL="114300" distR="114300" simplePos="0" relativeHeight="251662336" behindDoc="0" locked="0" layoutInCell="1" allowOverlap="1" wp14:anchorId="0B737B50" wp14:editId="684E6648">
@@ -4829,8 +4422,7 @@
       </w:r>
       <w:r>
         <w:rPr>
-          <w:noProof/>
-          <w:lang w:val="en-US"/>
+          <w:lang w:eastAsia="sk-SK"/>
         </w:rPr>
         <mc:AlternateContent>
           <mc:Choice Requires="wps">
@@ -4878,38 +4470,25 @@
                                 <w:noProof/>
                               </w:rPr>
                             </w:pPr>
-                            <w:bookmarkStart w:id="16" w:name="_Toc419143000"/>
+                            <w:bookmarkStart w:id="15" w:name="_Toc419143000"/>
                             <w:r>
                               <w:t xml:space="preserve">Obrázok </w:t>
                             </w:r>
-                            <w:r>
-                              <w:fldChar w:fldCharType="begin"/>
-                            </w:r>
-                            <w:r>
-                              <w:instrText xml:space="preserve"> SEQ Obrázok \* ARABIC </w:instrText>
-                            </w:r>
-                            <w:r>
-                              <w:fldChar w:fldCharType="separate"/>
-                            </w:r>
-                            <w:r>
-                              <w:rPr>
-                                <w:noProof/>
-                              </w:rPr>
-                              <w:t>4</w:t>
-                            </w:r>
-                            <w:r>
-                              <w:rPr>
-                                <w:noProof/>
-                              </w:rPr>
-                              <w:fldChar w:fldCharType="end"/>
-                            </w:r>
+                            <w:fldSimple w:instr=" SEQ Obrázok \* ARABIC ">
+                              <w:r>
+                                <w:rPr>
+                                  <w:noProof/>
+                                </w:rPr>
+                                <w:t>4</w:t>
+                              </w:r>
+                            </w:fldSimple>
                             <w:r>
                               <w:rPr>
                                 <w:noProof/>
                               </w:rPr>
                               <w:t>- Transformácia pixelov na bunkový histogram</w:t>
                             </w:r>
-                            <w:bookmarkEnd w:id="16"/>
+                            <w:bookmarkEnd w:id="15"/>
                           </w:p>
                           <w:p>
                             <w:pPr>
@@ -5052,6 +4631,7 @@
     </w:p>
     <w:p>
       <w:r>
+        <w:lastRenderedPageBreak/>
         <w:t>Normalizácia buniek v blokoch je potrebná aby bol výsledný deskriptor viac invariantný voči nasvieteniu a tieňom. Z dostupných normalizačných vzorcov b</w:t>
       </w:r>
       <w:r>
@@ -5235,10 +4815,8 @@
     <w:p>
       <w:r>
         <w:rPr>
-          <w:noProof/>
-          <w:lang w:val="en-US"/>
+          <w:lang w:eastAsia="sk-SK"/>
         </w:rPr>
-        <w:lastRenderedPageBreak/>
         <w:drawing>
           <wp:anchor distT="0" distB="0" distL="114300" distR="114300" simplePos="0" relativeHeight="251665408" behindDoc="0" locked="0" layoutInCell="1" allowOverlap="1" wp14:anchorId="0CDA7937" wp14:editId="3468ED93">
             <wp:simplePos x="0" y="0"/>
@@ -5304,8 +4882,7 @@
       </w:r>
       <w:r>
         <w:rPr>
-          <w:noProof/>
-          <w:lang w:val="en-US"/>
+          <w:lang w:eastAsia="sk-SK"/>
         </w:rPr>
         <mc:AlternateContent>
           <mc:Choice Requires="wps">
@@ -5353,38 +4930,25 @@
                                 <w:noProof/>
                               </w:rPr>
                             </w:pPr>
-                            <w:bookmarkStart w:id="17" w:name="_Toc419143001"/>
+                            <w:bookmarkStart w:id="16" w:name="_Toc419143001"/>
                             <w:r>
                               <w:t xml:space="preserve">Obrázok </w:t>
                             </w:r>
-                            <w:r>
-                              <w:fldChar w:fldCharType="begin"/>
-                            </w:r>
-                            <w:r>
-                              <w:instrText xml:space="preserve"> SEQ Obrázok \* ARABIC </w:instrText>
-                            </w:r>
-                            <w:r>
-                              <w:fldChar w:fldCharType="separate"/>
-                            </w:r>
-                            <w:r>
-                              <w:rPr>
-                                <w:noProof/>
-                              </w:rPr>
-                              <w:t>5</w:t>
-                            </w:r>
-                            <w:r>
-                              <w:rPr>
-                                <w:noProof/>
-                              </w:rPr>
-                              <w:fldChar w:fldCharType="end"/>
-                            </w:r>
+                            <w:fldSimple w:instr=" SEQ Obrázok \* ARABIC ">
+                              <w:r>
+                                <w:rPr>
+                                  <w:noProof/>
+                                </w:rPr>
+                                <w:t>5</w:t>
+                              </w:r>
+                            </w:fldSimple>
                             <w:r>
                               <w:rPr>
                                 <w:noProof/>
                               </w:rPr>
                               <w:t>- Ilustrácia fungovania normalizácie</w:t>
                             </w:r>
-                            <w:bookmarkEnd w:id="17"/>
+                            <w:bookmarkEnd w:id="16"/>
                           </w:p>
                           <w:p>
                             <w:pPr>
@@ -5508,159 +5072,168 @@
       <w:pPr>
         <w:pStyle w:val="ZPNadpis3"/>
       </w:pPr>
-      <w:bookmarkStart w:id="18" w:name="_Toc480362926"/>
+      <w:bookmarkStart w:id="17" w:name="_Toc480362926"/>
       <w:r>
         <w:t>Aproximácie HOG deskriptora</w:t>
       </w:r>
       <w:r>
         <w:t xml:space="preserve"> - HistFeat</w:t>
       </w:r>
+      <w:bookmarkEnd w:id="17"/>
+    </w:p>
+    <w:p>
+      <w:r>
+        <w:t xml:space="preserve">Predošlé dva popísané deskriptory podávali dobré výsledky v rámci detekcie, ale mali pár nedostatkov, ktoré znemožňovali rýchlu implementáciu. Čiastočne sa dal tento problém obísť kaskádovým klasifikovaním. Neskôr bola ale snaha zobrať poznatky z Haarových vlniek </w:t>
+      </w:r>
+      <w:r>
+        <w:lastRenderedPageBreak/>
+        <w:t>a HOG deskriptora a pomocou nich navrhnúť ich verziu, ktorá by umožňovala omnoho rýchlejšiu detekciu.</w:t>
+      </w:r>
+    </w:p>
+    <w:p>
+      <w:r>
+        <w:t>Prvým takýmto deskriptorom je HistFeat(referencia na pracu). Autori analyzovali Haarové vlnky a usúdili, že je potrebné zredukovať počet prístupov do pamäte v klasifikačnom kroku z maximálnych 9 na 1. Ako možnosť bolo spomenuté predpočítavanie samotných hodnôt čŕt z integrálneho obrazu tak aby klasifikačný krok vyžadoval menej prístupov.</w:t>
+      </w:r>
+    </w:p>
+    <w:p>
+      <w:r>
+        <w:t>Autori sa ale vydali cestou využitia poznatkov z HOG deskriptora, a to že gradient poskytuje dobrú lokálnu informáciu o obraze.</w:t>
+      </w:r>
+      <w:r>
+        <w:t xml:space="preserve"> Prvý krok pre výpočet gradientu limitujú počet orientácií na 8 košov, čo umožňuje ukladať hodnotu v 3ch bitoch. Magnitúdu počítajú sčítaním absolútnych hodnôt, namiesto presnejšen Euklidovskej vzdianosti pre maximalizáciu rýchlosti. Bunky sú nastavené na fixnú 4x4 veľkosť, a histogram každej bunky je uložený v jednej 32-bit premennej. Na každú magnitúdu aplikujeme nejakú hraničnú hodnotu, čo nám dá 0 alebo 1, následne sčítame všetky orientácie, a v prípade že všetkých 16 hodnôt bunky ukazuje rovnakým smerom osekáme hodnotu 16 na 15 čo umožní uložiť výsledok do jednej 4-bit premennej. </w:t>
+      </w:r>
+      <w:r>
+        <w:t xml:space="preserve">Koncept normalizácie blokov sa v tomto deskriptore vôbec nepoužíva. </w:t>
+      </w:r>
+    </w:p>
+    <w:p>
+      <w:r>
+        <w:t xml:space="preserve">V klasifikačnej fáze využívali „a posteriori“ tabuľku, ktorú adresovali </w:t>
+      </w:r>
+      <w:r>
+        <w:t>2ma z 8 histogramových hodnôt. Prístup do pamäte bol limitovaný na jednu 32-bit hodnotu. Tieto zmenu spôsobili, že HistFeat deskriptor je omnoho rýchlejší ako jednoduchšie Haarové vlnky.</w:t>
+      </w:r>
+    </w:p>
+    <w:p>
+      <w:pPr>
+        <w:pStyle w:val="ZPNadpis3"/>
+      </w:pPr>
+      <w:bookmarkStart w:id="18" w:name="_Toc480362927"/>
+      <w:r>
+        <w:t>LiteHOG a</w:t>
+      </w:r>
+      <w:r>
+        <w:t> FDA-HOG</w:t>
+      </w:r>
       <w:bookmarkEnd w:id="18"/>
     </w:p>
     <w:p>
       <w:r>
-        <w:t>Predošlé dva popísané deskriptory podávali dobré výsledky v rámci detekcie, ale mali pár nedostatkov, ktoré znemožňovali rýchlu implementáciu. Čiastočne sa dal tento problém obísť kaskádovým klasifikovaním. Neskôr bola ale snaha zobrať poznatky z Haarových vlniek a HOG deskriptora a pomocou nich navrhnúť ich verziu, ktorá by umožňovala omnoho rýchlejšiu detekciu.</w:t>
-      </w:r>
-    </w:p>
-    <w:p>
-      <w:r>
-        <w:t>Prvým takýmto deskriptorom je HistFeat(referencia na pracu). Autori analyzovali Haarové vlnky a usúdili, že je potrebné zredukovať počet prístupov do pamäte v klasifikačnom kroku z maximálnych 9 na 1. Ako možnosť bolo spomenuté predpočítavanie samotných hodnôt čŕt z integrálneho obrazu tak aby klasifikačný krok vyžadoval menej prístupov.</w:t>
-      </w:r>
-    </w:p>
-    <w:p>
+        <w:t>Na HistFeat nadväzuje ďa</w:t>
+      </w:r>
+      <w:r>
+        <w:t>lšia práca od rovnakých autorov v ktorej sa snažia vytvoriť viac komplikovaný deskriptor s lepšou popisovacou schopnosťou. Autori vychádzali z predpokladu, že HistFeat je príliš jednoduchý na to aby plne využil výpočetnú kapacitu a preto je ho možné rozšíriť.</w:t>
+      </w:r>
+    </w:p>
+    <w:p>
+      <w:r>
+        <w:t xml:space="preserve">Pri LiteHOGu hlavná zmena oproti HistFeat je využitie Fisherovej diskriminačnej analýzy (dalej FDA) na transformáciu 8-rozmerného priestoru, súradnice predstavujú histogramové hodnotu, na lineárny priestor. Táto výsledná hodnota sa použije ako vstup pre AdaBoost, rovnako ako v prípade Haarových vlniek. Autori ale zistili, že ak počítame FDA </w:t>
+      </w:r>
+      <w:r>
+        <w:t xml:space="preserve">pre všetkých 8 hodnôt, tak algoritmus nie je obmedzený pamäťou ale výpočtami. Preto navrhli upravenú verziu LiteHOG+, kde výber počtu hodnôt je variabilný od 1-8. Táto verzia je nielen </w:t>
+      </w:r>
       <w:r>
         <w:lastRenderedPageBreak/>
-        <w:t>Autori sa ale vydali cestou využitia poznatkov z HOG deskriptora, a to že gradient poskytuje dobrú lokálnu informáciu o obraze.</w:t>
-      </w:r>
-      <w:r>
-        <w:t xml:space="preserve"> Prvý krok pre výpočet gradientu limitujú počet orientácií na 8 košov, čo umožňuje ukladať hodnotu v 3ch bitoch. Magnitúdu počítajú sčítaním absolútnych hodnôt, namiesto presnejšen Euklidovskej vzdianosti pre maximalizáciu rýchlosti. Bunky sú nastavené na fixnú 4x4 veľkosť, a histogram každej bunky je uložený v jednej 32-bit premennej. Na každú magnitúdu aplikujeme nejakú hraničnú hodnotu, čo nám dá 0 alebo 1, následne sčítame všetky orientácie, a v prípade že všetkých 16 hodnôt bunky ukazuje rovnakým smerom osekáme hodnotu 16 na 15 čo umožní uložiť výsledok do jednej 4-bit premennej. </w:t>
-      </w:r>
-      <w:r>
-        <w:t xml:space="preserve">Koncept normalizácie blokov sa v tomto deskriptore vôbec nepoužíva. </w:t>
-      </w:r>
-    </w:p>
-    <w:p>
-      <w:r>
-        <w:t xml:space="preserve">V klasifikačnej fáze využívali „a posteriori“ tabuľku, ktorú adresovali </w:t>
-      </w:r>
-      <w:r>
-        <w:t>2ma z 8 histogramových hodnôt. Prístup do pamäte bol limitovaný na jednu 32-bit hodnotu. Tieto zmenu spôsobili, že HistFeat deskriptor je omnoho rýchlejší ako jednoduchšie Haarové vlnky.</w:t>
-      </w:r>
-    </w:p>
-    <w:p>
-      <w:pPr>
-        <w:pStyle w:val="ZPNadpis3"/>
-      </w:pPr>
-      <w:bookmarkStart w:id="19" w:name="_Toc480362927"/>
-      <w:r>
-        <w:t>LiteHOG a</w:t>
-      </w:r>
-      <w:r>
-        <w:t> FDA-HOG</w:t>
+        <w:t>omnoho viac vyrovnaná v oblasti výpočty/pamäť ale taktiež má lepšie popisovacie vlastnosti, čiže podáva aj lepšie výsledky. Autori taktiež navrhli úpravu pre AdaBoost, kde ak dve črty majú rovnako dobrú rozhodovaciu hodnotu, vyberieme tú ktorá je rýchlejšia, koncept aplikovateľný na LiteHOG+.</w:t>
+      </w:r>
+    </w:p>
+    <w:p>
+      <w:r>
+        <w:t>Ďalšou var</w:t>
+      </w:r>
+      <w:r>
+        <w:t>iantou tohto konceptu je S-HOG a FDA-HOG. Oproti predošlému deskriptoru neosekávame magnitúdu gradientu ale využívame integrálny obraz na rýchly výpočet histogramov. Pre každý z 8 košov histogramu vypočítame jeden integrálny obraz, ktorý nám následne umožní rýchlo vypočítať histogramy v rámci bunky. S-HOG považuje za jednu črtu ľubovoľnú jednu hodnotu z hociktorého z </w:t>
+      </w:r>
+      <w:r>
+        <w:t>ôs</w:t>
+      </w:r>
+      <w:r>
+        <w:t>mych košov. FDA-HOG vloží do rovnice FDA hodnoty histogramov a vytvorí z 8 orientácií jednu lineárnu transformáciu.</w:t>
+      </w:r>
+      <w:r>
+        <w:t xml:space="preserve"> Obe</w:t>
+      </w:r>
+      <w:r>
+        <w:t xml:space="preserve"> TODO dopisať</w:t>
+      </w:r>
+    </w:p>
+    <w:p>
+      <w:pPr>
+        <w:pStyle w:val="ZPNadpis2"/>
+      </w:pPr>
+      <w:bookmarkStart w:id="19" w:name="_Toc480362928"/>
+      <w:r>
+        <w:t>Viola-Jones kaskáda</w:t>
       </w:r>
       <w:bookmarkEnd w:id="19"/>
     </w:p>
     <w:p>
       <w:r>
-        <w:t>Na HistFeat nadväzuje ďa</w:t>
-      </w:r>
-      <w:r>
-        <w:t>lšia práca od rovnakých autorov v ktorej sa snažia vytvoriť viac komplikovaný deskriptor s lepšou popisovacou schopnosťou. Autori vychádzali z predpokladu, že HistFeat je príliš jednoduchý na to aby plne využil výpočetnú kapacitu a preto je ho možné rozšíriť.</w:t>
-      </w:r>
-    </w:p>
-    <w:p>
-      <w:r>
-        <w:t xml:space="preserve">Pri LiteHOGu hlavná zmena oproti HistFeat je využitie Fisherovej diskriminačnej analýzy (dalej FDA) na transformáciu 8-rozmerného priestoru, súradnice predstavujú histogramové hodnotu, na lineárny priestor. Táto výsledná hodnota sa použije ako vstup pre AdaBoost, rovnako ako v prípade Haarových vlniek. Autori ale zistili, že ak počítame FDA </w:t>
-      </w:r>
-      <w:r>
-        <w:t>pre všetkých 8 hodnôt, tak algoritmus nie je obmedzený pamäťou ale výpočtami. Preto navrhli upravenú verziu LiteHOG+, kde výber počtu hodnôt je variabilný od 1-8. Táto verzia je nielen omnoho viac vyrovnaná v oblasti výpočty/pamäť ale taktiež má lepšie popisovacie vlastnosti, čiže podáva aj lepšie výsledky. Autori taktiež navrhli úpravu pre AdaBoost, kde ak dve črty majú rovnako dobrú rozhodovaciu hodnotu, vyberieme tú ktorá je rýchlejšia, koncept aplikovateľný na LiteHOG+.</w:t>
-      </w:r>
-    </w:p>
-    <w:p>
-      <w:r>
-        <w:t>Ďalšou var</w:t>
-      </w:r>
-      <w:r>
-        <w:t xml:space="preserve">iantou tohto konceptu je S-HOG a FDA-HOG. Oproti predošlému deskriptoru neosekávame magnitúdu gradientu ale využívame integrálny obraz na rýchly výpočet </w:t>
+        <w:t>V roku 2001 bol vyvinutý framework na detekciu objektov dvoma vedcami Paulom Viola a Michaelom Jonesom. Bol to prvý framework, ktorý podával konkurencie schopné výsledky v reálnom čase. Framework je schopný práce na rôznych typoch objektov, ale hlavným cieľom bolo preukázať výsledky na úlohe detekcie tvárií. (referencia na VJ prácu).</w:t>
+      </w:r>
+    </w:p>
+    <w:p>
+      <w:r>
+        <w:t>Táto prvá verzia frameworku využívala Haarové vlnky ako deskriptor. Keďže je ich možné generovať veľmi veľký počet, dajú sa z nich dobre robiť rôzne kroky kaskády.</w:t>
+      </w:r>
+      <w:r>
+        <w:t xml:space="preserve"> Na ich výpočet bol využívaný integrálny obraz</w:t>
+      </w:r>
+      <w:r>
+        <w:t xml:space="preserve">. </w:t>
+      </w:r>
+      <w:r>
+        <w:t>V každom kroku sa vyhodnotil stanovený počet vlniek, vybrali sa tie s najlepšími vlastnosťami a tie sa použili vo výslednom klasifikátore. Framework rozširoval AdaBoost o rôzne nastavenia, ktoré umožňujú lepšie natrénovanie a to napríklad skoré ukončenie alebo bootstrapping negatívnych obrázkov do ďalšieho kroku kaskády.</w:t>
+      </w:r>
+    </w:p>
+    <w:p>
+      <w:r>
+        <w:t xml:space="preserve">Tento framework bol neskôr použitý ako hlavný stavebný kameň pre mnohé rozšírenia a nové pokusy. Bolo urobených mnoho implementácií Viola-Jones kaskády </w:t>
+      </w:r>
+      <w:r>
+        <w:t xml:space="preserve">napríklad pre MATLAB a </w:t>
+      </w:r>
+      <w:r>
+        <w:t>knižni</w:t>
+      </w:r>
+      <w:r>
+        <w:t>cu OpenCV. V knižici OpenCV bola neskôr pridaná podpora pre HOG deskriptor a LBP deskriptor a taktiež tam sú multi-scale detekčné algoritmy pre CPU (Haar,HOG,LBP) a pre GPU (Haar, LBP).</w:t>
+      </w:r>
+      <w:r>
+        <w:t xml:space="preserve"> Implementácia Viola-Jones kaskády taktiež existuje v balíčku Multi-boost.</w:t>
+      </w:r>
+    </w:p>
+    <w:p>
+      <w:r>
+        <w:t xml:space="preserve">Hlavnou výhodou OpenCV CPU implementácie je </w:t>
+      </w:r>
+      <w:r>
+        <w:t xml:space="preserve">jednoduchá rozšíriteľnosť. Tréningový aj testovací režim majú interface, ktorý po implementácií určitých krokov </w:t>
       </w:r>
       <w:r>
         <w:lastRenderedPageBreak/>
-        <w:t>histogramov. Pre každý z 8 košov histogramu vypočítame jeden integrálny obraz, ktorý nám následne umožní rýchlo vypočítať histogramy v rámci bunky. S-HOG považuje za jednu črtu ľubovoľnú jednu hodnotu z hociktorého z </w:t>
-      </w:r>
-      <w:r>
-        <w:t>ôs</w:t>
-      </w:r>
-      <w:r>
-        <w:t>mych košov. FDA-HOG vloží do rovnice FDA hodnoty histogramov a vytvorí z 8 orientácií jednu lineárnu transformáciu.</w:t>
-      </w:r>
-      <w:r>
-        <w:t xml:space="preserve"> Obe</w:t>
+        <w:t>umožňuje plne využívať vlastne naprogramované deskriptory. GPU časť, ktorá podporuje len testovací režim, ale vyžaduje nízkoúrovňovú implementáciu šitú priamo na mieru, takže nie je možné jednoducho naimplementovať ďalší deskriptor pre GPU.</w:t>
       </w:r>
     </w:p>
     <w:p>
       <w:pPr>
         <w:pStyle w:val="ZPNadpis2"/>
       </w:pPr>
-      <w:bookmarkStart w:id="20" w:name="_Toc480362928"/>
-      <w:r>
-        <w:t>Viola-Jones kaskáda</w:t>
+      <w:bookmarkStart w:id="20" w:name="_Toc480362929"/>
+      <w:r>
+        <w:t>OpenCV</w:t>
       </w:r>
       <w:bookmarkEnd w:id="20"/>
-    </w:p>
-    <w:p>
-      <w:r>
-        <w:t>V roku 2001 bol vyvinutý framework na detekciu objektov dvoma vedcami Paulom Viola a Michaelom Jonesom. Bol to prvý framework, ktorý podával konkurencie schopné výsledky v reálnom čase. Framework je schopný práce na rôznych typoch objektov, ale hlavným cieľom bolo preukázať výsledky na úlohe detekcie tvárií. (referencia na VJ prácu).</w:t>
-      </w:r>
-    </w:p>
-    <w:p>
-      <w:r>
-        <w:t>Táto prvá verzia frameworku využívala Haarové vlnky ako deskriptor. Keďže je ich možné generovať veľmi veľký počet, dajú sa z nich dobre robiť rôzne kroky kaskády.</w:t>
-      </w:r>
-      <w:r>
-        <w:t xml:space="preserve"> Na ich výpočet bol využívaný integrálny obraz</w:t>
-      </w:r>
-      <w:r>
-        <w:t xml:space="preserve">. </w:t>
-      </w:r>
-      <w:r>
-        <w:t>V každom kroku sa vyhodnotil stanovený počet vlniek, vybrali sa tie s najlepšími vlastnosťami a tie sa použili vo výslednom klasifikátore. Framework rozširoval AdaBoost o rôzne nastavenia, ktoré umožňujú lepšie natrénovanie a to napríklad skoré ukončenie alebo bootstrapping negatívnych obrázkov do ďalšieho kroku kaskády.</w:t>
-      </w:r>
-    </w:p>
-    <w:p>
-      <w:r>
-        <w:t xml:space="preserve">Tento framework bol neskôr použitý ako hlavný stavebný kameň pre mnohé rozšírenia a nové pokusy. Bolo urobených mnoho implementácií Viola-Jones kaskády </w:t>
-      </w:r>
-      <w:r>
-        <w:t xml:space="preserve">napríklad pre MATLAB a </w:t>
-      </w:r>
-      <w:r>
-        <w:t>knižni</w:t>
-      </w:r>
-      <w:r>
-        <w:t>cu OpenCV. V knižici OpenCV bola neskôr pridaná podpora pre HOG deskriptor a LBP deskriptor a taktiež tam sú multi-scale detekčné algoritmy pre CPU (Haar,HOG,LBP) a pre GPU (Haar, LBP).</w:t>
-      </w:r>
-      <w:r>
-        <w:t xml:space="preserve"> Implementácia Viola-Jones kaskády taktiež existuje v balíčku Multi-boost.</w:t>
-      </w:r>
-    </w:p>
-    <w:p>
-      <w:r>
-        <w:t xml:space="preserve">Hlavnou výhodou OpenCV CPU implementácie je </w:t>
-      </w:r>
-      <w:r>
-        <w:t>jednoduchá rozšíriteľnosť. Tréningový aj testovací režim majú interface, ktorý po implementácií určitých krokov umožňuje plne využívať vlastne naprogramované deskriptory. GPU časť, ktorá podporuje len testovací režim, ale vyžaduje nízkoúrovňovú implementáciu šitú priamo na mieru, takže nie je možné jednoducho naimplementovať ďalší deskriptor pre GPU.</w:t>
-      </w:r>
-    </w:p>
-    <w:p>
-      <w:pPr>
-        <w:pStyle w:val="ZPNadpis2"/>
-      </w:pPr>
-      <w:bookmarkStart w:id="21" w:name="_Toc480362929"/>
-      <w:r>
-        <w:lastRenderedPageBreak/>
-        <w:t>OpenCV</w:t>
-      </w:r>
-      <w:bookmarkEnd w:id="21"/>
     </w:p>
     <w:p>
       <w:r>
@@ -5715,17 +5288,9 @@
           </w:r>
           <w:r>
             <w:rPr>
-              <w:noProof/>
               <w:shd w:val="clear" w:color="auto" w:fill="FFFFFF"/>
             </w:rPr>
-            <w:t xml:space="preserve"> </w:t>
-          </w:r>
-          <w:r>
-            <w:rPr>
-              <w:noProof/>
-              <w:shd w:val="clear" w:color="auto" w:fill="FFFFFF"/>
-            </w:rPr>
-            <w:t>[7]</w:t>
+            <w:t xml:space="preserve"> [7]</w:t>
           </w:r>
           <w:r>
             <w:rPr>
@@ -5771,17 +5336,9 @@
           </w:r>
           <w:r>
             <w:rPr>
-              <w:noProof/>
               <w:shd w:val="clear" w:color="auto" w:fill="FFFFFF"/>
             </w:rPr>
-            <w:t xml:space="preserve"> </w:t>
-          </w:r>
-          <w:r>
-            <w:rPr>
-              <w:noProof/>
-              <w:shd w:val="clear" w:color="auto" w:fill="FFFFFF"/>
-            </w:rPr>
-            <w:t>[8]</w:t>
+            <w:t xml:space="preserve"> [8]</w:t>
           </w:r>
           <w:r>
             <w:rPr>
@@ -5800,10 +5357,7 @@
     </w:p>
     <w:p>
       <w:r>
-        <w:t>Väčšina knižnice je napísaná v jazyku C++. Taktiež je dostupná stará verzia v jazyku C. Jazyky Java, Python, MATLAB/OCTAVE majú dostupné úplné wrappery na C++ jadro a taktiež existujú verzie pre C#, Perl a Ruby, ktoré boli vyvinuté za účelom</w:t>
-      </w:r>
-      <w:r>
-        <w:t xml:space="preserve"> rozšírenia záujmu o túto knižnicu. Od roku 2010 sa taktiež vyvíjajú CUDA verzie dostupných algoritmov a od roku 2012 pre OpenCL. </w:t>
+        <w:t xml:space="preserve">Väčšina knižnice je napísaná v jazyku C++. Taktiež je dostupná stará verzia v jazyku C. Jazyky Java, Python, MATLAB/OCTAVE majú dostupné úplné wrappery na C++ jadro a taktiež existujú verzie pre C#, Perl a Ruby, ktoré boli vyvinuté za účelom rozšírenia záujmu o túto knižnicu. Od roku 2010 sa taktiež vyvíjajú CUDA verzie dostupných algoritmov a od roku 2012 pre OpenCL. </w:t>
       </w:r>
     </w:p>
     <w:p>
@@ -5821,7 +5375,7 @@
       <w:pPr>
         <w:pStyle w:val="ZPNadpis1"/>
       </w:pPr>
-      <w:bookmarkStart w:id="22" w:name="_Toc480362930"/>
+      <w:bookmarkStart w:id="21" w:name="_Toc480362930"/>
       <w:r>
         <w:lastRenderedPageBreak/>
         <w:t>P</w:t>
@@ -5829,59 +5383,58 @@
       <w:r>
         <w:t>raktická časť</w:t>
       </w:r>
+      <w:bookmarkEnd w:id="21"/>
+    </w:p>
+    <w:p>
+      <w:pPr>
+        <w:pStyle w:val="ZPNadpis2"/>
+      </w:pPr>
+      <w:bookmarkStart w:id="22" w:name="_Toc480362931"/>
+      <w:r>
+        <w:t>Testovanie</w:t>
+      </w:r>
       <w:bookmarkEnd w:id="22"/>
     </w:p>
     <w:p>
-      <w:pPr>
-        <w:pStyle w:val="ZPNadpis2"/>
-      </w:pPr>
-      <w:bookmarkStart w:id="23" w:name="_Toc480362931"/>
-      <w:r>
-        <w:t>Testovanie</w:t>
+      <w:r>
+        <w:t>Všetky časy a výsledky boli robené na nasledovnej zostave:</w:t>
+      </w:r>
+    </w:p>
+    <w:p>
+      <w:r>
+        <w:t>Intel i7 4700 3.4 GHz + 24 GB</w:t>
+      </w:r>
+      <w:r>
+        <w:t xml:space="preserve"> 1600 MHz</w:t>
+      </w:r>
+      <w:r>
+        <w:t xml:space="preserve"> RAM</w:t>
+      </w:r>
+    </w:p>
+    <w:p>
+      <w:r>
+        <w:t>Nvidia Geforce MSI GTX 970 4GB</w:t>
+      </w:r>
+    </w:p>
+    <w:p>
+      <w:r>
+        <w:t>Samsung Evo 850 SSD</w:t>
+      </w:r>
+    </w:p>
+    <w:p>
+      <w:pPr>
+        <w:pStyle w:val="ZPNadpis3"/>
+      </w:pPr>
+      <w:bookmarkStart w:id="23" w:name="_Toc480362932"/>
+      <w:r>
+        <w:t>Dataset</w:t>
       </w:r>
       <w:bookmarkEnd w:id="23"/>
     </w:p>
     <w:p>
       <w:r>
-        <w:t>Všetky časy a výsledky boli robené na nasledovnej zostave:</w:t>
-      </w:r>
-    </w:p>
-    <w:p>
-      <w:r>
-        <w:t>Intel i7 4700 3.4 GHz + 24 GB</w:t>
-      </w:r>
-      <w:r>
-        <w:t xml:space="preserve"> 1600 MHz</w:t>
-      </w:r>
-      <w:r>
-        <w:t xml:space="preserve"> RAM</w:t>
-      </w:r>
-    </w:p>
-    <w:p>
-      <w:r>
-        <w:t>Nvidia Geforce MSI GTX 970 4GB</w:t>
-      </w:r>
-    </w:p>
-    <w:p>
-      <w:r>
-        <w:t>Samsung Evo 850 SSD</w:t>
-      </w:r>
-    </w:p>
-    <w:p>
-      <w:pPr>
-        <w:pStyle w:val="ZPNadpis3"/>
-      </w:pPr>
-      <w:bookmarkStart w:id="24" w:name="_Toc480362932"/>
-      <w:r>
-        <w:t>Dataset</w:t>
-      </w:r>
-      <w:bookmarkEnd w:id="24"/>
-    </w:p>
-    <w:p>
-      <w:r>
         <w:rPr>
-          <w:noProof/>
-          <w:lang w:val="en-US"/>
+          <w:lang w:eastAsia="sk-SK"/>
         </w:rPr>
         <w:drawing>
           <wp:anchor distT="0" distB="0" distL="114300" distR="114300" simplePos="0" relativeHeight="251669504" behindDoc="0" locked="0" layoutInCell="1" allowOverlap="1">
@@ -5975,8 +5528,7 @@
       </w:pPr>
       <w:r>
         <w:rPr>
-          <w:noProof/>
-          <w:lang w:val="en-US"/>
+          <w:lang w:eastAsia="sk-SK"/>
         </w:rPr>
         <w:drawing>
           <wp:anchor distT="0" distB="0" distL="114300" distR="114300" simplePos="0" relativeHeight="251673600" behindDoc="0" locked="0" layoutInCell="1" allowOverlap="1">
@@ -6043,8 +5595,7 @@
       </w:r>
       <w:r>
         <w:rPr>
-          <w:noProof/>
-          <w:lang w:val="en-US"/>
+          <w:lang w:eastAsia="sk-SK"/>
         </w:rPr>
         <w:drawing>
           <wp:anchor distT="0" distB="0" distL="114300" distR="114300" simplePos="0" relativeHeight="251672576" behindDoc="0" locked="0" layoutInCell="1" allowOverlap="1">
@@ -6111,8 +5662,7 @@
       </w:r>
       <w:r>
         <w:rPr>
-          <w:noProof/>
-          <w:lang w:val="en-US"/>
+          <w:lang w:eastAsia="sk-SK"/>
         </w:rPr>
         <w:drawing>
           <wp:anchor distT="0" distB="0" distL="114300" distR="114300" simplePos="0" relativeHeight="251671552" behindDoc="0" locked="0" layoutInCell="1" allowOverlap="1">
@@ -6179,8 +5729,7 @@
       </w:r>
       <w:r>
         <w:rPr>
-          <w:noProof/>
-          <w:lang w:val="en-US"/>
+          <w:lang w:eastAsia="sk-SK"/>
         </w:rPr>
         <w:drawing>
           <wp:anchor distT="0" distB="0" distL="114300" distR="114300" simplePos="0" relativeHeight="251670528" behindDoc="0" locked="0" layoutInCell="1" allowOverlap="1">
@@ -6256,14 +5805,14 @@
       <w:pPr>
         <w:pStyle w:val="ZPNadpis2"/>
       </w:pPr>
-      <w:bookmarkStart w:id="25" w:name="_Toc480362933"/>
+      <w:bookmarkStart w:id="24" w:name="_Toc480362933"/>
       <w:r>
         <w:t>Porovná</w:t>
       </w:r>
       <w:r>
         <w:t>vanie implementácií AdaBoostu</w:t>
       </w:r>
-      <w:bookmarkEnd w:id="25"/>
+      <w:bookmarkEnd w:id="24"/>
     </w:p>
     <w:p>
       <w:r>
@@ -6330,40 +5879,40 @@
       <w:pPr>
         <w:pStyle w:val="ZPNadpis3"/>
       </w:pPr>
-      <w:bookmarkStart w:id="26" w:name="_Toc480362934"/>
+      <w:bookmarkStart w:id="25" w:name="_Toc480362934"/>
       <w:r>
         <w:lastRenderedPageBreak/>
         <w:t>OpenCV 3.0 implementácia</w:t>
       </w:r>
+      <w:bookmarkEnd w:id="25"/>
+    </w:p>
+    <w:p>
+      <w:r>
+        <w:t>Táto implementácia je úplne všeobecná implementácia cielená na experimentovanie nielen v rámci počítačového videnia. Disponuje 4ma variantmi trénovacej časti a to DiscreteBoost, RealBoost, LogitBoost a GentleBoost. Využíva rozhodovacie stromy ako slabý klasifikátor a umožňuje len jeden spôsob ako ukončiť tréning: počtom slabých klasifikátorov. Sú tu dostupné dva módy vyhodnocovania a to buď sumovaním hodnôt alebo voľbou väčšiny.</w:t>
+      </w:r>
+    </w:p>
+    <w:p>
+      <w:r>
+        <w:t>Implementácia nedisponuje žiadnymi prostriedkami na výpočet deskriptorov a taktiež nemá žiadne optimalizácie dodávania hodnôt čŕt do algoritmu. V testovacom móde táto implementácia tiež nemá žiadne veľké</w:t>
+      </w:r>
+      <w:r>
+        <w:t xml:space="preserve"> možnosti, je možné buď testovať veľa vzoriek vektorov naraz, ale keďže je potrebné ich predpočítať je to pamäťovo náročné, alebo testovať po jednej vzorke, čo je zase pomalé. Implementácia je veľmi rýchla, ale keďže nedisponuje všetkými požadovanými prostriedkami vyžaduje veľa práce aby mohla byť použitá v práci s obrazom v reálnom čase.</w:t>
+      </w:r>
+    </w:p>
+    <w:p>
+      <w:r>
+        <w:t>Táto implementácia bola využívaná pri prvotnej analýze a prvotnom experimentovaní s dostupnými možnosťami. Bola vybratá kvôli jej jednoduchosti a kvôli úplnosti jej dokumentácie.</w:t>
+      </w:r>
+    </w:p>
+    <w:p>
+      <w:pPr>
+        <w:pStyle w:val="ZPNadpis3"/>
+      </w:pPr>
+      <w:bookmarkStart w:id="26" w:name="_Toc480362935"/>
+      <w:r>
+        <w:t>Viola-Jones implementácia</w:t>
+      </w:r>
       <w:bookmarkEnd w:id="26"/>
-    </w:p>
-    <w:p>
-      <w:r>
-        <w:t>Táto implementácia je úplne všeobecná implementácia cielená na experimentovanie nielen v rámci počítačového videnia. Disponuje 4ma variantmi trénovacej časti a to DiscreteBoost, RealBoost, LogitBoost a GentleBoost. Využíva rozhodovacie stromy ako slabý klasifikátor a umožňuje len jeden spôsob ako ukončiť tréning: počtom slabých klasifikátorov. Sú tu dostupné dva módy vyhodnocovania a to buď sumovaním hodnôt alebo voľbou väčšiny.</w:t>
-      </w:r>
-    </w:p>
-    <w:p>
-      <w:r>
-        <w:t>Implementácia nedisponuje žiadnymi prostriedkami na výpočet deskriptorov a taktiež nemá žiadne optimalizácie dodávania hodnôt čŕt do algoritmu. V testovacom móde táto implementácia tiež nemá žiadne veľké</w:t>
-      </w:r>
-      <w:r>
-        <w:t xml:space="preserve"> možnosti, je možné buď testovať veľa vzoriek vektorov naraz, ale keďže je potrebné ich predpočítať je to pamäťovo náročné, alebo testovať po jednej vzorke, čo je zase pomalé. Implementácia je veľmi rýchla, ale keďže nedisponuje všetkými požadovanými prostriedkami vyžaduje veľa práce aby mohla byť použitá v práci s obrazom v reálnom čase.</w:t>
-      </w:r>
-    </w:p>
-    <w:p>
-      <w:r>
-        <w:t>Táto implementácia bola využívaná pri prvotnej analýze a prvotnom experimentovaní s dostupnými možnosťami. Bola vybratá kvôli jej jednoduchosti a kvôli úplnosti jej dokumentácie.</w:t>
-      </w:r>
-    </w:p>
-    <w:p>
-      <w:pPr>
-        <w:pStyle w:val="ZPNadpis3"/>
-      </w:pPr>
-      <w:bookmarkStart w:id="27" w:name="_Toc480362935"/>
-      <w:r>
-        <w:t>Viola-Jones implementácia</w:t>
-      </w:r>
-      <w:bookmarkEnd w:id="27"/>
     </w:p>
     <w:p>
       <w:r>
@@ -6393,70 +5942,276 @@
     <w:p>
       <w:pPr>
         <w:pStyle w:val="ZPNadpis3"/>
-      </w:pPr>
-      <w:bookmarkStart w:id="28" w:name="_Toc480362936"/>
+        <w:ind w:left="1416" w:hanging="1416"/>
+      </w:pPr>
+      <w:bookmarkStart w:id="27" w:name="_Toc480362936"/>
       <w:r>
         <w:t>MultiBoost</w:t>
       </w:r>
+      <w:bookmarkEnd w:id="27"/>
+    </w:p>
+    <w:p>
+      <w:r>
+        <w:t>Počas analýzy prvých dvoch implementácií bola analyzovaná aj knižnica MultiBoost v rámci spolupráce s Projekt 1 Analýza Obrazu. Táto knižnica podporuje boosting ako klasifikátor viac tried, oproti bežnému AdaBoostu, ktorý je binárnym klasifikátorom. Tento prístup má svoje výhody aj nevýhody, ktoré sú ale predmetom hlbšieho skúmania.</w:t>
+      </w:r>
+    </w:p>
+    <w:p>
+      <w:r>
+        <w:t>Tak ako VJ implementácia, táto knižnica umožňuje kaskádový prístup tréningu a testovania. Obsahuje integráciu výpočtu čŕt a taktiež rozhrania na implementácie vlastných deskriptorov. Oproti VJ implementácií taktiež podporuje rozhrania na implementácie vlastných slabých klasifikátorov.</w:t>
+      </w:r>
+    </w:p>
+    <w:p>
+      <w:r>
+        <w:t xml:space="preserve">Problémom pre využitie je nedostupnosť optimalizácií testovacieho kroku. </w:t>
+      </w:r>
+      <w:r>
+        <w:t>Zatiaľ čo</w:t>
+      </w:r>
+      <w:r>
+        <w:t xml:space="preserve"> VJ implementácia disponuje rozhraniami pre rýchle implementácie detekcie v obraze, MultiBoost je viac smerovaný na všeobecný tréning modelov, tak ako 3.0 implementácia, čo znamená, že hlavný dôraz nie je práca s obrazom.</w:t>
+      </w:r>
+      <w:r>
+        <w:t xml:space="preserve"> Štruktúra knižnice je ešte viac komplexnejšia ako VJ a preto je do budúcnosti potrebná analýza náročnosti úpravy testovacej časti pre rýchlu detekciu v obraze.</w:t>
+      </w:r>
+    </w:p>
+    <w:p>
+      <w:pPr>
+        <w:pStyle w:val="ZPNadpis2"/>
+      </w:pPr>
+      <w:bookmarkStart w:id="28" w:name="_Toc480362937"/>
+      <w:r>
+        <w:t>Popis našich vlastných pokusov</w:t>
+      </w:r>
       <w:bookmarkEnd w:id="28"/>
     </w:p>
     <w:p>
       <w:r>
-        <w:t>Počas analýzy prvých dvoch implementácií bola analyzovaná aj knižnica MultiBoost v rámci spolupráce s Projekt 1 Analýza Obrazu. Táto knižnica podporuje boosting ako klasifikátor viac tried, oproti bežnému AdaBoostu, ktorý je binárnym klasifikátorom. Tento prístup má svoje výhody aj nevýhody, ktoré sú ale predmetom hlbšieho skúmania.</w:t>
-      </w:r>
-    </w:p>
-    <w:p>
-      <w:r>
-        <w:t>Tak ako VJ implementácia, táto knižnica umožňuje kaskádový prístup tréningu a testovania. Obsahuje integráciu výpočtu čŕt a taktiež rozhrania na implementácie vlastných deskriptorov. Oproti VJ implementácií taktiež podporuje rozhrania na implementácie vlastných slabých klasifikátorov.</w:t>
-      </w:r>
-    </w:p>
-    <w:p>
-      <w:r>
-        <w:t>Problémom pre využitie je nedostupnosť optimalizácií testovacieho kroku. Zatiaľčo VJ implementácia disponuje rozhraniami pre rýchle implementácie detekcie v obraze, MultiBoost je viac smerovaný na všeobecný tréning modelov, tak ako 3.0 implementácia, čo znamená, že hlavný dôraz nie je práca s obrazom.</w:t>
-      </w:r>
-      <w:r>
-        <w:t xml:space="preserve"> Štruktúra knižnice je ešte viac komplexnejšia ako VJ a preto je do budúcnosti potrebná analýza náročnosti úpravy testovacej časti pre rýchlu detekciu v obraze.</w:t>
-      </w:r>
+        <w:t>Začiatky analýzy prebiehali súbežne so začiatka</w:t>
+      </w:r>
+      <w:r>
+        <w:t>mi experimentovania s dostupnými prostriedkami s cieľom oboznámiť sa lepšie s vnútorným dianím algoritmov.</w:t>
+      </w:r>
+      <w:r>
+        <w:t xml:space="preserve"> Úplne prvou úlohou bola implementácia detekcie futbalistov v obraze pomocou AdaBoostu.</w:t>
+      </w:r>
+    </w:p>
+    <w:p>
+      <w:r>
+        <w:t xml:space="preserve">Ako bolo spomenuté v minulej kapitole, pri prvých pokusoch </w:t>
+      </w:r>
+      <w:r>
+        <w:t>som využíval</w:t>
+      </w:r>
+      <w:r>
+        <w:t xml:space="preserve"> OpenCV 3.0 implementácia AdaBoostu, pretože bola najjednoduchšia na pochopenie pre začiatočníka</w:t>
+      </w:r>
+      <w:r>
+        <w:t xml:space="preserve"> v oblasti Boostingu</w:t>
+      </w:r>
+      <w:r>
+        <w:t xml:space="preserve">. Táto implementácia vyžadovala vlastnú implementáciu načítavania obrazu a taktiež úpravu vstupov na správny formát. AdaBoost ako taký vyžaduje vstupné </w:t>
+      </w:r>
+      <w:r>
+        <w:lastRenderedPageBreak/>
+        <w:t>vzorky a ich odpovede pri tréningu, pomocou ktorých sa natrénuje model a ten je možné neskôr používať pri testovaní.</w:t>
+      </w:r>
+    </w:p>
+    <w:p>
+      <w:r>
+        <w:t xml:space="preserve">Na testovanie sa implementoval jednoduchý algoritmus, ktorý podáva AdaBoostu jednu vzorku vyseknutého okna rovnakej veľkosti ako boli vstupné vzorky pri tréningu. </w:t>
+      </w:r>
+      <w:r>
+        <w:t>Pomocou anotačného nástroja som vysekal testovaciu</w:t>
+      </w:r>
+      <w:r>
+        <w:t xml:space="preserve"> s</w:t>
+      </w:r>
+      <w:r>
+        <w:t>adu</w:t>
+      </w:r>
+      <w:r>
+        <w:t xml:space="preserve"> vzoriek</w:t>
+      </w:r>
+      <w:r>
+        <w:t xml:space="preserve"> 96x160 pixelov</w:t>
+      </w:r>
+      <w:r>
+        <w:t xml:space="preserve">, pri ktorých sme vedeli aké výstupy majú podávať. Tento algoritmus bol potrebný, </w:t>
+      </w:r>
+      <w:r>
+        <w:t>keďže</w:t>
+      </w:r>
+      <w:r>
+        <w:t xml:space="preserve"> 3.0 implementácia nemá multiškálovú detekciu v obraze a treba testovať osobitné výseky.</w:t>
+      </w:r>
+    </w:p>
+    <w:p>
+      <w:r>
+        <w:t>Pri prvých pokusoch tréningu som používal</w:t>
+      </w:r>
+      <w:r>
+        <w:t xml:space="preserve"> holé pixely samotného výseku obrá</w:t>
+      </w:r>
+      <w:r>
+        <w:t>zku ako vstupy pre AdaBoost. Keď</w:t>
+      </w:r>
+      <w:r>
+        <w:t xml:space="preserve">že ale </w:t>
+      </w:r>
+      <w:r>
+        <w:t>samotné intenzity farieb (v tomto prípade greyscale) podávajú nie veľmi dobrú informáciu o objektoch v obraze, takto natrénovaný model podával len okolo 92% úspešnosť rozhodovania o pozitívnych nálezoch a 20% chybu v rozhodovaní pri negatívnych nálezoch. Tieto hodnoty boli vyhodnotené podľa spomínaného testu.</w:t>
+      </w:r>
+    </w:p>
+    <w:p>
+      <w:r>
+        <w:t xml:space="preserve">Ako vidíme, tieto čísla nie sú postačujúce na správnu detekciu v obraze, pretože pri jednom 2048x1536 obrázku sa vyhodnocuje detekčné okno </w:t>
+      </w:r>
+      <w:r>
+        <w:t>4223299</w:t>
+      </w:r>
+      <w:r>
+        <w:t xml:space="preserve"> krát pri </w:t>
+      </w:r>
+      <w:r>
+        <w:t>veľkosti okna</w:t>
+      </w:r>
+      <w:r>
+        <w:t xml:space="preserve"> 24x40 pixelov.</w:t>
+      </w:r>
+      <w:r>
+        <w:t xml:space="preserve"> Z toho vyplýva, že je potrebné využívať deskriptor, ktorý lepšie popíše obraz ako samotné hodnoty pixelov.</w:t>
+      </w:r>
+    </w:p>
+    <w:p>
+      <w:r>
+        <w:t>Kvôli rýchlosti a jednoduchosti som pokračoval s implementáciou Haarových vlniek. Inšpiroval som sa už dostupnou implementáciou vo Viola-Jones kaskáde, o ktorej bolo overené, že je rýchla a využiteľná. Naprogramované boli aj normálne vlnky aj naklonené.</w:t>
+      </w:r>
+    </w:p>
+    <w:p>
+      <w:r>
+        <w:t>Súbežne s implementáciou Haarových vlniek sa začalo experimentovať s multiškálovou detekciou veľkých obrázkov. Analyzované boli verzie detectMultiScale HOG deskriptoru v OpenCV a Viola-Jones kaskády, ktoré už boli dostupné. Bolo potrebné naimplementovať systém, ktorý dynamicky pracuje s rôznymi škálami obrázku. Prvá verzia tohto algoritmu naznačila, že je potrebné začať optimalizovať algoritmus a užšie ho spájať s výpočtom vstupov pre AdaBoost. Táto prvá verzia nezbehla do 30tich minút.</w:t>
+      </w:r>
+    </w:p>
+    <w:p>
+      <w:r>
+        <w:t>Hlavný problém bol v zdieľaných výpočtoch medzi prechodmi z jedného detekčného okna na druhé. Prvotná verzia používala drahé alokácie pamäte a resizovanie okien aby dostala správnu dĺžku vstupného vektora pre AdaBoost. Preto som odstránil resizovanie a alokácie, tým že som pre každú škálu</w:t>
+      </w:r>
+      <w:r>
+        <w:t xml:space="preserve"> vždy predpočítal všetky výpočty cez integrálny obraz (predtým sa počítal pre výsek, teraz pre celý jeden krok) a taktiež som predalokoval na začiatku </w:t>
+      </w:r>
+      <w:r>
+        <w:lastRenderedPageBreak/>
+        <w:t>algoritmu všetku vyžadovanú pamäť. Tieto dve základné optimalizácie zrýchlili beh algoritmu na 15 sekúnd.</w:t>
+      </w:r>
+    </w:p>
+    <w:p>
+      <w:r>
+        <w:t>Čím hlbšie pokračoval vývoj vlastnej verzie kaskády a multiškálového algoritmu, tým viac zrejmé bolo ako veľmi sa inšpirujem Viola-Jones kaskádou, ktorá mala všetky tieto prvky dostupné. Pri porovnaní VJ detectMultiScale s mojou vlastnou implementáciou, som zistil že VJ kaskáda s hĺbkou 28 krokov a 3-5 slabých klasifikátorov v jednom kroku, beží okolo 1,1 sekundy na jednom vlákne, zatiaľ čo môj vlastný beží 15 sekúnd.</w:t>
+      </w:r>
+    </w:p>
+    <w:p>
+      <w:r>
+        <w:t>Moja implementácia mala nasledovné problémy:</w:t>
+      </w:r>
+    </w:p>
+    <w:p>
+      <w:pPr>
+        <w:pStyle w:val="ListParagraph"/>
+        <w:numPr>
+          <w:ilvl w:val="0"/>
+          <w:numId w:val="12"/>
+        </w:numPr>
+      </w:pPr>
+      <w:r>
+        <w:t>OpenCV 3.0 implementácia nevyhadzuje nepoužívané črty z modelu a je jej treba dodávať vždy rovnako dlhý vektor – tzn. počítame zbytočné črty, na druhej strane VJ počíta črty len ak ich potrebuje, tzn. ak aj nezídeme do nejakej vetvy rozhodovacieho stromu, daná črta sa nevyhodnotí</w:t>
+      </w:r>
+    </w:p>
+    <w:p>
+      <w:pPr>
+        <w:pStyle w:val="ListParagraph"/>
+        <w:numPr>
+          <w:ilvl w:val="0"/>
+          <w:numId w:val="12"/>
+        </w:numPr>
+      </w:pPr>
+      <w:r>
+        <w:t>Kaskádový prístup spôsobuje, že cez prvý krok prejde menej ako polovica okien, čo znamená, že nie vždy sa vyhodnocujú všetky slabé klasifikátory kaskády, zatiaľ</w:t>
+      </w:r>
+      <w:r>
+        <w:t xml:space="preserve"> </w:t>
+      </w:r>
+      <w:r>
+        <w:t>čo 3.0 vždy musí vyčísliť všetky slabé klasifikátory a až potom je schopná rozhodnúť</w:t>
+      </w:r>
+    </w:p>
+    <w:p>
+      <w:pPr>
+        <w:pStyle w:val="ListParagraph"/>
+        <w:numPr>
+          <w:ilvl w:val="0"/>
+          <w:numId w:val="12"/>
+        </w:numPr>
+      </w:pPr>
+      <w:r>
+        <w:t>Spôsob akým je navrhnutý detekčný mód OpenCV 3.0, spôsobuje, že inicializačný krok sa pustí pri každom volaní, zatiaľ čo VJ ho urobí raz na začiatku.</w:t>
+      </w:r>
+    </w:p>
+    <w:p>
+      <w:r>
+        <w:t>Po týchto nálezoch začalo byť jasné, že postup ktorým sa to vydáva je preimplementov</w:t>
+      </w:r>
+      <w:r>
+        <w:t>anie schopností VJ kaskády do môj</w:t>
+      </w:r>
+      <w:r>
+        <w:t>ho vlastného programu.</w:t>
+      </w:r>
+      <w:r>
+        <w:t xml:space="preserve"> Taktiež vďaka snahe implementovať vlastné verzie sa dostavilo väčšie pochopenie existujúcich zdrojových kódov a implementácií čo umožnilo urobiť rozhodnutie a pustiť sa radšej do hĺbkovej analýzy a potenciálneho využitia VJ kaskády na naše účely.</w:t>
+      </w:r>
+    </w:p>
+    <w:p>
+      <w:r>
+        <w:t>Napriek tomu treba spomenúť, že v prípade ak chceme urobiť porovnávací framework medzi implementáciami, treba ísť týmto smerom vlastných implementácií. V prípade ak by sme chceli v budúcnosti do hĺbky skúmať využitie knižnice MultiBoost prípadne inej knižnice, je potrebné mať všeobecné implementácie a rozhrania, ktoré umožnia jednoduché zapojenie pre naše potreby za ceny pomalšieho behu.</w:t>
+      </w:r>
+      <w:bookmarkStart w:id="29" w:name="_GoBack"/>
+      <w:bookmarkEnd w:id="29"/>
     </w:p>
     <w:p>
       <w:pPr>
         <w:pStyle w:val="ZPNadpis2"/>
       </w:pPr>
-      <w:bookmarkStart w:id="29" w:name="_Toc480362937"/>
-      <w:r>
-        <w:t>Popis našich vlastných pokusov</w:t>
-      </w:r>
-      <w:bookmarkEnd w:id="29"/>
+      <w:bookmarkStart w:id="30" w:name="_Toc480362938"/>
+      <w:r>
+        <w:lastRenderedPageBreak/>
+        <w:t>Analýza Viola-Jones kaskády</w:t>
+      </w:r>
+      <w:bookmarkEnd w:id="30"/>
     </w:p>
     <w:p>
       <w:pPr>
         <w:pStyle w:val="ZPNadpis2"/>
       </w:pPr>
-      <w:bookmarkStart w:id="30" w:name="_Toc480362938"/>
-      <w:r>
-        <w:t>Analýza Viola-Jones kaskády</w:t>
-      </w:r>
-      <w:bookmarkEnd w:id="30"/>
+      <w:bookmarkStart w:id="31" w:name="_Toc480362939"/>
+      <w:r>
+        <w:t>Implementácia rozšírenia na CPU</w:t>
+      </w:r>
+      <w:bookmarkEnd w:id="31"/>
     </w:p>
     <w:p>
       <w:pPr>
         <w:pStyle w:val="ZPNadpis2"/>
       </w:pPr>
-      <w:bookmarkStart w:id="31" w:name="_Toc480362939"/>
-      <w:r>
-        <w:t>Implementácia rozšírenia na CPU</w:t>
-      </w:r>
-      <w:bookmarkEnd w:id="31"/>
-    </w:p>
-    <w:p>
-      <w:pPr>
-        <w:pStyle w:val="ZPNadpis2"/>
-      </w:pPr>
       <w:bookmarkStart w:id="32" w:name="_Toc480362940"/>
       <w:r>
         <w:t>Možnosti rozšírenia na GPU</w:t>
       </w:r>
       <w:bookmarkEnd w:id="32"/>
+    </w:p>
+    <w:p>
+      <w:pPr>
+        <w:ind w:firstLine="0"/>
+      </w:pPr>
     </w:p>
     <w:p>
       <w:pPr>
@@ -6480,7 +6235,7 @@
 </file>
 
 <file path=word/numbering.xml><?xml version="1.0" encoding="utf-8"?>
-<w:numbering xmlns:wpc="http://schemas.microsoft.com/office/word/2010/wordprocessingCanvas" xmlns:cx="http://schemas.microsoft.com/office/drawing/2014/chartex" xmlns:cx1="http://schemas.microsoft.com/office/drawing/2015/9/8/chartex" xmlns:cx2="http://schemas.microsoft.com/office/drawing/2015/10/21/chartex" xmlns:cx3="http://schemas.microsoft.com/office/drawing/2016/5/9/chartex" xmlns:cx4="http://schemas.microsoft.com/office/drawing/2016/5/10/chartex" xmlns:cx5="http://schemas.microsoft.com/office/drawing/2016/5/11/chartex" xmlns:mc="http://schemas.openxmlformats.org/markup-compatibility/2006" xmlns:o="urn:schemas-microsoft-com:office:office" xmlns:r="http://schemas.openxmlformats.org/officeDocument/2006/relationships" xmlns:m="http://schemas.openxmlformats.org/officeDocument/2006/math" xmlns:v="urn:schemas-microsoft-com:vml" xmlns:wp14="http://schemas.microsoft.com/office/word/2010/wordprocessingDrawing" xmlns:wp="http://schemas.openxmlformats.org/drawingml/2006/wordprocessingDrawing" xmlns:w10="urn:schemas-microsoft-com:office:word" xmlns:w="http://schemas.openxmlformats.org/wordprocessingml/2006/main" xmlns:w14="http://schemas.microsoft.com/office/word/2010/wordml" xmlns:w15="http://schemas.microsoft.com/office/word/2012/wordml" xmlns:w16se="http://schemas.microsoft.com/office/word/2015/wordml/symex" xmlns:wpg="http://schemas.microsoft.com/office/word/2010/wordprocessingGroup" xmlns:wpi="http://schemas.microsoft.com/office/word/2010/wordprocessingInk" xmlns:wne="http://schemas.microsoft.com/office/word/2006/wordml" xmlns:wps="http://schemas.microsoft.com/office/word/2010/wordprocessingShape" mc:Ignorable="w14 w15 w16se wp14">
+<w:numbering xmlns:wpc="http://schemas.microsoft.com/office/word/2010/wordprocessingCanvas" xmlns:cx="http://schemas.microsoft.com/office/drawing/2014/chartex" xmlns:cx1="http://schemas.microsoft.com/office/drawing/2015/9/8/chartex" xmlns:cx2="http://schemas.microsoft.com/office/drawing/2015/10/21/chartex" xmlns:cx3="http://schemas.microsoft.com/office/drawing/2016/5/9/chartex" xmlns:cx4="http://schemas.microsoft.com/office/drawing/2016/5/10/chartex" xmlns:cx5="http://schemas.microsoft.com/office/drawing/2016/5/11/chartex" xmlns:cx6="http://schemas.microsoft.com/office/drawing/2016/5/12/chartex" xmlns:cx7="http://schemas.microsoft.com/office/drawing/2016/5/13/chartex" xmlns:cx8="http://schemas.microsoft.com/office/drawing/2016/5/14/chartex" xmlns:mc="http://schemas.openxmlformats.org/markup-compatibility/2006" xmlns:o="urn:schemas-microsoft-com:office:office" xmlns:r="http://schemas.openxmlformats.org/officeDocument/2006/relationships" xmlns:m="http://schemas.openxmlformats.org/officeDocument/2006/math" xmlns:v="urn:schemas-microsoft-com:vml" xmlns:wp14="http://schemas.microsoft.com/office/word/2010/wordprocessingDrawing" xmlns:wp="http://schemas.openxmlformats.org/drawingml/2006/wordprocessingDrawing" xmlns:w10="urn:schemas-microsoft-com:office:word" xmlns:w="http://schemas.openxmlformats.org/wordprocessingml/2006/main" xmlns:w14="http://schemas.microsoft.com/office/word/2010/wordml" xmlns:w15="http://schemas.microsoft.com/office/word/2012/wordml" xmlns:w16se="http://schemas.microsoft.com/office/word/2015/wordml/symex" xmlns:wpg="http://schemas.microsoft.com/office/word/2010/wordprocessingGroup" xmlns:wpi="http://schemas.microsoft.com/office/word/2010/wordprocessingInk" xmlns:wne="http://schemas.microsoft.com/office/word/2006/wordml" xmlns:wps="http://schemas.microsoft.com/office/word/2010/wordprocessingShape" mc:Ignorable="w14 w15 w16se wp14">
   <w:abstractNum w:abstractNumId="0" w15:restartNumberingAfterBreak="0">
     <w:nsid w:val="233C5AF7"/>
     <w:multiLevelType w:val="hybridMultilevel"/>
@@ -6654,6 +6409,119 @@
     </w:lvl>
   </w:abstractNum>
   <w:abstractNum w:abstractNumId="2" w15:restartNumberingAfterBreak="0">
+    <w:nsid w:val="2F5F1E93"/>
+    <w:multiLevelType w:val="hybridMultilevel"/>
+    <w:tmpl w:val="4632383E"/>
+    <w:lvl w:ilvl="0" w:tplc="041B0001">
+      <w:start w:val="1"/>
+      <w:numFmt w:val="bullet"/>
+      <w:lvlText w:val=""/>
+      <w:lvlJc w:val="left"/>
+      <w:pPr>
+        <w:ind w:left="1440" w:hanging="360"/>
+      </w:pPr>
+      <w:rPr>
+        <w:rFonts w:ascii="Symbol" w:hAnsi="Symbol" w:hint="default"/>
+      </w:rPr>
+    </w:lvl>
+    <w:lvl w:ilvl="1" w:tplc="041B0003" w:tentative="1">
+      <w:start w:val="1"/>
+      <w:numFmt w:val="bullet"/>
+      <w:lvlText w:val="o"/>
+      <w:lvlJc w:val="left"/>
+      <w:pPr>
+        <w:ind w:left="2160" w:hanging="360"/>
+      </w:pPr>
+      <w:rPr>
+        <w:rFonts w:ascii="Courier New" w:hAnsi="Courier New" w:cs="Courier New" w:hint="default"/>
+      </w:rPr>
+    </w:lvl>
+    <w:lvl w:ilvl="2" w:tplc="041B0005" w:tentative="1">
+      <w:start w:val="1"/>
+      <w:numFmt w:val="bullet"/>
+      <w:lvlText w:val=""/>
+      <w:lvlJc w:val="left"/>
+      <w:pPr>
+        <w:ind w:left="2880" w:hanging="360"/>
+      </w:pPr>
+      <w:rPr>
+        <w:rFonts w:ascii="Wingdings" w:hAnsi="Wingdings" w:hint="default"/>
+      </w:rPr>
+    </w:lvl>
+    <w:lvl w:ilvl="3" w:tplc="041B0001" w:tentative="1">
+      <w:start w:val="1"/>
+      <w:numFmt w:val="bullet"/>
+      <w:lvlText w:val=""/>
+      <w:lvlJc w:val="left"/>
+      <w:pPr>
+        <w:ind w:left="3600" w:hanging="360"/>
+      </w:pPr>
+      <w:rPr>
+        <w:rFonts w:ascii="Symbol" w:hAnsi="Symbol" w:hint="default"/>
+      </w:rPr>
+    </w:lvl>
+    <w:lvl w:ilvl="4" w:tplc="041B0003" w:tentative="1">
+      <w:start w:val="1"/>
+      <w:numFmt w:val="bullet"/>
+      <w:lvlText w:val="o"/>
+      <w:lvlJc w:val="left"/>
+      <w:pPr>
+        <w:ind w:left="4320" w:hanging="360"/>
+      </w:pPr>
+      <w:rPr>
+        <w:rFonts w:ascii="Courier New" w:hAnsi="Courier New" w:cs="Courier New" w:hint="default"/>
+      </w:rPr>
+    </w:lvl>
+    <w:lvl w:ilvl="5" w:tplc="041B0005" w:tentative="1">
+      <w:start w:val="1"/>
+      <w:numFmt w:val="bullet"/>
+      <w:lvlText w:val=""/>
+      <w:lvlJc w:val="left"/>
+      <w:pPr>
+        <w:ind w:left="5040" w:hanging="360"/>
+      </w:pPr>
+      <w:rPr>
+        <w:rFonts w:ascii="Wingdings" w:hAnsi="Wingdings" w:hint="default"/>
+      </w:rPr>
+    </w:lvl>
+    <w:lvl w:ilvl="6" w:tplc="041B0001" w:tentative="1">
+      <w:start w:val="1"/>
+      <w:numFmt w:val="bullet"/>
+      <w:lvlText w:val=""/>
+      <w:lvlJc w:val="left"/>
+      <w:pPr>
+        <w:ind w:left="5760" w:hanging="360"/>
+      </w:pPr>
+      <w:rPr>
+        <w:rFonts w:ascii="Symbol" w:hAnsi="Symbol" w:hint="default"/>
+      </w:rPr>
+    </w:lvl>
+    <w:lvl w:ilvl="7" w:tplc="041B0003" w:tentative="1">
+      <w:start w:val="1"/>
+      <w:numFmt w:val="bullet"/>
+      <w:lvlText w:val="o"/>
+      <w:lvlJc w:val="left"/>
+      <w:pPr>
+        <w:ind w:left="6480" w:hanging="360"/>
+      </w:pPr>
+      <w:rPr>
+        <w:rFonts w:ascii="Courier New" w:hAnsi="Courier New" w:cs="Courier New" w:hint="default"/>
+      </w:rPr>
+    </w:lvl>
+    <w:lvl w:ilvl="8" w:tplc="041B0005" w:tentative="1">
+      <w:start w:val="1"/>
+      <w:numFmt w:val="bullet"/>
+      <w:lvlText w:val=""/>
+      <w:lvlJc w:val="left"/>
+      <w:pPr>
+        <w:ind w:left="7200" w:hanging="360"/>
+      </w:pPr>
+      <w:rPr>
+        <w:rFonts w:ascii="Wingdings" w:hAnsi="Wingdings" w:hint="default"/>
+      </w:rPr>
+    </w:lvl>
+  </w:abstractNum>
+  <w:abstractNum w:abstractNumId="3" w15:restartNumberingAfterBreak="0">
     <w:nsid w:val="3BDF1108"/>
     <w:multiLevelType w:val="hybridMultilevel"/>
     <w:tmpl w:val="0DF81E96"/>
@@ -6739,7 +6607,7 @@
       </w:pPr>
     </w:lvl>
   </w:abstractNum>
-  <w:abstractNum w:abstractNumId="3" w15:restartNumberingAfterBreak="0">
+  <w:abstractNum w:abstractNumId="4" w15:restartNumberingAfterBreak="0">
     <w:nsid w:val="475268E5"/>
     <w:multiLevelType w:val="hybridMultilevel"/>
     <w:tmpl w:val="C2B42B94"/>
@@ -6826,7 +6694,7 @@
       </w:pPr>
     </w:lvl>
   </w:abstractNum>
-  <w:abstractNum w:abstractNumId="4" w15:restartNumberingAfterBreak="0">
+  <w:abstractNum w:abstractNumId="5" w15:restartNumberingAfterBreak="0">
     <w:nsid w:val="4CE234A6"/>
     <w:multiLevelType w:val="hybridMultilevel"/>
     <w:tmpl w:val="6E4024F0"/>
@@ -6940,7 +6808,7 @@
       </w:rPr>
     </w:lvl>
   </w:abstractNum>
-  <w:abstractNum w:abstractNumId="5" w15:restartNumberingAfterBreak="0">
+  <w:abstractNum w:abstractNumId="6" w15:restartNumberingAfterBreak="0">
     <w:nsid w:val="526C366D"/>
     <w:multiLevelType w:val="multilevel"/>
     <w:tmpl w:val="43A0C78A"/>
@@ -7053,7 +6921,7 @@
       </w:pPr>
     </w:lvl>
   </w:abstractNum>
-  <w:abstractNum w:abstractNumId="6" w15:restartNumberingAfterBreak="0">
+  <w:abstractNum w:abstractNumId="7" w15:restartNumberingAfterBreak="0">
     <w:nsid w:val="54533EF0"/>
     <w:multiLevelType w:val="hybridMultilevel"/>
     <w:tmpl w:val="9CAC1CE6"/>
@@ -7166,7 +7034,7 @@
       </w:rPr>
     </w:lvl>
   </w:abstractNum>
-  <w:abstractNum w:abstractNumId="7" w15:restartNumberingAfterBreak="0">
+  <w:abstractNum w:abstractNumId="8" w15:restartNumberingAfterBreak="0">
     <w:nsid w:val="78790C5E"/>
     <w:multiLevelType w:val="hybridMultilevel"/>
     <w:tmpl w:val="58901B56"/>
@@ -7280,7 +7148,7 @@
       </w:rPr>
     </w:lvl>
   </w:abstractNum>
-  <w:abstractNum w:abstractNumId="8" w15:restartNumberingAfterBreak="0">
+  <w:abstractNum w:abstractNumId="9" w15:restartNumberingAfterBreak="0">
     <w:nsid w:val="78CD19C7"/>
     <w:multiLevelType w:val="hybridMultilevel"/>
     <w:tmpl w:val="3CC814E6"/>
@@ -7366,7 +7234,7 @@
       </w:pPr>
     </w:lvl>
   </w:abstractNum>
-  <w:abstractNum w:abstractNumId="9" w15:restartNumberingAfterBreak="0">
+  <w:abstractNum w:abstractNumId="10" w15:restartNumberingAfterBreak="0">
     <w:nsid w:val="7CA219DC"/>
     <w:multiLevelType w:val="hybridMultilevel"/>
     <w:tmpl w:val="87F2C67A"/>
@@ -7453,37 +7321,40 @@
     </w:lvl>
   </w:abstractNum>
   <w:num w:numId="1">
+    <w:abstractNumId w:val="6"/>
+  </w:num>
+  <w:num w:numId="2">
+    <w:abstractNumId w:val="6"/>
+  </w:num>
+  <w:num w:numId="3">
+    <w:abstractNumId w:val="4"/>
+  </w:num>
+  <w:num w:numId="4">
     <w:abstractNumId w:val="5"/>
   </w:num>
-  <w:num w:numId="2">
-    <w:abstractNumId w:val="5"/>
-  </w:num>
-  <w:num w:numId="3">
-    <w:abstractNumId w:val="3"/>
-  </w:num>
-  <w:num w:numId="4">
-    <w:abstractNumId w:val="4"/>
-  </w:num>
   <w:num w:numId="5">
-    <w:abstractNumId w:val="7"/>
+    <w:abstractNumId w:val="8"/>
   </w:num>
   <w:num w:numId="6">
     <w:abstractNumId w:val="0"/>
   </w:num>
   <w:num w:numId="7">
-    <w:abstractNumId w:val="9"/>
+    <w:abstractNumId w:val="10"/>
   </w:num>
   <w:num w:numId="8">
     <w:abstractNumId w:val="1"/>
   </w:num>
   <w:num w:numId="9">
-    <w:abstractNumId w:val="2"/>
+    <w:abstractNumId w:val="3"/>
   </w:num>
   <w:num w:numId="10">
-    <w:abstractNumId w:val="6"/>
+    <w:abstractNumId w:val="7"/>
   </w:num>
   <w:num w:numId="11">
-    <w:abstractNumId w:val="8"/>
+    <w:abstractNumId w:val="9"/>
+  </w:num>
+  <w:num w:numId="12">
+    <w:abstractNumId w:val="2"/>
   </w:num>
 </w:numbering>
 </file>
@@ -8817,7 +8688,7 @@
 </file>
 
 <file path=customXml/itemProps1.xml><?xml version="1.0" encoding="utf-8"?>
-<ds:datastoreItem xmlns:ds="http://schemas.openxmlformats.org/officeDocument/2006/customXml" ds:itemID="{10BFD827-8A56-4CCE-8510-CC701D84EA3C}">
+<ds:datastoreItem xmlns:ds="http://schemas.openxmlformats.org/officeDocument/2006/customXml" ds:itemID="{F4C71B9E-5EE2-4CC1-8E95-2ACF63B50E05}">
   <ds:schemaRefs>
     <ds:schemaRef ds:uri="http://schemas.openxmlformats.org/officeDocument/2006/bibliography"/>
   </ds:schemaRefs>

</xml_diff>

<commit_message>
DetectMultiScale hack for speed
</commit_message>
<xml_diff>
--- a/Diplomova Praca/DiplomovaPracaKajanek.docx
+++ b/Diplomova Praca/DiplomovaPracaKajanek.docx
@@ -831,6 +831,7 @@
           <w:docPartUnique/>
         </w:docPartObj>
       </w:sdtPr>
+      <w:sdtEndPr/>
       <w:sdtContent>
         <w:p>
           <w:pPr>
@@ -3266,14 +3267,27 @@
                             <w:r>
                               <w:t xml:space="preserve">Obrázok </w:t>
                             </w:r>
-                            <w:fldSimple w:instr=" SEQ Obrázok \* ARABIC ">
-                              <w:r>
-                                <w:rPr>
-                                  <w:noProof/>
-                                </w:rPr>
-                                <w:t>1</w:t>
-                              </w:r>
-                            </w:fldSimple>
+                            <w:r>
+                              <w:fldChar w:fldCharType="begin"/>
+                            </w:r>
+                            <w:r>
+                              <w:instrText xml:space="preserve"> SEQ Obrázok \* ARABIC </w:instrText>
+                            </w:r>
+                            <w:r>
+                              <w:fldChar w:fldCharType="separate"/>
+                            </w:r>
+                            <w:r>
+                              <w:rPr>
+                                <w:noProof/>
+                              </w:rPr>
+                              <w:t>1</w:t>
+                            </w:r>
+                            <w:r>
+                              <w:rPr>
+                                <w:noProof/>
+                              </w:rPr>
+                              <w:fldChar w:fldCharType="end"/>
+                            </w:r>
                             <w:r>
                               <w:t>-Rozdiel medzi nárastom výkonu CPU a pamäte</w:t>
                             </w:r>
@@ -3346,14 +3360,27 @@
                       <w:r>
                         <w:t xml:space="preserve">Obrázok </w:t>
                       </w:r>
-                      <w:fldSimple w:instr=" SEQ Obrázok \* ARABIC ">
-                        <w:r>
-                          <w:rPr>
-                            <w:noProof/>
-                          </w:rPr>
-                          <w:t>1</w:t>
-                        </w:r>
-                      </w:fldSimple>
+                      <w:r>
+                        <w:fldChar w:fldCharType="begin"/>
+                      </w:r>
+                      <w:r>
+                        <w:instrText xml:space="preserve"> SEQ Obrázok \* ARABIC </w:instrText>
+                      </w:r>
+                      <w:r>
+                        <w:fldChar w:fldCharType="separate"/>
+                      </w:r>
+                      <w:r>
+                        <w:rPr>
+                          <w:noProof/>
+                        </w:rPr>
+                        <w:t>1</w:t>
+                      </w:r>
+                      <w:r>
+                        <w:rPr>
+                          <w:noProof/>
+                        </w:rPr>
+                        <w:fldChar w:fldCharType="end"/>
+                      </w:r>
                       <w:r>
                         <w:t>-Rozdiel medzi nárastom výkonu CPU a pamäte</w:t>
                       </w:r>
@@ -3771,14 +3798,27 @@
                             <w:r>
                               <w:t xml:space="preserve">Obrázok </w:t>
                             </w:r>
-                            <w:fldSimple w:instr=" SEQ Obrázok \* ARABIC ">
-                              <w:r>
-                                <w:rPr>
-                                  <w:noProof/>
-                                </w:rPr>
-                                <w:t>2</w:t>
-                              </w:r>
-                            </w:fldSimple>
+                            <w:r>
+                              <w:fldChar w:fldCharType="begin"/>
+                            </w:r>
+                            <w:r>
+                              <w:instrText xml:space="preserve"> SEQ Obrázok \* ARABIC </w:instrText>
+                            </w:r>
+                            <w:r>
+                              <w:fldChar w:fldCharType="separate"/>
+                            </w:r>
+                            <w:r>
+                              <w:rPr>
+                                <w:noProof/>
+                              </w:rPr>
+                              <w:t>2</w:t>
+                            </w:r>
+                            <w:r>
+                              <w:rPr>
+                                <w:noProof/>
+                              </w:rPr>
+                              <w:fldChar w:fldCharType="end"/>
+                            </w:r>
                             <w:r>
                               <w:t>- Klasifikátor</w:t>
                             </w:r>
@@ -3813,14 +3853,27 @@
                       <w:r>
                         <w:t xml:space="preserve">Obrázok </w:t>
                       </w:r>
-                      <w:fldSimple w:instr=" SEQ Obrázok \* ARABIC ">
-                        <w:r>
-                          <w:rPr>
-                            <w:noProof/>
-                          </w:rPr>
-                          <w:t>2</w:t>
-                        </w:r>
-                      </w:fldSimple>
+                      <w:r>
+                        <w:fldChar w:fldCharType="begin"/>
+                      </w:r>
+                      <w:r>
+                        <w:instrText xml:space="preserve"> SEQ Obrázok \* ARABIC </w:instrText>
+                      </w:r>
+                      <w:r>
+                        <w:fldChar w:fldCharType="separate"/>
+                      </w:r>
+                      <w:r>
+                        <w:rPr>
+                          <w:noProof/>
+                        </w:rPr>
+                        <w:t>2</w:t>
+                      </w:r>
+                      <w:r>
+                        <w:rPr>
+                          <w:noProof/>
+                        </w:rPr>
+                        <w:fldChar w:fldCharType="end"/>
+                      </w:r>
                       <w:r>
                         <w:t>- Klasifikátor</w:t>
                       </w:r>
@@ -4358,14 +4411,27 @@
                             <w:r>
                               <w:t xml:space="preserve">Obrázok </w:t>
                             </w:r>
-                            <w:fldSimple w:instr=" SEQ Obrázok \* ARABIC ">
-                              <w:r>
-                                <w:rPr>
-                                  <w:noProof/>
-                                </w:rPr>
-                                <w:t>3</w:t>
-                              </w:r>
-                            </w:fldSimple>
+                            <w:r>
+                              <w:fldChar w:fldCharType="begin"/>
+                            </w:r>
+                            <w:r>
+                              <w:instrText xml:space="preserve"> SEQ Obrázok \* ARABIC </w:instrText>
+                            </w:r>
+                            <w:r>
+                              <w:fldChar w:fldCharType="separate"/>
+                            </w:r>
+                            <w:r>
+                              <w:rPr>
+                                <w:noProof/>
+                              </w:rPr>
+                              <w:t>3</w:t>
+                            </w:r>
+                            <w:r>
+                              <w:rPr>
+                                <w:noProof/>
+                              </w:rPr>
+                              <w:fldChar w:fldCharType="end"/>
+                            </w:r>
                             <w:r>
                               <w:t>- Základné Haarové Vlnky</w:t>
                             </w:r>
@@ -4397,14 +4463,27 @@
                       <w:r>
                         <w:t xml:space="preserve">Obrázok </w:t>
                       </w:r>
-                      <w:fldSimple w:instr=" SEQ Obrázok \* ARABIC ">
-                        <w:r>
-                          <w:rPr>
-                            <w:noProof/>
-                          </w:rPr>
-                          <w:t>3</w:t>
-                        </w:r>
-                      </w:fldSimple>
+                      <w:r>
+                        <w:fldChar w:fldCharType="begin"/>
+                      </w:r>
+                      <w:r>
+                        <w:instrText xml:space="preserve"> SEQ Obrázok \* ARABIC </w:instrText>
+                      </w:r>
+                      <w:r>
+                        <w:fldChar w:fldCharType="separate"/>
+                      </w:r>
+                      <w:r>
+                        <w:rPr>
+                          <w:noProof/>
+                        </w:rPr>
+                        <w:t>3</w:t>
+                      </w:r>
+                      <w:r>
+                        <w:rPr>
+                          <w:noProof/>
+                        </w:rPr>
+                        <w:fldChar w:fldCharType="end"/>
+                      </w:r>
                       <w:r>
                         <w:t>- Základné Haarové Vlnky</w:t>
                       </w:r>
@@ -4546,14 +4625,27 @@
                             <w:r>
                               <w:t xml:space="preserve">Obrázok </w:t>
                             </w:r>
-                            <w:fldSimple w:instr=" SEQ Obrázok \* ARABIC ">
-                              <w:r>
-                                <w:rPr>
-                                  <w:noProof/>
-                                </w:rPr>
-                                <w:t>4</w:t>
-                              </w:r>
-                            </w:fldSimple>
+                            <w:r>
+                              <w:fldChar w:fldCharType="begin"/>
+                            </w:r>
+                            <w:r>
+                              <w:instrText xml:space="preserve"> SEQ Obrázok \* ARABIC </w:instrText>
+                            </w:r>
+                            <w:r>
+                              <w:fldChar w:fldCharType="separate"/>
+                            </w:r>
+                            <w:r>
+                              <w:rPr>
+                                <w:noProof/>
+                              </w:rPr>
+                              <w:t>4</w:t>
+                            </w:r>
+                            <w:r>
+                              <w:rPr>
+                                <w:noProof/>
+                              </w:rPr>
+                              <w:fldChar w:fldCharType="end"/>
+                            </w:r>
                             <w:r>
                               <w:t>- Aplikácia Haarových vlniek na obrázok</w:t>
                             </w:r>
@@ -4588,14 +4680,27 @@
                       <w:r>
                         <w:t xml:space="preserve">Obrázok </w:t>
                       </w:r>
-                      <w:fldSimple w:instr=" SEQ Obrázok \* ARABIC ">
-                        <w:r>
-                          <w:rPr>
-                            <w:noProof/>
-                          </w:rPr>
-                          <w:t>4</w:t>
-                        </w:r>
-                      </w:fldSimple>
+                      <w:r>
+                        <w:fldChar w:fldCharType="begin"/>
+                      </w:r>
+                      <w:r>
+                        <w:instrText xml:space="preserve"> SEQ Obrázok \* ARABIC </w:instrText>
+                      </w:r>
+                      <w:r>
+                        <w:fldChar w:fldCharType="separate"/>
+                      </w:r>
+                      <w:r>
+                        <w:rPr>
+                          <w:noProof/>
+                        </w:rPr>
+                        <w:t>4</w:t>
+                      </w:r>
+                      <w:r>
+                        <w:rPr>
+                          <w:noProof/>
+                        </w:rPr>
+                        <w:fldChar w:fldCharType="end"/>
+                      </w:r>
                       <w:r>
                         <w:t>- Aplikácia Haarových vlniek na obrázok</w:t>
                       </w:r>
@@ -4791,14 +4896,27 @@
                             <w:r>
                               <w:t xml:space="preserve">Obrázok </w:t>
                             </w:r>
-                            <w:fldSimple w:instr=" SEQ Obrázok \* ARABIC ">
-                              <w:r>
-                                <w:rPr>
-                                  <w:noProof/>
-                                </w:rPr>
-                                <w:t>5</w:t>
-                              </w:r>
-                            </w:fldSimple>
+                            <w:r>
+                              <w:fldChar w:fldCharType="begin"/>
+                            </w:r>
+                            <w:r>
+                              <w:instrText xml:space="preserve"> SEQ Obrázok \* ARABIC </w:instrText>
+                            </w:r>
+                            <w:r>
+                              <w:fldChar w:fldCharType="separate"/>
+                            </w:r>
+                            <w:r>
+                              <w:rPr>
+                                <w:noProof/>
+                              </w:rPr>
+                              <w:t>5</w:t>
+                            </w:r>
+                            <w:r>
+                              <w:rPr>
+                                <w:noProof/>
+                              </w:rPr>
+                              <w:fldChar w:fldCharType="end"/>
+                            </w:r>
                             <w:r>
                               <w:t>- Naklonené Haarové Vlnky</w:t>
                             </w:r>
@@ -4833,14 +4951,27 @@
                       <w:r>
                         <w:t xml:space="preserve">Obrázok </w:t>
                       </w:r>
-                      <w:fldSimple w:instr=" SEQ Obrázok \* ARABIC ">
-                        <w:r>
-                          <w:rPr>
-                            <w:noProof/>
-                          </w:rPr>
-                          <w:t>5</w:t>
-                        </w:r>
-                      </w:fldSimple>
+                      <w:r>
+                        <w:fldChar w:fldCharType="begin"/>
+                      </w:r>
+                      <w:r>
+                        <w:instrText xml:space="preserve"> SEQ Obrázok \* ARABIC </w:instrText>
+                      </w:r>
+                      <w:r>
+                        <w:fldChar w:fldCharType="separate"/>
+                      </w:r>
+                      <w:r>
+                        <w:rPr>
+                          <w:noProof/>
+                        </w:rPr>
+                        <w:t>5</w:t>
+                      </w:r>
+                      <w:r>
+                        <w:rPr>
+                          <w:noProof/>
+                        </w:rPr>
+                        <w:fldChar w:fldCharType="end"/>
+                      </w:r>
                       <w:r>
                         <w:t>- Naklonené Haarové Vlnky</w:t>
                       </w:r>
@@ -5489,14 +5620,27 @@
                             <w:r>
                               <w:t xml:space="preserve">Obrázok </w:t>
                             </w:r>
-                            <w:fldSimple w:instr=" SEQ Obrázok \* ARABIC ">
-                              <w:r>
-                                <w:rPr>
-                                  <w:noProof/>
-                                </w:rPr>
-                                <w:t>6</w:t>
-                              </w:r>
-                            </w:fldSimple>
+                            <w:r>
+                              <w:fldChar w:fldCharType="begin"/>
+                            </w:r>
+                            <w:r>
+                              <w:instrText xml:space="preserve"> SEQ Obrázok \* ARABIC </w:instrText>
+                            </w:r>
+                            <w:r>
+                              <w:fldChar w:fldCharType="separate"/>
+                            </w:r>
+                            <w:r>
+                              <w:rPr>
+                                <w:noProof/>
+                              </w:rPr>
+                              <w:t>6</w:t>
+                            </w:r>
+                            <w:r>
+                              <w:rPr>
+                                <w:noProof/>
+                              </w:rPr>
+                              <w:fldChar w:fldCharType="end"/>
+                            </w:r>
                             <w:r>
                               <w:rPr>
                                 <w:noProof/>
@@ -5573,14 +5717,27 @@
                       <w:r>
                         <w:t xml:space="preserve">Obrázok </w:t>
                       </w:r>
-                      <w:fldSimple w:instr=" SEQ Obrázok \* ARABIC ">
-                        <w:r>
-                          <w:rPr>
-                            <w:noProof/>
-                          </w:rPr>
-                          <w:t>6</w:t>
-                        </w:r>
-                      </w:fldSimple>
+                      <w:r>
+                        <w:fldChar w:fldCharType="begin"/>
+                      </w:r>
+                      <w:r>
+                        <w:instrText xml:space="preserve"> SEQ Obrázok \* ARABIC </w:instrText>
+                      </w:r>
+                      <w:r>
+                        <w:fldChar w:fldCharType="separate"/>
+                      </w:r>
+                      <w:r>
+                        <w:rPr>
+                          <w:noProof/>
+                        </w:rPr>
+                        <w:t>6</w:t>
+                      </w:r>
+                      <w:r>
+                        <w:rPr>
+                          <w:noProof/>
+                        </w:rPr>
+                        <w:fldChar w:fldCharType="end"/>
+                      </w:r>
                       <w:r>
                         <w:rPr>
                           <w:noProof/>
@@ -5957,14 +6114,27 @@
                             <w:r>
                               <w:t xml:space="preserve">Obrázok </w:t>
                             </w:r>
-                            <w:fldSimple w:instr=" SEQ Obrázok \* ARABIC ">
-                              <w:r>
-                                <w:rPr>
-                                  <w:noProof/>
-                                </w:rPr>
-                                <w:t>7</w:t>
-                              </w:r>
-                            </w:fldSimple>
+                            <w:r>
+                              <w:fldChar w:fldCharType="begin"/>
+                            </w:r>
+                            <w:r>
+                              <w:instrText xml:space="preserve"> SEQ Obrázok \* ARABIC </w:instrText>
+                            </w:r>
+                            <w:r>
+                              <w:fldChar w:fldCharType="separate"/>
+                            </w:r>
+                            <w:r>
+                              <w:rPr>
+                                <w:noProof/>
+                              </w:rPr>
+                              <w:t>7</w:t>
+                            </w:r>
+                            <w:r>
+                              <w:rPr>
+                                <w:noProof/>
+                              </w:rPr>
+                              <w:fldChar w:fldCharType="end"/>
+                            </w:r>
                             <w:r>
                               <w:rPr>
                                 <w:noProof/>
@@ -6035,14 +6205,27 @@
                       <w:r>
                         <w:t xml:space="preserve">Obrázok </w:t>
                       </w:r>
-                      <w:fldSimple w:instr=" SEQ Obrázok \* ARABIC ">
-                        <w:r>
-                          <w:rPr>
-                            <w:noProof/>
-                          </w:rPr>
-                          <w:t>7</w:t>
-                        </w:r>
-                      </w:fldSimple>
+                      <w:r>
+                        <w:fldChar w:fldCharType="begin"/>
+                      </w:r>
+                      <w:r>
+                        <w:instrText xml:space="preserve"> SEQ Obrázok \* ARABIC </w:instrText>
+                      </w:r>
+                      <w:r>
+                        <w:fldChar w:fldCharType="separate"/>
+                      </w:r>
+                      <w:r>
+                        <w:rPr>
+                          <w:noProof/>
+                        </w:rPr>
+                        <w:t>7</w:t>
+                      </w:r>
+                      <w:r>
+                        <w:rPr>
+                          <w:noProof/>
+                        </w:rPr>
+                        <w:fldChar w:fldCharType="end"/>
+                      </w:r>
                       <w:r>
                         <w:rPr>
                           <w:noProof/>
@@ -6191,6 +6374,7 @@
       </w:pPr>
       <w:bookmarkStart w:id="20" w:name="_Toc480566701"/>
       <w:r>
+        <w:lastRenderedPageBreak/>
         <w:t>LiteHOG a</w:t>
       </w:r>
       <w:r>
@@ -6200,47 +6384,244 @@
     </w:p>
     <w:p>
       <w:r>
+        <w:rPr>
+          <w:noProof/>
+        </w:rPr>
+        <mc:AlternateContent>
+          <mc:Choice Requires="wps">
+            <w:drawing>
+              <wp:anchor distT="0" distB="0" distL="114300" distR="114300" simplePos="0" relativeHeight="251686912" behindDoc="0" locked="0" layoutInCell="1" allowOverlap="1" wp14:anchorId="7245385C" wp14:editId="64901436">
+                <wp:simplePos x="0" y="0"/>
+                <wp:positionH relativeFrom="column">
+                  <wp:posOffset>7620</wp:posOffset>
+                </wp:positionH>
+                <wp:positionV relativeFrom="paragraph">
+                  <wp:posOffset>3134995</wp:posOffset>
+                </wp:positionV>
+                <wp:extent cx="5753100" cy="635"/>
+                <wp:effectExtent l="0" t="0" r="0" b="18415"/>
+                <wp:wrapTopAndBottom/>
+                <wp:docPr id="17" name="Text Box 17"/>
+                <wp:cNvGraphicFramePr/>
+                <a:graphic xmlns:a="http://schemas.openxmlformats.org/drawingml/2006/main">
+                  <a:graphicData uri="http://schemas.microsoft.com/office/word/2010/wordprocessingShape">
+                    <wps:wsp>
+                      <wps:cNvSpPr txBox="1"/>
+                      <wps:spPr>
+                        <a:xfrm>
+                          <a:off x="0" y="0"/>
+                          <a:ext cx="5753100" cy="635"/>
+                        </a:xfrm>
+                        <a:prstGeom prst="rect">
+                          <a:avLst/>
+                        </a:prstGeom>
+                        <a:solidFill>
+                          <a:prstClr val="white"/>
+                        </a:solidFill>
+                        <a:ln>
+                          <a:noFill/>
+                        </a:ln>
+                      </wps:spPr>
+                      <wps:txbx>
+                        <w:txbxContent>
+                          <w:p>
+                            <w:pPr>
+                              <w:ind w:firstLine="0"/>
+                              <w:jc w:val="center"/>
+                            </w:pPr>
+                            <w:r>
+                              <w:t xml:space="preserve">Obrázok </w:t>
+                            </w:r>
+                            <w:fldSimple w:instr=" SEQ Obrázok \* ARABIC ">
+                              <w:r>
+                                <w:rPr>
+                                  <w:noProof/>
+                                </w:rPr>
+                                <w:t>8</w:t>
+                              </w:r>
+                            </w:fldSimple>
+                            <w:r>
+                              <w:t>- Algoritmus SHOG deskriptora</w:t>
+                            </w:r>
+                          </w:p>
+                          <w:p>
+                            <w:pPr>
+                              <w:ind w:firstLine="0"/>
+                              <w:jc w:val="center"/>
+                              <w:rPr>
+                                <w:noProof/>
+                              </w:rPr>
+                            </w:pPr>
+                            <w:r>
+                              <w:t>TODO: pridať zdroj</w:t>
+                            </w:r>
+                          </w:p>
+                        </w:txbxContent>
+                      </wps:txbx>
+                      <wps:bodyPr rot="0" spcFirstLastPara="0" vertOverflow="overflow" horzOverflow="overflow" vert="horz" wrap="square" lIns="0" tIns="0" rIns="0" bIns="0" numCol="1" spcCol="0" rtlCol="0" fromWordArt="0" anchor="t" anchorCtr="0" forceAA="0" compatLnSpc="1">
+                        <a:prstTxWarp prst="textNoShape">
+                          <a:avLst/>
+                        </a:prstTxWarp>
+                        <a:spAutoFit/>
+                      </wps:bodyPr>
+                    </wps:wsp>
+                  </a:graphicData>
+                </a:graphic>
+              </wp:anchor>
+            </w:drawing>
+          </mc:Choice>
+          <mc:Fallback>
+            <w:pict>
+              <v:shape w14:anchorId="7245385C" id="Text Box 17" o:spid="_x0000_s1033" type="#_x0000_t202" style="position:absolute;left:0;text-align:left;margin-left:.6pt;margin-top:246.85pt;width:453pt;height:.05pt;z-index:251686912;visibility:visible;mso-wrap-style:square;mso-wrap-distance-left:9pt;mso-wrap-distance-top:0;mso-wrap-distance-right:9pt;mso-wrap-distance-bottom:0;mso-position-horizontal:absolute;mso-position-horizontal-relative:text;mso-position-vertical:absolute;mso-position-vertical-relative:text;v-text-anchor:top" o:gfxdata="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" stroked="f">
+                <v:textbox style="mso-fit-shape-to-text:t" inset="0,0,0,0">
+                  <w:txbxContent>
+                    <w:p>
+                      <w:pPr>
+                        <w:ind w:firstLine="0"/>
+                        <w:jc w:val="center"/>
+                      </w:pPr>
+                      <w:r>
+                        <w:t xml:space="preserve">Obrázok </w:t>
+                      </w:r>
+                      <w:fldSimple w:instr=" SEQ Obrázok \* ARABIC ">
+                        <w:r>
+                          <w:rPr>
+                            <w:noProof/>
+                          </w:rPr>
+                          <w:t>8</w:t>
+                        </w:r>
+                      </w:fldSimple>
+                      <w:r>
+                        <w:t>- Algoritmus SHOG deskriptora</w:t>
+                      </w:r>
+                    </w:p>
+                    <w:p>
+                      <w:pPr>
+                        <w:ind w:firstLine="0"/>
+                        <w:jc w:val="center"/>
+                        <w:rPr>
+                          <w:noProof/>
+                        </w:rPr>
+                      </w:pPr>
+                      <w:r>
+                        <w:t>TODO: pridať zdroj</w:t>
+                      </w:r>
+                    </w:p>
+                  </w:txbxContent>
+                </v:textbox>
+                <w10:wrap type="topAndBottom"/>
+              </v:shape>
+            </w:pict>
+          </mc:Fallback>
+        </mc:AlternateContent>
+      </w:r>
+      <w:r>
+        <w:rPr>
+          <w:noProof/>
+          <w:lang w:eastAsia="sk-SK"/>
+        </w:rPr>
+        <w:drawing>
+          <wp:anchor distT="0" distB="0" distL="114300" distR="114300" simplePos="0" relativeHeight="251684864" behindDoc="0" locked="0" layoutInCell="1" allowOverlap="1">
+            <wp:simplePos x="0" y="0"/>
+            <wp:positionH relativeFrom="margin">
+              <wp:align>right</wp:align>
+            </wp:positionH>
+            <wp:positionV relativeFrom="paragraph">
+              <wp:posOffset>1696720</wp:posOffset>
+            </wp:positionV>
+            <wp:extent cx="5753100" cy="1381125"/>
+            <wp:effectExtent l="0" t="0" r="0" b="9525"/>
+            <wp:wrapTopAndBottom/>
+            <wp:docPr id="16" name="Picture 16" descr="C:\Users\killerwife\AppData\Local\Microsoft\Windows\INetCache\Content.Word\SHog.bmp"/>
+            <wp:cNvGraphicFramePr>
+              <a:graphicFrameLocks xmlns:a="http://schemas.openxmlformats.org/drawingml/2006/main" noChangeAspect="1"/>
+            </wp:cNvGraphicFramePr>
+            <a:graphic xmlns:a="http://schemas.openxmlformats.org/drawingml/2006/main">
+              <a:graphicData uri="http://schemas.openxmlformats.org/drawingml/2006/picture">
+                <pic:pic xmlns:pic="http://schemas.openxmlformats.org/drawingml/2006/picture">
+                  <pic:nvPicPr>
+                    <pic:cNvPr id="0" name="Picture 1" descr="C:\Users\killerwife\AppData\Local\Microsoft\Windows\INetCache\Content.Word\SHog.bmp"/>
+                    <pic:cNvPicPr>
+                      <a:picLocks noChangeAspect="1" noChangeArrowheads="1"/>
+                    </pic:cNvPicPr>
+                  </pic:nvPicPr>
+                  <pic:blipFill>
+                    <a:blip r:embed="rId13">
+                      <a:extLst>
+                        <a:ext uri="{28A0092B-C50C-407E-A947-70E740481C1C}">
+                          <a14:useLocalDpi xmlns:a14="http://schemas.microsoft.com/office/drawing/2010/main" val="0"/>
+                        </a:ext>
+                      </a:extLst>
+                    </a:blip>
+                    <a:srcRect/>
+                    <a:stretch>
+                      <a:fillRect/>
+                    </a:stretch>
+                  </pic:blipFill>
+                  <pic:spPr bwMode="auto">
+                    <a:xfrm>
+                      <a:off x="0" y="0"/>
+                      <a:ext cx="5753100" cy="1381125"/>
+                    </a:xfrm>
+                    <a:prstGeom prst="rect">
+                      <a:avLst/>
+                    </a:prstGeom>
+                    <a:noFill/>
+                    <a:ln>
+                      <a:noFill/>
+                    </a:ln>
+                  </pic:spPr>
+                </pic:pic>
+              </a:graphicData>
+            </a:graphic>
+            <wp14:sizeRelH relativeFrom="page">
+              <wp14:pctWidth>0</wp14:pctWidth>
+            </wp14:sizeRelH>
+            <wp14:sizeRelV relativeFrom="page">
+              <wp14:pctHeight>0</wp14:pctHeight>
+            </wp14:sizeRelV>
+          </wp:anchor>
+        </w:drawing>
+      </w:r>
+      <w:r>
         <w:t>Na HistFeat nadväzuje ďa</w:t>
       </w:r>
       <w:r>
         <w:t>lšia práca od rovnakých autorov v ktorej sa snažia vytvoriť deskriptor s lepšou popisovacou schopnosťou. Autori vychádzali z predpokladu, že HistFeat je príliš jednoduchý na to aby plne využil výpočetnú kapacitu a preto je ho možné rozšíriť.</w:t>
       </w:r>
       <w:r>
-        <w:t xml:space="preserve"> Jeho </w:t>
-      </w:r>
+        <w:t xml:space="preserve"> Jeho algoritmus síce optimalizoval prístupy do pamäte natoľko aby rýchlosť zbernice nebola problémom, čo ale odhalilo, že sa nevyužívajú všetky výpočetné zdroje. Pokračovanie v rozvoji deskriptorov predstavovalo snahu využiť tieto výpočetné zdroje.</w:t>
+      </w:r>
+    </w:p>
+    <w:p>
+      <w:r>
+        <w:t xml:space="preserve">Pri LiteHOGu hlavná zmena oproti HistFeat je využitie Fisherovej diskriminačnej analýzy (dalej FDA) na transformáciu 8-rozmerného priestoru, súradnice predstavujú histogramové hodnotu, na lineárny priestor. Táto výsledná hodnota sa použije ako vstup pre AdaBoost, rovnako ako v prípade Haarových vlniek. Autori ale zistili, že ak počítame FDA </w:t>
+      </w:r>
+      <w:r>
+        <w:t>pre všetkých 8 hodnôt, tak algoritmus nie je obmedzený pamäťou ale výpočtami. Preto navrhli upravenú verziu LiteHOG+, kde výber počtu hodnôt je variabilný od 1-8. Táto verzia je nielen omnoho viac vyrovnaná v oblasti výpočty/pamäť ale taktiež má lepšie popisovacie vlastnosti, čiže podáva aj lepšie výsledky. Autori taktiež navrhli úpravu pre AdaBoost, kde ak dve črty majú rovnako dobrú rozhodovaciu hodnotu, vyberieme tú ktorá je rýchlejšia, koncept aplikovateľný na LiteHOG+.</w:t>
+      </w:r>
+    </w:p>
+    <w:p>
+      <w:r>
+        <w:t>Ďalšou var</w:t>
+      </w:r>
+      <w:r>
+        <w:t>iantou tohto konceptu je S-HOG a FDA-HOG. Oproti predošlému deskriptoru neosekávame magnitúdu gradientu ale využívame integrálny obraz na rýchly výpočet histogramov. Pre každý z 8 košov histogramu vypočítame jeden integrálny obraz, ktorý nám následne umožní rýchlo vypočítať histogramy v rámci bunky. S-HOG považuje za jednu črtu ľubovoľnú jednu hodnotu z hociktorého z </w:t>
+      </w:r>
+      <w:r>
+        <w:t>ôs</w:t>
+      </w:r>
+      <w:r>
+        <w:t>mych košov. FDA-HOG vloží do rovnice FDA hodnoty histogramov a vytvorí z 8 orientácií jednu lineárnu transformáciu.</w:t>
+      </w:r>
+    </w:p>
+    <w:p>
+      <w:pPr>
+        <w:pStyle w:val="ZPNadpis2"/>
+      </w:pPr>
+      <w:bookmarkStart w:id="21" w:name="_Toc480566702"/>
       <w:r>
         <w:lastRenderedPageBreak/>
-        <w:t>algoritmus síce optimalizoval prístupy do pamäte natoľko aby rýchlosť zbernice nebola problémom, čo ale odhalilo, že sa nevyužívajú všetky výpočetné zdroje. Pokračovanie v rozvoji deskriptorov predstavovalo snahu využiť tieto výpočetné zdroje.</w:t>
-      </w:r>
-    </w:p>
-    <w:p>
-      <w:r>
-        <w:t xml:space="preserve">Pri LiteHOGu hlavná zmena oproti HistFeat je využitie Fisherovej diskriminačnej analýzy (dalej FDA) na transformáciu 8-rozmerného priestoru, súradnice predstavujú histogramové hodnotu, na lineárny priestor. Táto výsledná hodnota sa použije ako vstup pre AdaBoost, rovnako ako v prípade Haarových vlniek. Autori ale zistili, že ak počítame FDA </w:t>
-      </w:r>
-      <w:r>
-        <w:t>pre všetkých 8 hodnôt, tak algoritmus nie je obmedzený pamäťou ale výpočtami. Preto navrhli upravenú verziu LiteHOG+, kde výber počtu hodnôt je variabilný od 1-8. Táto verzia je nielen omnoho viac vyrovnaná v oblasti výpočty/pamäť ale taktiež má lepšie popisovacie vlastnosti, čiže podáva aj lepšie výsledky. Autori taktiež navrhli úpravu pre AdaBoost, kde ak dve črty majú rovnako dobrú rozhodovaciu hodnotu, vyberieme tú ktorá je rýchlejšia, koncept aplikovateľný na LiteHOG+.</w:t>
-      </w:r>
-    </w:p>
-    <w:p>
-      <w:r>
-        <w:t>Ďalšou var</w:t>
-      </w:r>
-      <w:r>
-        <w:t>iantou tohto konceptu je S-HOG a FDA-HOG. Oproti predošlému deskriptoru neosekávame magnitúdu gradientu ale využívame integrálny obraz na rýchly výpočet histogramov. Pre každý z 8 košov histogramu vypočítame jeden integrálny obraz, ktorý nám následne umožní rýchlo vypočítať histogramy v rámci bunky. S-HOG považuje za jednu črtu ľubovoľnú jednu hodnotu z hociktorého z </w:t>
-      </w:r>
-      <w:r>
-        <w:t>ôs</w:t>
-      </w:r>
-      <w:r>
-        <w:t>mych košov. FDA-HOG vloží do rovnice FDA hodnoty histogramov a vytvorí z 8 orientácií jednu lineárnu transformáciu.</w:t>
-      </w:r>
-    </w:p>
-    <w:p>
-      <w:pPr>
-        <w:pStyle w:val="ZPNadpis2"/>
-      </w:pPr>
-      <w:bookmarkStart w:id="21" w:name="_Toc480566702"/>
-      <w:r>
         <w:t>Viola-Jones kaskáda</w:t>
       </w:r>
       <w:bookmarkEnd w:id="21"/>
@@ -6258,59 +6639,59 @@
     </w:p>
     <w:p>
       <w:r>
-        <w:t xml:space="preserve">Kaskáda je súbor niekoľkých za sebou uložených klasifikátorov. Každý krok kaskády obsahuje vlastný natrénovaný model, ktorý robí samostatné rozhodnutie. Pozitívny nález je taký, ktorý prejde cez všetky kroky kaskády úspešne. Takýto prístup značne urýchľuje rozhodovanie a taktiež umožňuje využitie rôznorodých klasifikátorov pri tej istej úlohe. Na začiatku kaskády býva jeden alebo niekoľko rýchlych klasifikátorov, ktoré postatne znižia počet </w:t>
+        <w:t>Kaskáda je súbor niekoľkých za sebou uložených klasifikátorov. Každý krok kaskády obsahuje vlastný natrénovaný model, ktorý robí samostatné rozhodnutie. Pozitívny nález je taký, ktorý prejde cez všetky kroky kaskády úspešne. Takýto prístup značne urýchľuje rozhodovanie a taktiež umožňuje využitie rôznorodých klasifikátorov pri tej istej úlohe. Na začiatku kaskády býva jeden alebo niekoľko rýchlych klasifikátorov, ktoré postatne znižia počet negatívnych vzoriek a umožnia aby sme mohli na koniec kaskády efektívne využiť pomalší a presnejší klasifikátor bez veľkého spomalenia.</w:t>
+      </w:r>
+      <w:r>
+        <w:t xml:space="preserve"> Viola-Jones kaskáda sa skladá zo za sebou uložených AdaBoost klasifikátorov a jej klasifikácia sa skladá z dvoch krokov, z výpočtového a z klasifikačného. Počas výpočtového sa predpočítajú všetky možné hodnoty pre dané vzorky (zväčša globálne pre celý obrázok) a pri klasifikačnom kroku robíme rozhodnutia na základe predpočítaných dát.</w:t>
+      </w:r>
+    </w:p>
+    <w:p>
+      <w:r>
+        <w:t>Táto prvá verzia frameworku využívala Haarové vlnky ako deskriptor.</w:t>
+      </w:r>
+      <w:r>
+        <w:t xml:space="preserve"> Na ich výpočet bol využívaný integrálny obraz.</w:t>
+      </w:r>
+      <w:r>
+        <w:t xml:space="preserve"> Keďže je ich možné generovať veľmi veľký počet, dajú sa z nich </w:t>
+      </w:r>
+      <w:r>
+        <w:t>dobre robiť rôzne kroky kaskády</w:t>
+      </w:r>
+      <w:r>
+        <w:t xml:space="preserve">. </w:t>
+      </w:r>
+      <w:r>
+        <w:t>V každom kroku sa vyhodnotil stanovený počet vlniek, vybrali sa tie s najlepšími vlastnosťami a tie sa použili vo výslednom klasifikátore. Framework rozširoval AdaBoost o rôzne nastavenia, ktoré umožňujú lepšie natrénovanie a to napríklad skoré ukončenie alebo bootstrapping negatívnych obrázkov do ďalšieho kroku kaskády.</w:t>
+      </w:r>
+    </w:p>
+    <w:p>
+      <w:r>
+        <w:t xml:space="preserve">Tento framework bol neskôr použitý ako hlavný stavebný kameň pre mnohé rozšírenia a nové pokusy. Bolo urobených mnoho implementácií Viola-Jones kaskády </w:t>
+      </w:r>
+      <w:r>
+        <w:t xml:space="preserve">napríklad pre MATLAB a </w:t>
+      </w:r>
+      <w:r>
+        <w:t>knižni</w:t>
+      </w:r>
+      <w:r>
+        <w:t>cu OpenCV. V knižici OpenCV bola neskôr pridaná podpora pre HOG deskriptor a LBP deskriptor a taktiež tam sú multi-scale detekčné algoritmy pre CPU (Haar,HOG,LBP) a pre GPU (Haar, LBP).</w:t>
+      </w:r>
+      <w:r>
+        <w:t xml:space="preserve"> Implementácia Viola-Jones kaskády taktiež existuje v balíčku Multi-boost.</w:t>
+      </w:r>
+    </w:p>
+    <w:p>
+      <w:r>
+        <w:t xml:space="preserve">Hlavnou výhodou OpenCV CPU implementácie je </w:t>
+      </w:r>
+      <w:r>
+        <w:t xml:space="preserve">jednoduchá rozšíriteľnosť. Tréningový aj testovací režim majú interface, ktorý po implementácií určitých krokov </w:t>
       </w:r>
       <w:r>
         <w:lastRenderedPageBreak/>
-        <w:t>negatívnych vzoriek a umožnia aby sme mohli na koniec kaskády efektívne využiť pomalší a presnejší klasifikátor bez veľkého spomalenia.</w:t>
-      </w:r>
-      <w:r>
-        <w:t xml:space="preserve"> Viola-Jones kaskáda sa skladá zo za sebou uložených AdaBoost klasifikátorov a jej klasifikácia sa skladá z dvoch krokov, z výpočtového a z klasifikačného. Počas výpočtového sa predpočítajú všetky možné hodnoty pre dané vzorky (zväčša globálne pre celý obrázok) a pri klasifikačnom kroku robíme rozhodnutia na základe predpočítaných dát.</w:t>
-      </w:r>
-    </w:p>
-    <w:p>
-      <w:r>
-        <w:t>Táto prvá verzia frameworku využívala Haarové vlnky ako deskriptor.</w:t>
-      </w:r>
-      <w:r>
-        <w:t xml:space="preserve"> Na ich výpočet bol využívaný integrálny obraz.</w:t>
-      </w:r>
-      <w:r>
-        <w:t xml:space="preserve"> Keďže je ich možné generovať veľmi veľký počet, dajú sa z nich </w:t>
-      </w:r>
-      <w:r>
-        <w:t>dobre robiť rôzne kroky kaskády</w:t>
-      </w:r>
-      <w:r>
-        <w:t xml:space="preserve">. </w:t>
-      </w:r>
-      <w:r>
-        <w:t>V každom kroku sa vyhodnotil stanovený počet vlniek, vybrali sa tie s najlepšími vlastnosťami a tie sa použili vo výslednom klasifikátore. Framework rozširoval AdaBoost o rôzne nastavenia, ktoré umožňujú lepšie natrénovanie a to napríklad skoré ukončenie alebo bootstrapping negatívnych obrázkov do ďalšieho kroku kaskády.</w:t>
-      </w:r>
-    </w:p>
-    <w:p>
-      <w:r>
-        <w:t xml:space="preserve">Tento framework bol neskôr použitý ako hlavný stavebný kameň pre mnohé rozšírenia a nové pokusy. Bolo urobených mnoho implementácií Viola-Jones kaskády </w:t>
-      </w:r>
-      <w:r>
-        <w:t xml:space="preserve">napríklad pre MATLAB a </w:t>
-      </w:r>
-      <w:r>
-        <w:t>knižni</w:t>
-      </w:r>
-      <w:r>
-        <w:t>cu OpenCV. V knižici OpenCV bola neskôr pridaná podpora pre HOG deskriptor a LBP deskriptor a taktiež tam sú multi-scale detekčné algoritmy pre CPU (Haar,HOG,LBP) a pre GPU (Haar, LBP).</w:t>
-      </w:r>
-      <w:r>
-        <w:t xml:space="preserve"> Implementácia Viola-Jones kaskády taktiež existuje v balíčku Multi-boost.</w:t>
-      </w:r>
-    </w:p>
-    <w:p>
-      <w:r>
-        <w:t xml:space="preserve">Hlavnou výhodou OpenCV CPU implementácie je </w:t>
-      </w:r>
-      <w:r>
-        <w:t>jednoduchá rozšíriteľnosť. Tréningový aj testovací režim majú interface, ktorý po implementácií určitých krokov umožňuje plne využívať vlastne naprogramované deskriptory. GPU časť, ktorá podporuje len testovací režim, ale vyžaduje nízkoúrovňovú implementáciu šitú priamo na mieru, takže nie je možné jednoducho naimplementovať ďalší deskriptor pre GPU.</w:t>
+        <w:t>umožňuje plne využívať vlastne naprogramované deskriptory. GPU časť, ktorá podporuje len testovací režim, ale vyžaduje nízkoúrovňovú implementáciu šitú priamo na mieru, takže nie je možné jednoducho naimplementovať ďalší deskriptor pre GPU.</w:t>
       </w:r>
     </w:p>
     <w:p>
@@ -6338,7 +6719,6 @@
         </w:rPr>
       </w:pPr>
       <w:r>
-        <w:lastRenderedPageBreak/>
         <w:t>Prvotne bola knižnica vyvíjaná pobočkou Intelu v </w:t>
       </w:r>
       <w:r>
@@ -6355,6 +6735,7 @@
           <w:id w:val="1589808417"/>
           <w:citation/>
         </w:sdtPr>
+        <w:sdtEndPr/>
         <w:sdtContent>
           <w:r>
             <w:rPr>
@@ -6402,6 +6783,7 @@
           <w:id w:val="-741013086"/>
           <w:citation/>
         </w:sdtPr>
+        <w:sdtEndPr/>
         <w:sdtContent>
           <w:r>
             <w:rPr>
@@ -6550,7 +6932,7 @@
                     </pic:cNvPicPr>
                   </pic:nvPicPr>
                   <pic:blipFill>
-                    <a:blip r:embed="rId13" cstate="print">
+                    <a:blip r:embed="rId14" cstate="print">
                       <a:extLst>
                         <a:ext uri="{28A0092B-C50C-407E-A947-70E740481C1C}">
                           <a14:useLocalDpi xmlns:a14="http://schemas.microsoft.com/office/drawing/2010/main" val="0"/>
@@ -6645,7 +7027,7 @@
                     </pic:cNvPicPr>
                   </pic:nvPicPr>
                   <pic:blipFill>
-                    <a:blip r:embed="rId14">
+                    <a:blip r:embed="rId15">
                       <a:extLst>
                         <a:ext uri="{28A0092B-C50C-407E-A947-70E740481C1C}">
                           <a14:useLocalDpi xmlns:a14="http://schemas.microsoft.com/office/drawing/2010/main" val="0"/>
@@ -6713,7 +7095,7 @@
                     </pic:cNvPicPr>
                   </pic:nvPicPr>
                   <pic:blipFill>
-                    <a:blip r:embed="rId15">
+                    <a:blip r:embed="rId16">
                       <a:extLst>
                         <a:ext uri="{28A0092B-C50C-407E-A947-70E740481C1C}">
                           <a14:useLocalDpi xmlns:a14="http://schemas.microsoft.com/office/drawing/2010/main" val="0"/>
@@ -6781,7 +7163,7 @@
                     </pic:cNvPicPr>
                   </pic:nvPicPr>
                   <pic:blipFill>
-                    <a:blip r:embed="rId16">
+                    <a:blip r:embed="rId17">
                       <a:extLst>
                         <a:ext uri="{28A0092B-C50C-407E-A947-70E740481C1C}">
                           <a14:useLocalDpi xmlns:a14="http://schemas.microsoft.com/office/drawing/2010/main" val="0"/>
@@ -6849,7 +7231,7 @@
                     </pic:cNvPicPr>
                   </pic:nvPicPr>
                   <pic:blipFill>
-                    <a:blip r:embed="rId17" cstate="print">
+                    <a:blip r:embed="rId18" cstate="print">
                       <a:extLst>
                         <a:ext uri="{28A0092B-C50C-407E-A947-70E740481C1C}">
                           <a14:useLocalDpi xmlns:a14="http://schemas.microsoft.com/office/drawing/2010/main" val="0"/>
@@ -7539,6 +7921,214 @@
       <w:r>
         <w:t xml:space="preserve"> V implementácií potomka triedy je potrebné naimplementovať všetky spomenuté metódy a taktiež je potrebné správne volať niektoré metódy predka v preťažených metódach aby bol zabezpečený správny priebeh tréningu kaskády.</w:t>
       </w:r>
+    </w:p>
+    <w:p>
+      <w:r>
+        <w:t xml:space="preserve">V detekčnom móde sa rozhranie stará o načítanie </w:t>
+      </w:r>
+      <w:r>
+        <w:t>čŕt a nastavení deskriptora podľa modelu. Toto rozhranie je využívané počas metódy detectMultiScale na výpočet hodnôt deskriptora a ich indexovanie. Rozhranie predstavuje trieda FeatureEvaluator. Potomok tejto triedy má za úlohu čo najrýchlejšie a najefektívnejšie počítať a sprístupňovať hodnoty čŕt.</w:t>
+      </w:r>
+    </w:p>
+    <w:p>
+      <w:r>
+        <w:t>Trieda FeatureEvaluator má nasledovné virtuálne metódy:</w:t>
+      </w:r>
+    </w:p>
+    <w:p>
+      <w:pPr>
+        <w:pStyle w:val="ListParagraph"/>
+        <w:numPr>
+          <w:ilvl w:val="0"/>
+          <w:numId w:val="17"/>
+        </w:numPr>
+      </w:pPr>
+      <w:r>
+        <w:t>read</w:t>
+      </w:r>
+      <w:r>
+        <w:t xml:space="preserve"> – načíta dáta pre črty a deskriptor z modelu</w:t>
+      </w:r>
+    </w:p>
+    <w:p>
+      <w:pPr>
+        <w:pStyle w:val="ListParagraph"/>
+        <w:numPr>
+          <w:ilvl w:val="0"/>
+          <w:numId w:val="17"/>
+        </w:numPr>
+      </w:pPr>
+      <w:r>
+        <w:t>clone</w:t>
+      </w:r>
+      <w:r>
+        <w:t xml:space="preserve"> – vytvorí kópiu FeatureEvaluatora</w:t>
+      </w:r>
+    </w:p>
+    <w:p>
+      <w:pPr>
+        <w:pStyle w:val="ListParagraph"/>
+        <w:numPr>
+          <w:ilvl w:val="0"/>
+          <w:numId w:val="17"/>
+        </w:numPr>
+      </w:pPr>
+      <w:r>
+        <w:t>getFeatureType</w:t>
+      </w:r>
+      <w:r>
+        <w:t xml:space="preserve"> – vráti typ deskriptora</w:t>
+      </w:r>
+    </w:p>
+    <w:p>
+      <w:pPr>
+        <w:pStyle w:val="ListParagraph"/>
+        <w:numPr>
+          <w:ilvl w:val="0"/>
+          <w:numId w:val="17"/>
+        </w:numPr>
+      </w:pPr>
+      <w:r>
+        <w:t>setImage</w:t>
+      </w:r>
+      <w:r>
+        <w:t xml:space="preserve"> – táto metóda sa normálne nepreťažuje. Stará sa o správu rôznych škál obrazu, v ktorom chceme detekovať objekty. Taktiež sa tu nachádza alokácia pamäte pre dané škály. V prípade že všeobecná alokácia nám nestačí máme možnosť pozmeniť túto metódu.</w:t>
+      </w:r>
+    </w:p>
+    <w:p>
+      <w:pPr>
+        <w:pStyle w:val="ListParagraph"/>
+        <w:numPr>
+          <w:ilvl w:val="0"/>
+          <w:numId w:val="17"/>
+        </w:numPr>
+      </w:pPr>
+      <w:r>
+        <w:t>setWindow – oznámi deskriptoru s ktorým výsekom okna práce pracujeme. V tejto metóde sa prepočítavajú offsety pre pamäťové prístupy.</w:t>
+      </w:r>
+    </w:p>
+    <w:p>
+      <w:pPr>
+        <w:pStyle w:val="ListParagraph"/>
+        <w:numPr>
+          <w:ilvl w:val="0"/>
+          <w:numId w:val="17"/>
+        </w:numPr>
+      </w:pPr>
+      <w:r>
+        <w:t>getMats/getUMats</w:t>
+      </w:r>
+      <w:r>
+        <w:t xml:space="preserve"> – vráti dáta v ktorých sa nachádza predpočítaný deskriptor</w:t>
+      </w:r>
+    </w:p>
+    <w:p>
+      <w:pPr>
+        <w:pStyle w:val="ListParagraph"/>
+        <w:numPr>
+          <w:ilvl w:val="0"/>
+          <w:numId w:val="17"/>
+        </w:numPr>
+      </w:pPr>
+      <w:r>
+        <w:t>calcOrd</w:t>
+      </w:r>
+      <w:r>
+        <w:t>/calcCat – momentálne nevyužívané funkcie. Sú prítomné pre prípad, že by sme chceli implementovať deskriptor s kategorickými a ordinálnymi hodnotami a pridať podporu pre tento mechanizmus do kaskády.</w:t>
+      </w:r>
+    </w:p>
+    <w:p>
+      <w:pPr>
+        <w:pStyle w:val="ListParagraph"/>
+        <w:numPr>
+          <w:ilvl w:val="0"/>
+          <w:numId w:val="17"/>
+        </w:numPr>
+      </w:pPr>
+      <w:r>
+        <w:t>c</w:t>
+      </w:r>
+      <w:r>
+        <w:t>reate</w:t>
+      </w:r>
+      <w:r>
+        <w:t xml:space="preserve"> – vytvorí novú inštanciu partikulárneho FeatureEvaluatora</w:t>
+      </w:r>
+    </w:p>
+    <w:p>
+      <w:pPr>
+        <w:pStyle w:val="ListParagraph"/>
+        <w:numPr>
+          <w:ilvl w:val="0"/>
+          <w:numId w:val="17"/>
+        </w:numPr>
+      </w:pPr>
+      <w:r>
+        <w:t>computeChannels</w:t>
+      </w:r>
+      <w:r>
+        <w:t xml:space="preserve"> – táto metóda predstavuje výpočtový krok kaskády. Slúži na výpočet všetkých hodnôt deskriptora tak ako v trénovacom móde na to slúži metóda setImage. Hlavný rozdiel oproti trénovacému módu je potrebná logika pre prácu s rôznymi škálami obrazu.</w:t>
+      </w:r>
+    </w:p>
+    <w:p>
+      <w:pPr>
+        <w:pStyle w:val="ListParagraph"/>
+        <w:numPr>
+          <w:ilvl w:val="0"/>
+          <w:numId w:val="17"/>
+        </w:numPr>
+      </w:pPr>
+      <w:r>
+        <w:lastRenderedPageBreak/>
+        <w:t>computeOptValues</w:t>
+      </w:r>
+      <w:r>
+        <w:t xml:space="preserve"> – táto metóda predstavuje klasifikačný krok kaskády. Slúži na sprístup</w:t>
+      </w:r>
+      <w:r>
+        <w:t>nenie danej črty pre práve nastavený výsek.</w:t>
+      </w:r>
+    </w:p>
+    <w:p>
+      <w:pPr>
+        <w:ind w:firstLine="0"/>
+      </w:pPr>
+      <w:r>
+        <w:t xml:space="preserve">Implementácia detekčného rozhrania je podstatne náročnejšia kvôli potrebnej réžií pre rôzne škály obrazu. Pokročilejšia logika pri alokácií pamäte spôsobuje, že toto rozhranie je taktiež náročnejšie na pochopenie. Potomkovia FeatureEvaluator v prípade Haar a LBP implementácií používajú vnútorne dve triedy: Feature a OptFeature. Trieda Feature predstavuje to isté čo v trénovacom móde a taktiež slúži na načítanie z modelu. Trieda OptFeature slúži na samotný výpočet čŕt počas klasifikácie. Dôvod prečo je použitá druhá separátna trieda sú offsety. Pri pohybe v obraze prostredníctvom detekčných okien, je potrebné správne posúvať prístupy do pamäte. </w:t>
+      </w:r>
+      <w:r>
+        <w:t>Preto sa pre každú Feature vygeneruje jedna OptFeature, ktorej vždy pri posune do ďalšieho okna prepočítame offsety. Dôvod prečo sa tento proces nerobí priamo pri výpočte črty je vnútorná optimalizácia procesora. Ak prepočítame všetky črty naraz, procesor v spojení s kompilátorom môže preorganizovať výpočty tak aby bežali omnoho rýchlejšie ako keby sa tieto výpočty robili izolovane pri prístupe k črte.</w:t>
+      </w:r>
+    </w:p>
+    <w:p>
+      <w:r>
+        <w:t xml:space="preserve">Napriek tomu, že Viola-Jones kaskáda je veľmi obsiahly framework, je pár vecí, ktoré chýbajú v tejto modernej kaskáde. </w:t>
+      </w:r>
+      <w:r>
+        <w:t>Jednou takouto chýbajúcou časťou je možnosť využiť rôzne deskriptory v tej istej kaskáde. Viaceré skupiny, ktoré pracovali na detekcií obrazu pomocou kaskádového frameworku využívali jednoduchšie deskriptory na začiatku kaskády, napríklad Haarové vlnky, a komplikovanejšie deskriptory na konci kaskády, napríklad HOG deskriptor. (TODO zdroj SHOG)</w:t>
+      </w:r>
+    </w:p>
+    <w:p>
+      <w:r>
+        <w:t xml:space="preserve">Ďalšou takouto chýbajúcou súčasťou </w:t>
+      </w:r>
+      <w:r>
+        <w:t>je zapojenie ľubovoľného slabého klasifikátora. TODO</w:t>
+      </w:r>
+    </w:p>
+    <w:p>
+      <w:r>
+        <w:t>Pomalosť tréningu – TODO</w:t>
+      </w:r>
+    </w:p>
+    <w:p>
+      <w:pPr>
+        <w:pStyle w:val="ZPNadpis2"/>
+      </w:pPr>
+      <w:r>
+        <w:lastRenderedPageBreak/>
+        <w:t>Spustenie kaskády</w:t>
+      </w:r>
       <w:bookmarkStart w:id="32" w:name="_GoBack"/>
       <w:bookmarkEnd w:id="32"/>
     </w:p>
@@ -8841,6 +9431,119 @@
     </w:lvl>
   </w:abstractNum>
   <w:abstractNum w:abstractNumId="12" w15:restartNumberingAfterBreak="0">
+    <w:nsid w:val="75342515"/>
+    <w:multiLevelType w:val="hybridMultilevel"/>
+    <w:tmpl w:val="C1AEA81E"/>
+    <w:lvl w:ilvl="0" w:tplc="041B0001">
+      <w:start w:val="1"/>
+      <w:numFmt w:val="bullet"/>
+      <w:lvlText w:val=""/>
+      <w:lvlJc w:val="left"/>
+      <w:pPr>
+        <w:ind w:left="1440" w:hanging="360"/>
+      </w:pPr>
+      <w:rPr>
+        <w:rFonts w:ascii="Symbol" w:hAnsi="Symbol" w:hint="default"/>
+      </w:rPr>
+    </w:lvl>
+    <w:lvl w:ilvl="1" w:tplc="041B0003" w:tentative="1">
+      <w:start w:val="1"/>
+      <w:numFmt w:val="bullet"/>
+      <w:lvlText w:val="o"/>
+      <w:lvlJc w:val="left"/>
+      <w:pPr>
+        <w:ind w:left="2160" w:hanging="360"/>
+      </w:pPr>
+      <w:rPr>
+        <w:rFonts w:ascii="Courier New" w:hAnsi="Courier New" w:cs="Courier New" w:hint="default"/>
+      </w:rPr>
+    </w:lvl>
+    <w:lvl w:ilvl="2" w:tplc="041B0005" w:tentative="1">
+      <w:start w:val="1"/>
+      <w:numFmt w:val="bullet"/>
+      <w:lvlText w:val=""/>
+      <w:lvlJc w:val="left"/>
+      <w:pPr>
+        <w:ind w:left="2880" w:hanging="360"/>
+      </w:pPr>
+      <w:rPr>
+        <w:rFonts w:ascii="Wingdings" w:hAnsi="Wingdings" w:hint="default"/>
+      </w:rPr>
+    </w:lvl>
+    <w:lvl w:ilvl="3" w:tplc="041B0001" w:tentative="1">
+      <w:start w:val="1"/>
+      <w:numFmt w:val="bullet"/>
+      <w:lvlText w:val=""/>
+      <w:lvlJc w:val="left"/>
+      <w:pPr>
+        <w:ind w:left="3600" w:hanging="360"/>
+      </w:pPr>
+      <w:rPr>
+        <w:rFonts w:ascii="Symbol" w:hAnsi="Symbol" w:hint="default"/>
+      </w:rPr>
+    </w:lvl>
+    <w:lvl w:ilvl="4" w:tplc="041B0003" w:tentative="1">
+      <w:start w:val="1"/>
+      <w:numFmt w:val="bullet"/>
+      <w:lvlText w:val="o"/>
+      <w:lvlJc w:val="left"/>
+      <w:pPr>
+        <w:ind w:left="4320" w:hanging="360"/>
+      </w:pPr>
+      <w:rPr>
+        <w:rFonts w:ascii="Courier New" w:hAnsi="Courier New" w:cs="Courier New" w:hint="default"/>
+      </w:rPr>
+    </w:lvl>
+    <w:lvl w:ilvl="5" w:tplc="041B0005" w:tentative="1">
+      <w:start w:val="1"/>
+      <w:numFmt w:val="bullet"/>
+      <w:lvlText w:val=""/>
+      <w:lvlJc w:val="left"/>
+      <w:pPr>
+        <w:ind w:left="5040" w:hanging="360"/>
+      </w:pPr>
+      <w:rPr>
+        <w:rFonts w:ascii="Wingdings" w:hAnsi="Wingdings" w:hint="default"/>
+      </w:rPr>
+    </w:lvl>
+    <w:lvl w:ilvl="6" w:tplc="041B0001" w:tentative="1">
+      <w:start w:val="1"/>
+      <w:numFmt w:val="bullet"/>
+      <w:lvlText w:val=""/>
+      <w:lvlJc w:val="left"/>
+      <w:pPr>
+        <w:ind w:left="5760" w:hanging="360"/>
+      </w:pPr>
+      <w:rPr>
+        <w:rFonts w:ascii="Symbol" w:hAnsi="Symbol" w:hint="default"/>
+      </w:rPr>
+    </w:lvl>
+    <w:lvl w:ilvl="7" w:tplc="041B0003" w:tentative="1">
+      <w:start w:val="1"/>
+      <w:numFmt w:val="bullet"/>
+      <w:lvlText w:val="o"/>
+      <w:lvlJc w:val="left"/>
+      <w:pPr>
+        <w:ind w:left="6480" w:hanging="360"/>
+      </w:pPr>
+      <w:rPr>
+        <w:rFonts w:ascii="Courier New" w:hAnsi="Courier New" w:cs="Courier New" w:hint="default"/>
+      </w:rPr>
+    </w:lvl>
+    <w:lvl w:ilvl="8" w:tplc="041B0005" w:tentative="1">
+      <w:start w:val="1"/>
+      <w:numFmt w:val="bullet"/>
+      <w:lvlText w:val=""/>
+      <w:lvlJc w:val="left"/>
+      <w:pPr>
+        <w:ind w:left="7200" w:hanging="360"/>
+      </w:pPr>
+      <w:rPr>
+        <w:rFonts w:ascii="Wingdings" w:hAnsi="Wingdings" w:hint="default"/>
+      </w:rPr>
+    </w:lvl>
+  </w:abstractNum>
+  <w:abstractNum w:abstractNumId="13" w15:restartNumberingAfterBreak="0">
     <w:nsid w:val="78790C5E"/>
     <w:multiLevelType w:val="hybridMultilevel"/>
     <w:tmpl w:val="58901B56"/>
@@ -8954,7 +9657,7 @@
       </w:rPr>
     </w:lvl>
   </w:abstractNum>
-  <w:abstractNum w:abstractNumId="13" w15:restartNumberingAfterBreak="0">
+  <w:abstractNum w:abstractNumId="14" w15:restartNumberingAfterBreak="0">
     <w:nsid w:val="78CD19C7"/>
     <w:multiLevelType w:val="hybridMultilevel"/>
     <w:tmpl w:val="3CC814E6"/>
@@ -9040,7 +9743,7 @@
       </w:pPr>
     </w:lvl>
   </w:abstractNum>
-  <w:abstractNum w:abstractNumId="14" w15:restartNumberingAfterBreak="0">
+  <w:abstractNum w:abstractNumId="15" w15:restartNumberingAfterBreak="0">
     <w:nsid w:val="7CA219DC"/>
     <w:multiLevelType w:val="hybridMultilevel"/>
     <w:tmpl w:val="87F2C67A"/>
@@ -9139,13 +9842,13 @@
     <w:abstractNumId w:val="6"/>
   </w:num>
   <w:num w:numId="5">
-    <w:abstractNumId w:val="12"/>
+    <w:abstractNumId w:val="13"/>
   </w:num>
   <w:num w:numId="6">
     <w:abstractNumId w:val="0"/>
   </w:num>
   <w:num w:numId="7">
-    <w:abstractNumId w:val="14"/>
+    <w:abstractNumId w:val="15"/>
   </w:num>
   <w:num w:numId="8">
     <w:abstractNumId w:val="1"/>
@@ -9157,7 +9860,7 @@
     <w:abstractNumId w:val="9"/>
   </w:num>
   <w:num w:numId="11">
-    <w:abstractNumId w:val="13"/>
+    <w:abstractNumId w:val="14"/>
   </w:num>
   <w:num w:numId="12">
     <w:abstractNumId w:val="2"/>
@@ -9173,6 +9876,9 @@
   </w:num>
   <w:num w:numId="16">
     <w:abstractNumId w:val="11"/>
+  </w:num>
+  <w:num w:numId="17">
+    <w:abstractNumId w:val="12"/>
   </w:num>
 </w:numbering>
 </file>
@@ -10506,7 +11212,7 @@
 </file>
 
 <file path=customXml/itemProps1.xml><?xml version="1.0" encoding="utf-8"?>
-<ds:datastoreItem xmlns:ds="http://schemas.openxmlformats.org/officeDocument/2006/customXml" ds:itemID="{2A7C61B7-93A6-473A-9CD9-BE5724A15A64}">
+<ds:datastoreItem xmlns:ds="http://schemas.openxmlformats.org/officeDocument/2006/customXml" ds:itemID="{403C089F-6DD7-406F-9FB4-A88C85E2D739}">
   <ds:schemaRefs>
     <ds:schemaRef ds:uri="http://schemas.openxmlformats.org/officeDocument/2006/bibliography"/>
   </ds:schemaRefs>

</xml_diff>